<commit_message>
Inicial: proyecto limpio y seguro
</commit_message>
<xml_diff>
--- a/temp_documento.docx
+++ b/temp_documento.docx
@@ -237,7 +237,7 @@
           <w:sz w:val="74"/>
           <w:szCs w:val="78"/>
         </w:rPr>
-        <w:t>Melania</w:t>
+        <w:t>NOMBRE</w:t>
       </w:r>
       <w:r>
         <w:rPr>
@@ -246,7 +246,7 @@
           <w:sz w:val="74"/>
           <w:szCs w:val="78"/>
         </w:rPr>
-        <w:t xml:space="preserve"> Nava Ávila</w:t>
+        <w:t xml:space="preserve"> APELLIDO APELLIDO</w:t>
       </w:r>
     </w:p>
     <w:p>
@@ -285,7 +285,7 @@
           <w:sz w:val="28"/>
           <w:szCs w:val="28"/>
         </w:rPr>
-        <w:t xml:space="preserve"> 28975411B</w:t>
+        <w:t xml:space="preserve"> 00000000A</w:t>
       </w:r>
       <w:r>
         <w:rPr>
@@ -446,9 +446,8 @@
           <w:sz w:val="64"/>
           <w:szCs w:val="64"/>
         </w:rPr>
-        <w:t>Máster</w:t>
-      </w:r>
-      <w:proofErr w:type="spellEnd"/>
+        <w:t>M</w:t>
+      </w:r>
       <w:r>
         <w:rPr>
           <w:rFonts w:ascii="Aptos Display" w:eastAsia="League Gothic" w:hAnsi="Aptos Display" w:cs="League Gothic"/>
@@ -456,7 +455,7 @@
           <w:sz w:val="64"/>
           <w:szCs w:val="64"/>
         </w:rPr>
-        <w:t xml:space="preserve"> </w:t>
+        <w:t>á</w:t>
       </w:r>
       <w:r>
         <w:rPr>
@@ -465,9 +464,9 @@
           <w:sz w:val="64"/>
           <w:szCs w:val="64"/>
         </w:rPr>
-        <w:t xml:space="preserve">BIM Internacional </w:t>
-      </w:r>
-      <w:proofErr w:type="spellStart"/>
+        <w:t>ster</w:t>
+      </w:r>
+      <w:proofErr w:type="spellEnd"/>
       <w:r>
         <w:rPr>
           <w:rFonts w:ascii="Aptos Display" w:eastAsia="League Gothic" w:hAnsi="Aptos Display" w:cs="League Gothic"/>
@@ -475,9 +474,9 @@
           <w:sz w:val="64"/>
           <w:szCs w:val="64"/>
         </w:rPr>
-        <w:t>en</w:t>
-      </w:r>
-      <w:proofErr w:type="spellEnd"/>
+        <w:t xml:space="preserve"> </w:t>
+      </w:r>
+      <w:proofErr w:type="spellStart"/>
       <w:r>
         <w:rPr>
           <w:rFonts w:ascii="Aptos Display" w:eastAsia="League Gothic" w:hAnsi="Aptos Display" w:cs="League Gothic"/>
@@ -485,9 +484,9 @@
           <w:sz w:val="64"/>
           <w:szCs w:val="64"/>
         </w:rPr>
-        <w:t xml:space="preserve"> </w:t>
-      </w:r>
-      <w:proofErr w:type="spellStart"/>
+        <w:t>Profesional</w:t>
+      </w:r>
+      <w:proofErr w:type="spellEnd"/>
       <w:r>
         <w:rPr>
           <w:rFonts w:ascii="Aptos Display" w:eastAsia="League Gothic" w:hAnsi="Aptos Display" w:cs="League Gothic"/>
@@ -495,9 +494,9 @@
           <w:sz w:val="64"/>
           <w:szCs w:val="64"/>
         </w:rPr>
-        <w:t>Cálculo</w:t>
-      </w:r>
-      <w:proofErr w:type="spellEnd"/>
+        <w:t xml:space="preserve"> </w:t>
+      </w:r>
+      <w:proofErr w:type="spellStart"/>
       <w:r>
         <w:rPr>
           <w:rFonts w:ascii="Aptos Display" w:eastAsia="League Gothic" w:hAnsi="Aptos Display" w:cs="League Gothic"/>
@@ -505,9 +504,9 @@
           <w:sz w:val="64"/>
           <w:szCs w:val="64"/>
         </w:rPr>
-        <w:t xml:space="preserve">, </w:t>
-      </w:r>
-      <w:proofErr w:type="spellStart"/>
+        <w:t>en</w:t>
+      </w:r>
+      <w:proofErr w:type="spellEnd"/>
       <w:r>
         <w:rPr>
           <w:rFonts w:ascii="Aptos Display" w:eastAsia="League Gothic" w:hAnsi="Aptos Display" w:cs="League Gothic"/>
@@ -515,9 +514,9 @@
           <w:sz w:val="64"/>
           <w:szCs w:val="64"/>
         </w:rPr>
-        <w:t>Modelado</w:t>
-      </w:r>
-      <w:proofErr w:type="spellEnd"/>
+        <w:t xml:space="preserve"> </w:t>
+      </w:r>
+      <w:proofErr w:type="spellStart"/>
       <w:r>
         <w:rPr>
           <w:rFonts w:ascii="Aptos Display" w:eastAsia="League Gothic" w:hAnsi="Aptos Display" w:cs="League Gothic"/>
@@ -525,9 +524,9 @@
           <w:sz w:val="64"/>
           <w:szCs w:val="64"/>
         </w:rPr>
-        <w:t xml:space="preserve"> y </w:t>
-      </w:r>
-      <w:proofErr w:type="spellStart"/>
+        <w:t>Energías</w:t>
+      </w:r>
+      <w:proofErr w:type="spellEnd"/>
       <w:r>
         <w:rPr>
           <w:rFonts w:ascii="Aptos Display" w:eastAsia="League Gothic" w:hAnsi="Aptos Display" w:cs="League Gothic"/>
@@ -535,9 +534,9 @@
           <w:sz w:val="64"/>
           <w:szCs w:val="64"/>
         </w:rPr>
-        <w:t>Gestión</w:t>
-      </w:r>
-      <w:proofErr w:type="spellEnd"/>
+        <w:t xml:space="preserve"> </w:t>
+      </w:r>
+      <w:proofErr w:type="spellStart"/>
       <w:r>
         <w:rPr>
           <w:rFonts w:ascii="Aptos Display" w:eastAsia="League Gothic" w:hAnsi="Aptos Display" w:cs="League Gothic"/>
@@ -545,9 +544,9 @@
           <w:sz w:val="64"/>
           <w:szCs w:val="64"/>
         </w:rPr>
-        <w:t xml:space="preserve"> </w:t>
-      </w:r>
-      <w:proofErr w:type="spellStart"/>
+        <w:t>Renovables</w:t>
+      </w:r>
+      <w:proofErr w:type="spellEnd"/>
       <w:r>
         <w:rPr>
           <w:rFonts w:ascii="Aptos Display" w:eastAsia="League Gothic" w:hAnsi="Aptos Display" w:cs="League Gothic"/>
@@ -555,9 +554,9 @@
           <w:sz w:val="64"/>
           <w:szCs w:val="64"/>
         </w:rPr>
-        <w:t>Eficiente</w:t>
-      </w:r>
-      <w:proofErr w:type="spellEnd"/>
+        <w:t xml:space="preserve">, Redes </w:t>
+      </w:r>
+      <w:proofErr w:type="spellStart"/>
       <w:r>
         <w:rPr>
           <w:rFonts w:ascii="Aptos Display" w:eastAsia="League Gothic" w:hAnsi="Aptos Display" w:cs="League Gothic"/>
@@ -565,9 +564,9 @@
           <w:sz w:val="64"/>
           <w:szCs w:val="64"/>
         </w:rPr>
-        <w:t xml:space="preserve"> de la Energía </w:t>
-      </w:r>
-      <w:proofErr w:type="spellStart"/>
+        <w:t>Inteligentes</w:t>
+      </w:r>
+      <w:proofErr w:type="spellEnd"/>
       <w:r>
         <w:rPr>
           <w:rFonts w:ascii="Aptos Display" w:eastAsia="League Gothic" w:hAnsi="Aptos Display" w:cs="League Gothic"/>
@@ -575,9 +574,9 @@
           <w:sz w:val="64"/>
           <w:szCs w:val="64"/>
         </w:rPr>
-        <w:t>en</w:t>
-      </w:r>
-      <w:proofErr w:type="spellEnd"/>
+        <w:t xml:space="preserve"> y </w:t>
+      </w:r>
+      <w:proofErr w:type="spellStart"/>
       <w:r>
         <w:rPr>
           <w:rFonts w:ascii="Aptos Display" w:eastAsia="League Gothic" w:hAnsi="Aptos Display" w:cs="League Gothic"/>
@@ -585,9 +584,9 @@
           <w:sz w:val="64"/>
           <w:szCs w:val="64"/>
         </w:rPr>
-        <w:t xml:space="preserve"> las </w:t>
-      </w:r>
-      <w:proofErr w:type="spellStart"/>
+        <w:t>Movilidad</w:t>
+      </w:r>
+      <w:proofErr w:type="spellEnd"/>
       <w:r>
         <w:rPr>
           <w:rFonts w:ascii="Aptos Display" w:eastAsia="League Gothic" w:hAnsi="Aptos Display" w:cs="League Gothic"/>
@@ -595,9 +594,9 @@
           <w:sz w:val="64"/>
           <w:szCs w:val="64"/>
         </w:rPr>
-        <w:t>Instalaciones</w:t>
-      </w:r>
-      <w:proofErr w:type="spellEnd"/>
+        <w:t xml:space="preserve"> </w:t>
+      </w:r>
+      <w:proofErr w:type="spellStart"/>
       <w:r>
         <w:rPr>
           <w:rFonts w:ascii="Aptos Display" w:eastAsia="League Gothic" w:hAnsi="Aptos Display" w:cs="League Gothic"/>
@@ -605,39 +604,33 @@
           <w:sz w:val="64"/>
           <w:szCs w:val="64"/>
         </w:rPr>
-        <w:t xml:space="preserve"> de la </w:t>
-      </w:r>
-      <w:proofErr w:type="spellStart"/>
-      <w:r>
-        <w:rPr>
-          <w:rFonts w:ascii="Aptos Display" w:eastAsia="League Gothic" w:hAnsi="Aptos Display" w:cs="League Gothic"/>
-          <w:color w:val="292929"/>
-          <w:sz w:val="64"/>
-          <w:szCs w:val="64"/>
-        </w:rPr>
-        <w:t>Edificación</w:t>
+        <w:t>Eléctrica</w:t>
       </w:r>
       <w:proofErr w:type="spellEnd"/>
     </w:p>
     <w:p>
       <w:pPr>
         <w:spacing w:line="240" w:lineRule="auto"/>
-        <w:rPr>
-          <w:rFonts w:ascii="Roboto Light" w:eastAsia="Roboto Light" w:hAnsi="Roboto Light" w:cs="Roboto Light"/>
-          <w:color w:val="292929"/>
-          <w:sz w:val="28"/>
-          <w:szCs w:val="28"/>
-        </w:rPr>
-      </w:pPr>
-      <w:r>
-        <w:rPr>
-          <w:rFonts w:ascii="Roboto Light" w:eastAsia="Roboto Light" w:hAnsi="Roboto Light" w:cs="Roboto Light"/>
-          <w:color w:val="292929"/>
-          <w:sz w:val="28"/>
-          <w:szCs w:val="28"/>
-        </w:rPr>
-        <w:t xml:space="preserve">                       </w:t>
-      </w:r>
+        <w:jc w:val="center"/>
+        <w:rPr>
+          <w:rFonts w:ascii="Roboto Light" w:eastAsia="Roboto Light" w:hAnsi="Roboto Light" w:cs="Roboto Light"/>
+          <w:color w:val="292929"/>
+          <w:sz w:val="28"/>
+          <w:szCs w:val="28"/>
+        </w:rPr>
+      </w:pPr>
+    </w:p>
+    <w:p>
+      <w:pPr>
+        <w:spacing w:line="240" w:lineRule="auto"/>
+        <w:jc w:val="center"/>
+        <w:rPr>
+          <w:rFonts w:ascii="Roboto Light" w:eastAsia="Roboto Light" w:hAnsi="Roboto Light" w:cs="Roboto Light"/>
+          <w:color w:val="292929"/>
+          <w:sz w:val="28"/>
+          <w:szCs w:val="28"/>
+        </w:rPr>
+      </w:pPr>
       <w:r>
         <w:rPr>
           <w:rFonts w:ascii="Roboto Light" w:eastAsia="Roboto Light" w:hAnsi="Roboto Light" w:cs="Roboto Light"/>
@@ -685,61 +678,7 @@
           <w:sz w:val="28"/>
           <w:szCs w:val="28"/>
         </w:rPr>
-        <w:t xml:space="preserve"> de </w:t>
-      </w:r>
-      <w:r>
-        <w:rPr>
-          <w:rFonts w:ascii="Roboto Light" w:eastAsia="Roboto Light" w:hAnsi="Roboto Light" w:cs="Roboto Light"/>
-          <w:color w:val="292929"/>
-          <w:sz w:val="28"/>
-          <w:szCs w:val="28"/>
-        </w:rPr>
-        <w:t>1</w:t>
-      </w:r>
-      <w:r>
-        <w:rPr>
-          <w:rFonts w:ascii="Roboto Light" w:eastAsia="Roboto Light" w:hAnsi="Roboto Light" w:cs="Roboto Light"/>
-          <w:color w:val="292929"/>
-          <w:sz w:val="28"/>
-          <w:szCs w:val="28"/>
-        </w:rPr>
-        <w:t>5</w:t>
-      </w:r>
-      <w:r>
-        <w:rPr>
-          <w:rFonts w:ascii="Roboto Light" w:eastAsia="Roboto Light" w:hAnsi="Roboto Light" w:cs="Roboto Light"/>
-          <w:color w:val="292929"/>
-          <w:sz w:val="28"/>
-          <w:szCs w:val="28"/>
-        </w:rPr>
-        <w:t xml:space="preserve">00 horas - </w:t>
-      </w:r>
-      <w:r>
-        <w:rPr>
-          <w:rFonts w:ascii="Roboto Light" w:eastAsia="Roboto Light" w:hAnsi="Roboto Light" w:cs="Roboto Light"/>
-          <w:color w:val="292929"/>
-          <w:sz w:val="28"/>
-          <w:szCs w:val="28"/>
-        </w:rPr>
-        <w:t>6</w:t>
-      </w:r>
-      <w:r>
-        <w:rPr>
-          <w:rFonts w:ascii="Roboto Light" w:eastAsia="Roboto Light" w:hAnsi="Roboto Light" w:cs="Roboto Light"/>
-          <w:color w:val="292929"/>
-          <w:sz w:val="28"/>
-          <w:szCs w:val="28"/>
-        </w:rPr>
-        <w:t>0</w:t>
-      </w:r>
-      <w:r>
-        <w:rPr>
-          <w:rFonts w:ascii="Roboto Light" w:eastAsia="Roboto Light" w:hAnsi="Roboto Light" w:cs="Roboto Light"/>
-          <w:color w:val="292929"/>
-          <w:sz w:val="28"/>
-          <w:szCs w:val="28"/>
-        </w:rPr>
-        <w:t xml:space="preserve"> ECTS y </w:t>
+        <w:t xml:space="preserve"> de 1700 horas - 68 ECTS y </w:t>
       </w:r>
       <w:proofErr w:type="spellStart"/>
       <w:r>
@@ -779,7 +718,7 @@
           <w:sz w:val="28"/>
           <w:szCs w:val="28"/>
         </w:rPr>
-        <w:t xml:space="preserve"> 06/09/2022 </w:t>
+        <w:t xml:space="preserve"> 30/08/2022 </w:t>
       </w:r>
       <w:proofErr w:type="spellStart"/>
       <w:r>
@@ -950,16 +889,16 @@
           <w:color w:val="292929"/>
         </w:rPr>
         <w:drawing>
-          <wp:anchor distT="114300" distB="114300" distL="114300" distR="114300" simplePos="0" relativeHeight="251660288" behindDoc="1" locked="0" layoutInCell="1" hidden="0" allowOverlap="1" wp14:anchorId="4608621A" wp14:editId="4B4E064C">
+          <wp:anchor distT="114300" distB="114300" distL="114300" distR="114300" simplePos="0" relativeHeight="251660288" behindDoc="1" locked="0" layoutInCell="1" hidden="0" allowOverlap="1" wp14:anchorId="4608621A" wp14:editId="5C6F7055">
             <wp:simplePos x="0" y="0"/>
             <wp:positionH relativeFrom="column">
               <wp:posOffset>6637020</wp:posOffset>
             </wp:positionH>
             <wp:positionV relativeFrom="paragraph">
-              <wp:posOffset>75565</wp:posOffset>
+              <wp:posOffset>136525</wp:posOffset>
             </wp:positionV>
-            <wp:extent cx="1242060" cy="975360"/>
-            <wp:effectExtent l="0" t="0" r="0" b="0"/>
+            <wp:extent cx="1691640" cy="1242060"/>
+            <wp:effectExtent l="0" t="0" r="3810" b="0"/>
             <wp:wrapNone/>
             <wp:docPr id="3" name="image2.png"/>
             <wp:cNvGraphicFramePr/>
@@ -980,7 +919,7 @@
                   <pic:spPr>
                     <a:xfrm>
                       <a:off x="0" y="0"/>
-                      <a:ext cx="1242212" cy="975479"/>
+                      <a:ext cx="1691838" cy="1242205"/>
                     </a:xfrm>
                     <a:prstGeom prst="rect">
                       <a:avLst/>
@@ -1000,20 +939,10 @@
         </w:drawing>
       </w:r>
     </w:p>
-    <w:p>
-      <w:pPr>
-        <w:rPr>
-          <w:rFonts w:ascii="Roboto Light" w:eastAsia="Roboto Light" w:hAnsi="Roboto Light" w:cs="Roboto Light"/>
-          <w:color w:val="292929"/>
-          <w:sz w:val="28"/>
-          <w:szCs w:val="28"/>
-        </w:rPr>
-      </w:pPr>
-    </w:p>
     <w:tbl>
       <w:tblPr>
         <w:tblStyle w:val="Tablaconcuadrcula"/>
-        <w:tblpPr w:leftFromText="141" w:rightFromText="141" w:vertAnchor="text" w:horzAnchor="page" w:tblpX="2257" w:tblpY="200"/>
+        <w:tblpPr w:leftFromText="141" w:rightFromText="141" w:vertAnchor="text" w:horzAnchor="page" w:tblpX="2245" w:tblpY="985"/>
         <w:tblW w:w="0" w:type="auto"/>
         <w:tblBorders>
           <w:top w:val="none" w:sz="0" w:space="0" w:color="auto"/>
@@ -1035,22 +964,26 @@
         <w:tc>
           <w:tcPr>
             <w:tcW w:w="5670" w:type="dxa"/>
+            <w:hideMark/>
           </w:tcPr>
           <w:p>
             <w:pPr>
+              <w:spacing w:line="276" w:lineRule="auto"/>
               <w:rPr>
                 <w:rFonts w:ascii="Aptos Display" w:eastAsia="Roboto Light" w:hAnsi="Aptos Display" w:cs="Roboto Light"/>
                 <w:color w:val="292929"/>
                 <w:sz w:val="20"/>
+                <w:szCs w:val="20"/>
               </w:rPr>
             </w:pPr>
             <w:r>
               <w:rPr>
-                <w:rFonts w:ascii="Aptos Display" w:eastAsia="League Gothic" w:hAnsi="Aptos Display" w:cs="League Gothic"/>
+                <w:rFonts w:ascii="Aptos Display" w:eastAsia="Roboto Light" w:hAnsi="Aptos Display" w:cs="Roboto Light"/>
                 <w:color w:val="292929"/>
                 <w:sz w:val="20"/>
-              </w:rPr>
-              <w:t>FECHA EXPEDICIÓN 08/11/2022</w:t>
+                <w:szCs w:val="20"/>
+              </w:rPr>
+              <w:t>FECHA EXPEDICIÓN 30/08/2022</w:t>
             </w:r>
           </w:p>
         </w:tc>
@@ -1059,22 +992,26 @@
         <w:tc>
           <w:tcPr>
             <w:tcW w:w="5670" w:type="dxa"/>
+            <w:hideMark/>
           </w:tcPr>
           <w:p>
             <w:pPr>
+              <w:spacing w:line="276" w:lineRule="auto"/>
               <w:rPr>
                 <w:rFonts w:ascii="Aptos Display" w:eastAsia="Roboto Light" w:hAnsi="Aptos Display" w:cs="Roboto Light"/>
                 <w:color w:val="292929"/>
                 <w:sz w:val="20"/>
+                <w:szCs w:val="20"/>
               </w:rPr>
             </w:pPr>
             <w:r>
               <w:rPr>
-                <w:rFonts w:ascii="Aptos Display" w:eastAsia="League Gothic" w:hAnsi="Aptos Display" w:cs="League Gothic"/>
+                <w:rFonts w:ascii="Aptos Display" w:eastAsia="Roboto Light" w:hAnsi="Aptos Display" w:cs="Roboto Light"/>
                 <w:color w:val="292929"/>
                 <w:sz w:val="20"/>
-              </w:rPr>
-              <w:t>NºTITULO MBGEE/EIP_2022_003</w:t>
+                <w:szCs w:val="20"/>
+              </w:rPr>
+              <w:t>NºTITULO CECMIF/EIP_2022_001</w:t>
             </w:r>
           </w:p>
         </w:tc>
@@ -1089,6 +1026,16 @@
           <w:szCs w:val="28"/>
         </w:rPr>
       </w:pPr>
+    </w:p>
+    <w:p>
+      <w:pPr>
+        <w:rPr>
+          <w:rFonts w:ascii="Roboto Light" w:eastAsia="Roboto Light" w:hAnsi="Roboto Light" w:cs="Roboto Light"/>
+          <w:color w:val="292929"/>
+          <w:sz w:val="28"/>
+          <w:szCs w:val="28"/>
+        </w:rPr>
+      </w:pPr>
       <w:r>
         <w:rPr>
           <w:rFonts w:ascii="Roboto Light" w:eastAsia="Roboto Light" w:hAnsi="Roboto Light" w:cs="Roboto Light"/>
@@ -1167,8 +1114,9 @@
           <w:sz w:val="28"/>
           <w:szCs w:val="28"/>
         </w:rPr>
+        <w:lastRenderedPageBreak/>
         <w:drawing>
-          <wp:anchor distT="114300" distB="114300" distL="114300" distR="114300" simplePos="0" relativeHeight="251661312" behindDoc="1" locked="0" layoutInCell="1" hidden="0" allowOverlap="1" wp14:anchorId="3787566B" wp14:editId="007731F0">
+          <wp:anchor distT="114300" distB="114300" distL="114300" distR="114300" simplePos="0" relativeHeight="251661312" behindDoc="1" locked="0" layoutInCell="1" hidden="0" allowOverlap="1" wp14:anchorId="3787566B" wp14:editId="5E0B0788">
             <wp:simplePos x="0" y="0"/>
             <wp:positionH relativeFrom="page">
               <wp:posOffset>133350</wp:posOffset>
@@ -1341,7 +1289,7 @@
     <w:tbl>
       <w:tblPr>
         <w:tblStyle w:val="a"/>
-        <w:tblW w:w="14497" w:type="dxa"/>
+        <w:tblW w:w="14355" w:type="dxa"/>
         <w:jc w:val="center"/>
         <w:tblInd w:w="0" w:type="dxa"/>
         <w:tblBorders>
@@ -1356,17 +1304,17 @@
         <w:tblLook w:val="0600" w:firstRow="0" w:lastRow="0" w:firstColumn="0" w:lastColumn="0" w:noHBand="1" w:noVBand="1"/>
       </w:tblPr>
       <w:tblGrid>
-        <w:gridCol w:w="14277"/>
-        <w:gridCol w:w="220"/>
+        <w:gridCol w:w="6379"/>
+        <w:gridCol w:w="7976"/>
       </w:tblGrid>
       <w:tr>
         <w:trPr>
-          <w:trHeight w:val="6682"/>
+          <w:trHeight w:val="6954"/>
           <w:jc w:val="center"/>
         </w:trPr>
         <w:tc>
           <w:tcPr>
-            <w:tcW w:w="14277" w:type="dxa"/>
+            <w:tcW w:w="6379" w:type="dxa"/>
             <w:tcBorders>
               <w:top w:val="nil"/>
               <w:left w:val="nil"/>
@@ -1387,7 +1335,284 @@
               <w:rPr>
                 <w:rFonts w:ascii="Aptos Display" w:eastAsia="Oswald" w:hAnsi="Aptos Display" w:cs="Oswald"/>
                 <w:b/>
-                <w:color w:val="262626" w:themeColor="text1" w:themeTint="D9"/>
+                <w:color w:val="292929"/>
+                <w:sz w:val="32"/>
+                <w:szCs w:val="32"/>
+              </w:rPr>
+            </w:pPr>
+            <w:bookmarkStart w:id="0" w:name="_Hlk202949738"/>
+            <w:proofErr w:type="spellStart"/>
+            <w:r>
+              <w:rPr>
+                <w:rFonts w:ascii="Aptos Display" w:eastAsia="Oswald" w:hAnsi="Aptos Display" w:cs="Oswald"/>
+                <w:b/>
+                <w:color w:val="292929"/>
+                <w:sz w:val="32"/>
+                <w:szCs w:val="32"/>
+              </w:rPr>
+              <w:t>Módulo</w:t>
+            </w:r>
+            <w:proofErr w:type="spellEnd"/>
+            <w:r>
+              <w:rPr>
+                <w:rFonts w:ascii="Aptos Display" w:eastAsia="Oswald" w:hAnsi="Aptos Display" w:cs="Oswald"/>
+                <w:b/>
+                <w:color w:val="292929"/>
+                <w:sz w:val="32"/>
+                <w:szCs w:val="32"/>
+              </w:rPr>
+              <w:t xml:space="preserve"> 1: </w:t>
+            </w:r>
+            <w:proofErr w:type="spellStart"/>
+            <w:r>
+              <w:rPr>
+                <w:rFonts w:ascii="Aptos Display" w:eastAsia="Oswald" w:hAnsi="Aptos Display" w:cs="Oswald"/>
+                <w:b/>
+                <w:color w:val="292929"/>
+                <w:sz w:val="32"/>
+                <w:szCs w:val="32"/>
+              </w:rPr>
+              <w:t>Tecnologías</w:t>
+            </w:r>
+            <w:proofErr w:type="spellEnd"/>
+            <w:r>
+              <w:rPr>
+                <w:rFonts w:ascii="Aptos Display" w:eastAsia="Oswald" w:hAnsi="Aptos Display" w:cs="Oswald"/>
+                <w:b/>
+                <w:color w:val="292929"/>
+                <w:sz w:val="32"/>
+                <w:szCs w:val="32"/>
+              </w:rPr>
+              <w:t xml:space="preserve"> </w:t>
+            </w:r>
+            <w:proofErr w:type="spellStart"/>
+            <w:r>
+              <w:rPr>
+                <w:rFonts w:ascii="Aptos Display" w:eastAsia="Oswald" w:hAnsi="Aptos Display" w:cs="Oswald"/>
+                <w:b/>
+                <w:color w:val="292929"/>
+                <w:sz w:val="32"/>
+                <w:szCs w:val="32"/>
+              </w:rPr>
+              <w:t>Renovables</w:t>
+            </w:r>
+            <w:proofErr w:type="spellEnd"/>
+          </w:p>
+          <w:p>
+            <w:pPr>
+              <w:numPr>
+                <w:ilvl w:val="0"/>
+                <w:numId w:val="6"/>
+              </w:numPr>
+              <w:spacing w:line="240" w:lineRule="auto"/>
+              <w:rPr>
+                <w:rFonts w:ascii="Aptos Display" w:eastAsia="Oswald Light" w:hAnsi="Aptos Display" w:cs="Oswald Light"/>
+                <w:color w:val="292929"/>
+                <w:sz w:val="32"/>
+                <w:szCs w:val="32"/>
+              </w:rPr>
+            </w:pPr>
+            <w:r>
+              <w:rPr>
+                <w:rFonts w:ascii="Aptos Display" w:eastAsia="Oswald Light" w:hAnsi="Aptos Display" w:cs="Oswald Light"/>
+                <w:color w:val="292929"/>
+                <w:sz w:val="32"/>
+                <w:szCs w:val="32"/>
+              </w:rPr>
+              <w:t xml:space="preserve">Energía Solar </w:t>
+            </w:r>
+            <w:proofErr w:type="spellStart"/>
+            <w:r>
+              <w:rPr>
+                <w:rFonts w:ascii="Aptos Display" w:eastAsia="Oswald Light" w:hAnsi="Aptos Display" w:cs="Oswald Light"/>
+                <w:color w:val="292929"/>
+                <w:sz w:val="32"/>
+                <w:szCs w:val="32"/>
+              </w:rPr>
+              <w:t>Fotovoltaica</w:t>
+            </w:r>
+            <w:proofErr w:type="spellEnd"/>
+            <w:r>
+              <w:rPr>
+                <w:rFonts w:ascii="Aptos Display" w:eastAsia="Oswald Light" w:hAnsi="Aptos Display" w:cs="Oswald Light"/>
+                <w:color w:val="292929"/>
+                <w:sz w:val="32"/>
+                <w:szCs w:val="32"/>
+              </w:rPr>
+              <w:t xml:space="preserve"> y </w:t>
+            </w:r>
+            <w:proofErr w:type="spellStart"/>
+            <w:r>
+              <w:rPr>
+                <w:rFonts w:ascii="Aptos Display" w:eastAsia="Oswald Light" w:hAnsi="Aptos Display" w:cs="Oswald Light"/>
+                <w:color w:val="292929"/>
+                <w:sz w:val="32"/>
+                <w:szCs w:val="32"/>
+              </w:rPr>
+              <w:t>Térmica</w:t>
+            </w:r>
+            <w:proofErr w:type="spellEnd"/>
+          </w:p>
+          <w:p>
+            <w:pPr>
+              <w:numPr>
+                <w:ilvl w:val="0"/>
+                <w:numId w:val="6"/>
+              </w:numPr>
+              <w:spacing w:line="240" w:lineRule="auto"/>
+              <w:rPr>
+                <w:rFonts w:ascii="Aptos Display" w:eastAsia="Oswald Light" w:hAnsi="Aptos Display" w:cs="Oswald Light"/>
+                <w:color w:val="292929"/>
+                <w:sz w:val="32"/>
+                <w:szCs w:val="32"/>
+              </w:rPr>
+            </w:pPr>
+            <w:r>
+              <w:rPr>
+                <w:rFonts w:ascii="Aptos Display" w:eastAsia="Oswald Light" w:hAnsi="Aptos Display" w:cs="Oswald Light"/>
+                <w:color w:val="292929"/>
+                <w:sz w:val="32"/>
+                <w:szCs w:val="32"/>
+              </w:rPr>
+              <w:t xml:space="preserve">Energía </w:t>
+            </w:r>
+            <w:proofErr w:type="spellStart"/>
+            <w:r>
+              <w:rPr>
+                <w:rFonts w:ascii="Aptos Display" w:eastAsia="Oswald Light" w:hAnsi="Aptos Display" w:cs="Oswald Light"/>
+                <w:color w:val="292929"/>
+                <w:sz w:val="32"/>
+                <w:szCs w:val="32"/>
+              </w:rPr>
+              <w:t>Hidráulica</w:t>
+            </w:r>
+            <w:proofErr w:type="spellEnd"/>
+          </w:p>
+          <w:p>
+            <w:pPr>
+              <w:numPr>
+                <w:ilvl w:val="0"/>
+                <w:numId w:val="6"/>
+              </w:numPr>
+              <w:spacing w:line="240" w:lineRule="auto"/>
+              <w:rPr>
+                <w:rFonts w:ascii="Aptos Display" w:eastAsia="Oswald Light" w:hAnsi="Aptos Display" w:cs="Oswald Light"/>
+                <w:color w:val="292929"/>
+                <w:sz w:val="32"/>
+                <w:szCs w:val="32"/>
+              </w:rPr>
+            </w:pPr>
+            <w:r>
+              <w:rPr>
+                <w:rFonts w:ascii="Aptos Display" w:eastAsia="Oswald Light" w:hAnsi="Aptos Display" w:cs="Oswald Light"/>
+                <w:color w:val="292929"/>
+                <w:sz w:val="32"/>
+                <w:szCs w:val="32"/>
+              </w:rPr>
+              <w:t xml:space="preserve">Energía </w:t>
+            </w:r>
+            <w:proofErr w:type="spellStart"/>
+            <w:r>
+              <w:rPr>
+                <w:rFonts w:ascii="Aptos Display" w:eastAsia="Oswald Light" w:hAnsi="Aptos Display" w:cs="Oswald Light"/>
+                <w:color w:val="292929"/>
+                <w:sz w:val="32"/>
+                <w:szCs w:val="32"/>
+              </w:rPr>
+              <w:t>Eólica</w:t>
+            </w:r>
+            <w:proofErr w:type="spellEnd"/>
+          </w:p>
+          <w:p>
+            <w:pPr>
+              <w:numPr>
+                <w:ilvl w:val="0"/>
+                <w:numId w:val="6"/>
+              </w:numPr>
+              <w:spacing w:line="240" w:lineRule="auto"/>
+              <w:rPr>
+                <w:rFonts w:ascii="Aptos Display" w:eastAsia="Oswald Light" w:hAnsi="Aptos Display" w:cs="Oswald Light"/>
+                <w:color w:val="292929"/>
+                <w:sz w:val="32"/>
+                <w:szCs w:val="32"/>
+              </w:rPr>
+            </w:pPr>
+            <w:r>
+              <w:rPr>
+                <w:rFonts w:ascii="Aptos Display" w:eastAsia="Oswald Light" w:hAnsi="Aptos Display" w:cs="Oswald Light"/>
+                <w:color w:val="292929"/>
+                <w:sz w:val="32"/>
+                <w:szCs w:val="32"/>
+              </w:rPr>
+              <w:t xml:space="preserve">Biomasa y </w:t>
+            </w:r>
+            <w:proofErr w:type="spellStart"/>
+            <w:r>
+              <w:rPr>
+                <w:rFonts w:ascii="Aptos Display" w:eastAsia="Oswald Light" w:hAnsi="Aptos Display" w:cs="Oswald Light"/>
+                <w:color w:val="292929"/>
+                <w:sz w:val="32"/>
+                <w:szCs w:val="32"/>
+              </w:rPr>
+              <w:t>Biocombustibles</w:t>
+            </w:r>
+            <w:proofErr w:type="spellEnd"/>
+          </w:p>
+          <w:p>
+            <w:pPr>
+              <w:numPr>
+                <w:ilvl w:val="0"/>
+                <w:numId w:val="6"/>
+              </w:numPr>
+              <w:spacing w:line="240" w:lineRule="auto"/>
+              <w:rPr>
+                <w:rFonts w:ascii="Aptos Display" w:eastAsia="Oswald Light" w:hAnsi="Aptos Display" w:cs="Oswald Light"/>
+                <w:color w:val="292929"/>
+                <w:sz w:val="32"/>
+                <w:szCs w:val="32"/>
+              </w:rPr>
+            </w:pPr>
+            <w:proofErr w:type="spellStart"/>
+            <w:r>
+              <w:rPr>
+                <w:rFonts w:ascii="Aptos Display" w:eastAsia="Oswald Light" w:hAnsi="Aptos Display" w:cs="Oswald Light"/>
+                <w:color w:val="292929"/>
+                <w:sz w:val="32"/>
+                <w:szCs w:val="32"/>
+              </w:rPr>
+              <w:t>Aerotermia</w:t>
+            </w:r>
+            <w:proofErr w:type="spellEnd"/>
+            <w:r>
+              <w:rPr>
+                <w:rFonts w:ascii="Aptos Display" w:eastAsia="Oswald Light" w:hAnsi="Aptos Display" w:cs="Oswald Light"/>
+                <w:color w:val="292929"/>
+                <w:sz w:val="32"/>
+                <w:szCs w:val="32"/>
+              </w:rPr>
+              <w:t xml:space="preserve"> y </w:t>
+            </w:r>
+            <w:proofErr w:type="spellStart"/>
+            <w:r>
+              <w:rPr>
+                <w:rFonts w:ascii="Aptos Display" w:eastAsia="Oswald Light" w:hAnsi="Aptos Display" w:cs="Oswald Light"/>
+                <w:color w:val="292929"/>
+                <w:sz w:val="32"/>
+                <w:szCs w:val="32"/>
+              </w:rPr>
+              <w:t>Geotermia</w:t>
+            </w:r>
+            <w:proofErr w:type="spellEnd"/>
+          </w:p>
+          <w:p>
+            <w:pPr>
+              <w:spacing w:line="240" w:lineRule="auto"/>
+              <w:ind w:left="720"/>
+              <w:rPr>
+                <w:rFonts w:ascii="Aptos Display" w:eastAsia="Oswald Light" w:hAnsi="Aptos Display" w:cs="Oswald Light"/>
+                <w:color w:val="292929"/>
+                <w:sz w:val="32"/>
+                <w:szCs w:val="32"/>
               </w:rPr>
             </w:pPr>
           </w:p>
@@ -1397,878 +1622,431 @@
               <w:rPr>
                 <w:rFonts w:ascii="Aptos Display" w:eastAsia="Oswald" w:hAnsi="Aptos Display" w:cs="Oswald"/>
                 <w:b/>
-                <w:color w:val="262626" w:themeColor="text1" w:themeTint="D9"/>
-                <w:sz w:val="24"/>
-                <w:szCs w:val="24"/>
+                <w:color w:val="292929"/>
+                <w:sz w:val="32"/>
+                <w:szCs w:val="32"/>
               </w:rPr>
             </w:pPr>
+            <w:proofErr w:type="spellStart"/>
+            <w:r>
+              <w:rPr>
+                <w:rFonts w:ascii="Aptos Display" w:eastAsia="Oswald" w:hAnsi="Aptos Display" w:cs="Oswald"/>
+                <w:b/>
+                <w:color w:val="292929"/>
+                <w:sz w:val="32"/>
+                <w:szCs w:val="32"/>
+              </w:rPr>
+              <w:t>Módulo</w:t>
+            </w:r>
+            <w:proofErr w:type="spellEnd"/>
+            <w:r>
+              <w:rPr>
+                <w:rFonts w:ascii="Aptos Display" w:eastAsia="Oswald" w:hAnsi="Aptos Display" w:cs="Oswald"/>
+                <w:b/>
+                <w:color w:val="292929"/>
+                <w:sz w:val="32"/>
+                <w:szCs w:val="32"/>
+              </w:rPr>
+              <w:t xml:space="preserve"> 2: Economía de la Energía</w:t>
+            </w:r>
           </w:p>
           <w:p>
             <w:pPr>
+              <w:numPr>
+                <w:ilvl w:val="0"/>
+                <w:numId w:val="6"/>
+              </w:numPr>
               <w:spacing w:line="240" w:lineRule="auto"/>
               <w:rPr>
-                <w:rFonts w:ascii="Aptos Display" w:eastAsia="Oswald" w:hAnsi="Aptos Display" w:cs="Oswald"/>
-                <w:b/>
-                <w:color w:val="262626" w:themeColor="text1" w:themeTint="D9"/>
-                <w:sz w:val="28"/>
-                <w:szCs w:val="28"/>
-                <w:lang w:val="es-ES"/>
+                <w:rFonts w:ascii="Aptos Display" w:eastAsia="Oswald Light" w:hAnsi="Aptos Display" w:cs="Oswald Light"/>
+                <w:color w:val="292929"/>
+                <w:sz w:val="32"/>
+                <w:szCs w:val="32"/>
               </w:rPr>
             </w:pPr>
-            <w:r>
-              <w:rPr>
-                <w:rFonts w:ascii="Aptos Display" w:eastAsia="Oswald" w:hAnsi="Aptos Display" w:cs="Oswald"/>
-                <w:b/>
-                <w:color w:val="262626" w:themeColor="text1" w:themeTint="D9"/>
-                <w:sz w:val="28"/>
-                <w:szCs w:val="28"/>
-              </w:rPr>
-              <w:t>M</w:t>
-            </w:r>
-            <w:r>
-              <w:rPr>
-                <w:rFonts w:ascii="Aptos Display" w:eastAsia="Oswald" w:hAnsi="Aptos Display" w:cs="Oswald"/>
-                <w:b/>
-                <w:color w:val="262626" w:themeColor="text1" w:themeTint="D9"/>
-                <w:sz w:val="28"/>
-                <w:szCs w:val="28"/>
-                <w:lang w:val="es-ES"/>
-              </w:rPr>
-              <w:t xml:space="preserve">áster </w:t>
-            </w:r>
-            <w:r>
-              <w:rPr>
-                <w:rFonts w:ascii="Aptos Display" w:eastAsia="Oswald" w:hAnsi="Aptos Display" w:cs="Oswald"/>
-                <w:b/>
-                <w:bCs/>
-                <w:color w:val="262626" w:themeColor="text1" w:themeTint="D9"/>
-                <w:sz w:val="28"/>
-                <w:szCs w:val="28"/>
-              </w:rPr>
-              <w:t xml:space="preserve">BIM Internacional </w:t>
-            </w:r>
-            <w:proofErr w:type="spellStart"/>
-            <w:r>
-              <w:rPr>
-                <w:rFonts w:ascii="Aptos Display" w:eastAsia="Oswald" w:hAnsi="Aptos Display" w:cs="Oswald"/>
-                <w:b/>
-                <w:bCs/>
-                <w:color w:val="262626" w:themeColor="text1" w:themeTint="D9"/>
-                <w:sz w:val="28"/>
-                <w:szCs w:val="28"/>
-              </w:rPr>
-              <w:t>en</w:t>
-            </w:r>
-            <w:proofErr w:type="spellEnd"/>
-            <w:r>
-              <w:rPr>
-                <w:rFonts w:ascii="Aptos Display" w:eastAsia="Oswald" w:hAnsi="Aptos Display" w:cs="Oswald"/>
-                <w:b/>
-                <w:bCs/>
-                <w:color w:val="262626" w:themeColor="text1" w:themeTint="D9"/>
-                <w:sz w:val="28"/>
-                <w:szCs w:val="28"/>
-              </w:rPr>
-              <w:t xml:space="preserve"> </w:t>
-            </w:r>
-            <w:proofErr w:type="spellStart"/>
-            <w:r>
-              <w:rPr>
-                <w:rFonts w:ascii="Aptos Display" w:eastAsia="Oswald" w:hAnsi="Aptos Display" w:cs="Oswald"/>
-                <w:b/>
-                <w:bCs/>
-                <w:color w:val="262626" w:themeColor="text1" w:themeTint="D9"/>
-                <w:sz w:val="28"/>
-                <w:szCs w:val="28"/>
-              </w:rPr>
-              <w:t>Cálculo</w:t>
-            </w:r>
-            <w:proofErr w:type="spellEnd"/>
-            <w:r>
-              <w:rPr>
-                <w:rFonts w:ascii="Aptos Display" w:eastAsia="Oswald" w:hAnsi="Aptos Display" w:cs="Oswald"/>
-                <w:b/>
-                <w:bCs/>
-                <w:color w:val="262626" w:themeColor="text1" w:themeTint="D9"/>
-                <w:sz w:val="28"/>
-                <w:szCs w:val="28"/>
-              </w:rPr>
-              <w:t xml:space="preserve">, </w:t>
-            </w:r>
-            <w:proofErr w:type="spellStart"/>
-            <w:r>
-              <w:rPr>
-                <w:rFonts w:ascii="Aptos Display" w:eastAsia="Oswald" w:hAnsi="Aptos Display" w:cs="Oswald"/>
-                <w:b/>
-                <w:bCs/>
-                <w:color w:val="262626" w:themeColor="text1" w:themeTint="D9"/>
-                <w:sz w:val="28"/>
-                <w:szCs w:val="28"/>
-              </w:rPr>
-              <w:t>Modelado</w:t>
-            </w:r>
-            <w:proofErr w:type="spellEnd"/>
-            <w:r>
-              <w:rPr>
-                <w:rFonts w:ascii="Aptos Display" w:eastAsia="Oswald" w:hAnsi="Aptos Display" w:cs="Oswald"/>
-                <w:b/>
-                <w:bCs/>
-                <w:color w:val="262626" w:themeColor="text1" w:themeTint="D9"/>
-                <w:sz w:val="28"/>
-                <w:szCs w:val="28"/>
+            <w:proofErr w:type="spellStart"/>
+            <w:r>
+              <w:rPr>
+                <w:rFonts w:ascii="Aptos Display" w:eastAsia="Oswald Light" w:hAnsi="Aptos Display" w:cs="Oswald Light"/>
+                <w:color w:val="292929"/>
+                <w:sz w:val="32"/>
+                <w:szCs w:val="32"/>
+              </w:rPr>
+              <w:t>Gestión</w:t>
+            </w:r>
+            <w:proofErr w:type="spellEnd"/>
+            <w:r>
+              <w:rPr>
+                <w:rFonts w:ascii="Aptos Display" w:eastAsia="Oswald Light" w:hAnsi="Aptos Display" w:cs="Oswald Light"/>
+                <w:color w:val="292929"/>
+                <w:sz w:val="32"/>
+                <w:szCs w:val="32"/>
               </w:rPr>
               <w:t xml:space="preserve"> y </w:t>
             </w:r>
             <w:proofErr w:type="spellStart"/>
             <w:r>
               <w:rPr>
-                <w:rFonts w:ascii="Aptos Display" w:eastAsia="Oswald" w:hAnsi="Aptos Display" w:cs="Oswald"/>
-                <w:b/>
-                <w:bCs/>
-                <w:color w:val="262626" w:themeColor="text1" w:themeTint="D9"/>
-                <w:sz w:val="28"/>
-                <w:szCs w:val="28"/>
-              </w:rPr>
-              <w:t>Gestión</w:t>
-            </w:r>
-            <w:proofErr w:type="spellEnd"/>
-            <w:r>
-              <w:rPr>
-                <w:rFonts w:ascii="Aptos Display" w:eastAsia="Oswald" w:hAnsi="Aptos Display" w:cs="Oswald"/>
-                <w:b/>
-                <w:bCs/>
-                <w:color w:val="262626" w:themeColor="text1" w:themeTint="D9"/>
-                <w:sz w:val="28"/>
-                <w:szCs w:val="28"/>
-              </w:rPr>
-              <w:t xml:space="preserve"> </w:t>
-            </w:r>
-            <w:proofErr w:type="spellStart"/>
-            <w:r>
-              <w:rPr>
-                <w:rFonts w:ascii="Aptos Display" w:eastAsia="Oswald" w:hAnsi="Aptos Display" w:cs="Oswald"/>
-                <w:b/>
-                <w:bCs/>
-                <w:color w:val="262626" w:themeColor="text1" w:themeTint="D9"/>
-                <w:sz w:val="28"/>
-                <w:szCs w:val="28"/>
-              </w:rPr>
-              <w:t>Eficiente</w:t>
-            </w:r>
-            <w:proofErr w:type="spellEnd"/>
-            <w:r>
-              <w:rPr>
-                <w:rFonts w:ascii="Aptos Display" w:eastAsia="Oswald" w:hAnsi="Aptos Display" w:cs="Oswald"/>
-                <w:b/>
-                <w:bCs/>
-                <w:color w:val="262626" w:themeColor="text1" w:themeTint="D9"/>
-                <w:sz w:val="28"/>
-                <w:szCs w:val="28"/>
-              </w:rPr>
-              <w:t xml:space="preserve"> de la Energía </w:t>
-            </w:r>
-            <w:proofErr w:type="spellStart"/>
-            <w:r>
-              <w:rPr>
-                <w:rFonts w:ascii="Aptos Display" w:eastAsia="Oswald" w:hAnsi="Aptos Display" w:cs="Oswald"/>
-                <w:b/>
-                <w:bCs/>
-                <w:color w:val="262626" w:themeColor="text1" w:themeTint="D9"/>
-                <w:sz w:val="28"/>
-                <w:szCs w:val="28"/>
-              </w:rPr>
-              <w:t>en</w:t>
-            </w:r>
-            <w:proofErr w:type="spellEnd"/>
-            <w:r>
-              <w:rPr>
-                <w:rFonts w:ascii="Aptos Display" w:eastAsia="Oswald" w:hAnsi="Aptos Display" w:cs="Oswald"/>
-                <w:b/>
-                <w:bCs/>
-                <w:color w:val="262626" w:themeColor="text1" w:themeTint="D9"/>
-                <w:sz w:val="28"/>
-                <w:szCs w:val="28"/>
-              </w:rPr>
-              <w:t xml:space="preserve"> las </w:t>
-            </w:r>
-            <w:proofErr w:type="spellStart"/>
-            <w:r>
-              <w:rPr>
-                <w:rFonts w:ascii="Aptos Display" w:eastAsia="Oswald" w:hAnsi="Aptos Display" w:cs="Oswald"/>
-                <w:b/>
-                <w:bCs/>
-                <w:color w:val="262626" w:themeColor="text1" w:themeTint="D9"/>
-                <w:sz w:val="28"/>
-                <w:szCs w:val="28"/>
-              </w:rPr>
-              <w:t>Instalaciones</w:t>
-            </w:r>
-            <w:proofErr w:type="spellEnd"/>
-            <w:r>
-              <w:rPr>
-                <w:rFonts w:ascii="Aptos Display" w:eastAsia="Oswald" w:hAnsi="Aptos Display" w:cs="Oswald"/>
-                <w:b/>
-                <w:bCs/>
-                <w:color w:val="262626" w:themeColor="text1" w:themeTint="D9"/>
-                <w:sz w:val="28"/>
-                <w:szCs w:val="28"/>
-              </w:rPr>
-              <w:t xml:space="preserve"> de la </w:t>
-            </w:r>
-            <w:proofErr w:type="spellStart"/>
-            <w:r>
-              <w:rPr>
-                <w:rFonts w:ascii="Aptos Display" w:eastAsia="Oswald" w:hAnsi="Aptos Display" w:cs="Oswald"/>
-                <w:b/>
-                <w:bCs/>
-                <w:color w:val="262626" w:themeColor="text1" w:themeTint="D9"/>
-                <w:sz w:val="28"/>
-                <w:szCs w:val="28"/>
-              </w:rPr>
-              <w:t>Edificación</w:t>
-            </w:r>
-            <w:proofErr w:type="spellEnd"/>
-            <w:r>
-              <w:rPr>
-                <w:rFonts w:ascii="Aptos Display" w:eastAsia="Oswald" w:hAnsi="Aptos Display" w:cs="Oswald"/>
-                <w:b/>
-                <w:color w:val="262626" w:themeColor="text1" w:themeTint="D9"/>
-                <w:sz w:val="28"/>
-                <w:szCs w:val="28"/>
-                <w:lang w:val="es-ES"/>
-              </w:rPr>
-              <w:t>.</w:t>
-            </w:r>
+                <w:rFonts w:ascii="Aptos Display" w:eastAsia="Oswald Light" w:hAnsi="Aptos Display" w:cs="Oswald Light"/>
+                <w:color w:val="292929"/>
+                <w:sz w:val="32"/>
+                <w:szCs w:val="32"/>
+              </w:rPr>
+              <w:t>Financiación</w:t>
+            </w:r>
+            <w:proofErr w:type="spellEnd"/>
+            <w:r>
+              <w:rPr>
+                <w:rFonts w:ascii="Aptos Display" w:eastAsia="Oswald Light" w:hAnsi="Aptos Display" w:cs="Oswald Light"/>
+                <w:color w:val="292929"/>
+                <w:sz w:val="32"/>
+                <w:szCs w:val="32"/>
+              </w:rPr>
+              <w:t xml:space="preserve"> de </w:t>
+            </w:r>
+            <w:proofErr w:type="spellStart"/>
+            <w:r>
+              <w:rPr>
+                <w:rFonts w:ascii="Aptos Display" w:eastAsia="Oswald Light" w:hAnsi="Aptos Display" w:cs="Oswald Light"/>
+                <w:color w:val="292929"/>
+                <w:sz w:val="32"/>
+                <w:szCs w:val="32"/>
+              </w:rPr>
+              <w:t>Proyectos</w:t>
+            </w:r>
+            <w:proofErr w:type="spellEnd"/>
           </w:p>
           <w:p>
             <w:pPr>
+              <w:numPr>
+                <w:ilvl w:val="0"/>
+                <w:numId w:val="6"/>
+              </w:numPr>
               <w:spacing w:line="240" w:lineRule="auto"/>
               <w:rPr>
-                <w:rFonts w:ascii="Aptos Display" w:eastAsia="Oswald" w:hAnsi="Aptos Display" w:cs="Oswald"/>
-                <w:bCs/>
-                <w:color w:val="262626" w:themeColor="text1" w:themeTint="D9"/>
-                <w:sz w:val="28"/>
-                <w:szCs w:val="28"/>
-                <w:lang w:val="es-ES"/>
+                <w:rFonts w:ascii="Aptos Display" w:eastAsia="Oswald Light" w:hAnsi="Aptos Display" w:cs="Oswald Light"/>
+                <w:color w:val="292929"/>
+                <w:sz w:val="32"/>
+                <w:szCs w:val="32"/>
               </w:rPr>
             </w:pPr>
+            <w:proofErr w:type="spellStart"/>
+            <w:r>
+              <w:rPr>
+                <w:rFonts w:ascii="Aptos Display" w:eastAsia="Oswald Light" w:hAnsi="Aptos Display" w:cs="Oswald Light"/>
+                <w:color w:val="292929"/>
+                <w:sz w:val="32"/>
+                <w:szCs w:val="32"/>
+              </w:rPr>
+              <w:t>Proyectos</w:t>
+            </w:r>
+            <w:proofErr w:type="spellEnd"/>
+            <w:r>
+              <w:rPr>
+                <w:rFonts w:ascii="Aptos Display" w:eastAsia="Oswald Light" w:hAnsi="Aptos Display" w:cs="Oswald Light"/>
+                <w:color w:val="292929"/>
+                <w:sz w:val="32"/>
+                <w:szCs w:val="32"/>
+              </w:rPr>
+              <w:t xml:space="preserve"> </w:t>
+            </w:r>
+            <w:proofErr w:type="spellStart"/>
+            <w:r>
+              <w:rPr>
+                <w:rFonts w:ascii="Aptos Display" w:eastAsia="Oswald Light" w:hAnsi="Aptos Display" w:cs="Oswald Light"/>
+                <w:color w:val="292929"/>
+                <w:sz w:val="32"/>
+                <w:szCs w:val="32"/>
+              </w:rPr>
+              <w:t>en</w:t>
+            </w:r>
+            <w:proofErr w:type="spellEnd"/>
+            <w:r>
+              <w:rPr>
+                <w:rFonts w:ascii="Aptos Display" w:eastAsia="Oswald Light" w:hAnsi="Aptos Display" w:cs="Oswald Light"/>
+                <w:color w:val="292929"/>
+                <w:sz w:val="32"/>
+                <w:szCs w:val="32"/>
+              </w:rPr>
+              <w:t xml:space="preserve"> </w:t>
+            </w:r>
+            <w:proofErr w:type="spellStart"/>
+            <w:r>
+              <w:rPr>
+                <w:rFonts w:ascii="Aptos Display" w:eastAsia="Oswald Light" w:hAnsi="Aptos Display" w:cs="Oswald Light"/>
+                <w:color w:val="292929"/>
+                <w:sz w:val="32"/>
+                <w:szCs w:val="32"/>
+              </w:rPr>
+              <w:t>el</w:t>
+            </w:r>
+            <w:proofErr w:type="spellEnd"/>
+            <w:r>
+              <w:rPr>
+                <w:rFonts w:ascii="Aptos Display" w:eastAsia="Oswald Light" w:hAnsi="Aptos Display" w:cs="Oswald Light"/>
+                <w:color w:val="292929"/>
+                <w:sz w:val="32"/>
+                <w:szCs w:val="32"/>
+              </w:rPr>
+              <w:t xml:space="preserve"> Sector </w:t>
+            </w:r>
+            <w:proofErr w:type="spellStart"/>
+            <w:r>
+              <w:rPr>
+                <w:rFonts w:ascii="Aptos Display" w:eastAsia="Oswald Light" w:hAnsi="Aptos Display" w:cs="Oswald Light"/>
+                <w:color w:val="292929"/>
+                <w:sz w:val="32"/>
+                <w:szCs w:val="32"/>
+              </w:rPr>
+              <w:t>Renovable</w:t>
+            </w:r>
+            <w:proofErr w:type="spellEnd"/>
           </w:p>
           <w:p>
             <w:pPr>
+              <w:numPr>
+                <w:ilvl w:val="0"/>
+                <w:numId w:val="6"/>
+              </w:numPr>
               <w:spacing w:line="240" w:lineRule="auto"/>
               <w:rPr>
-                <w:rFonts w:ascii="Aptos Display" w:eastAsia="Oswald" w:hAnsi="Aptos Display" w:cs="Oswald"/>
-                <w:bCs/>
-                <w:color w:val="262626" w:themeColor="text1" w:themeTint="D9"/>
-                <w:sz w:val="28"/>
-                <w:szCs w:val="28"/>
-                <w:lang w:val="es-ES"/>
+                <w:rFonts w:ascii="Aptos Display" w:eastAsia="Oswald Light" w:hAnsi="Aptos Display" w:cs="Oswald Light"/>
+                <w:color w:val="292929"/>
+                <w:sz w:val="32"/>
+                <w:szCs w:val="32"/>
               </w:rPr>
             </w:pPr>
+            <w:proofErr w:type="spellStart"/>
+            <w:r>
+              <w:rPr>
+                <w:rFonts w:ascii="Aptos Display" w:eastAsia="Oswald Light" w:hAnsi="Aptos Display" w:cs="Oswald Light"/>
+                <w:color w:val="292929"/>
+                <w:sz w:val="32"/>
+                <w:szCs w:val="32"/>
+              </w:rPr>
+              <w:t>Legislación</w:t>
+            </w:r>
+            <w:proofErr w:type="spellEnd"/>
+            <w:r>
+              <w:rPr>
+                <w:rFonts w:ascii="Aptos Display" w:eastAsia="Oswald Light" w:hAnsi="Aptos Display" w:cs="Oswald Light"/>
+                <w:color w:val="292929"/>
+                <w:sz w:val="32"/>
+                <w:szCs w:val="32"/>
+              </w:rPr>
+              <w:t xml:space="preserve"> y </w:t>
+            </w:r>
+            <w:proofErr w:type="spellStart"/>
+            <w:r>
+              <w:rPr>
+                <w:rFonts w:ascii="Aptos Display" w:eastAsia="Oswald Light" w:hAnsi="Aptos Display" w:cs="Oswald Light"/>
+                <w:color w:val="292929"/>
+                <w:sz w:val="32"/>
+                <w:szCs w:val="32"/>
+              </w:rPr>
+              <w:t>Normativa</w:t>
+            </w:r>
+            <w:proofErr w:type="spellEnd"/>
           </w:p>
           <w:p>
             <w:pPr>
-              <w:pStyle w:val="Prrafodelista"/>
               <w:numPr>
                 <w:ilvl w:val="0"/>
-                <w:numId w:val="13"/>
+                <w:numId w:val="6"/>
               </w:numPr>
               <w:spacing w:line="240" w:lineRule="auto"/>
               <w:rPr>
-                <w:rFonts w:ascii="Aptos Display" w:eastAsia="Oswald" w:hAnsi="Aptos Display" w:cs="Oswald"/>
-                <w:bCs/>
-                <w:color w:val="262626" w:themeColor="text1" w:themeTint="D9"/>
-                <w:sz w:val="28"/>
-                <w:szCs w:val="28"/>
-                <w:lang w:val="es-ES"/>
+                <w:rFonts w:ascii="Aptos Display" w:eastAsia="Oswald Light" w:hAnsi="Aptos Display" w:cs="Oswald Light"/>
+                <w:color w:val="292929"/>
+                <w:sz w:val="32"/>
+                <w:szCs w:val="32"/>
               </w:rPr>
             </w:pPr>
-            <w:r>
-              <w:rPr>
-                <w:rFonts w:ascii="Aptos Display" w:eastAsia="Oswald" w:hAnsi="Aptos Display" w:cs="Oswald"/>
-                <w:bCs/>
-                <w:color w:val="262626" w:themeColor="text1" w:themeTint="D9"/>
-                <w:sz w:val="28"/>
-                <w:szCs w:val="28"/>
-                <w:lang w:val="es-ES"/>
-              </w:rPr>
-              <w:t xml:space="preserve">Asignatura 1: </w:t>
-            </w:r>
-            <w:r>
-              <w:rPr>
-                <w:rFonts w:ascii="Aptos Display" w:eastAsia="Oswald" w:hAnsi="Aptos Display" w:cs="Oswald"/>
-                <w:bCs/>
-                <w:color w:val="262626" w:themeColor="text1" w:themeTint="D9"/>
-                <w:sz w:val="28"/>
-                <w:szCs w:val="28"/>
-                <w:lang w:val="es-ES"/>
-              </w:rPr>
-              <w:t xml:space="preserve">Instalaciones Hidráulicas en la </w:t>
-            </w:r>
-            <w:proofErr w:type="gramStart"/>
-            <w:r>
-              <w:rPr>
-                <w:rFonts w:ascii="Aptos Display" w:eastAsia="Oswald" w:hAnsi="Aptos Display" w:cs="Oswald"/>
-                <w:bCs/>
-                <w:color w:val="262626" w:themeColor="text1" w:themeTint="D9"/>
-                <w:sz w:val="28"/>
-                <w:szCs w:val="28"/>
-                <w:lang w:val="es-ES"/>
-              </w:rPr>
-              <w:t>Edificación .</w:t>
-            </w:r>
-            <w:proofErr w:type="gramEnd"/>
+            <w:proofErr w:type="spellStart"/>
+            <w:r>
+              <w:rPr>
+                <w:rFonts w:ascii="Aptos Display" w:eastAsia="Oswald Light" w:hAnsi="Aptos Display" w:cs="Oswald Light"/>
+                <w:color w:val="292929"/>
+                <w:sz w:val="32"/>
+                <w:szCs w:val="32"/>
+              </w:rPr>
+              <w:t>Eficiencia</w:t>
+            </w:r>
+            <w:proofErr w:type="spellEnd"/>
+            <w:r>
+              <w:rPr>
+                <w:rFonts w:ascii="Aptos Display" w:eastAsia="Oswald Light" w:hAnsi="Aptos Display" w:cs="Oswald Light"/>
+                <w:color w:val="292929"/>
+                <w:sz w:val="32"/>
+                <w:szCs w:val="32"/>
+              </w:rPr>
+              <w:t xml:space="preserve"> Energética </w:t>
+            </w:r>
+            <w:proofErr w:type="spellStart"/>
+            <w:r>
+              <w:rPr>
+                <w:rFonts w:ascii="Aptos Display" w:eastAsia="Oswald Light" w:hAnsi="Aptos Display" w:cs="Oswald Light"/>
+                <w:color w:val="292929"/>
+                <w:sz w:val="32"/>
+                <w:szCs w:val="32"/>
+              </w:rPr>
+              <w:t>en</w:t>
+            </w:r>
+            <w:proofErr w:type="spellEnd"/>
+            <w:r>
+              <w:rPr>
+                <w:rFonts w:ascii="Aptos Display" w:eastAsia="Oswald Light" w:hAnsi="Aptos Display" w:cs="Oswald Light"/>
+                <w:color w:val="292929"/>
+                <w:sz w:val="32"/>
+                <w:szCs w:val="32"/>
+              </w:rPr>
+              <w:t xml:space="preserve"> </w:t>
+            </w:r>
+            <w:proofErr w:type="spellStart"/>
+            <w:r>
+              <w:rPr>
+                <w:rFonts w:ascii="Aptos Display" w:eastAsia="Oswald Light" w:hAnsi="Aptos Display" w:cs="Oswald Light"/>
+                <w:color w:val="292929"/>
+                <w:sz w:val="32"/>
+                <w:szCs w:val="32"/>
+              </w:rPr>
+              <w:t>Edificios</w:t>
+            </w:r>
+            <w:proofErr w:type="spellEnd"/>
           </w:p>
           <w:p>
             <w:pPr>
-              <w:pStyle w:val="Prrafodelista"/>
               <w:numPr>
                 <w:ilvl w:val="0"/>
-                <w:numId w:val="13"/>
+                <w:numId w:val="6"/>
               </w:numPr>
               <w:spacing w:line="240" w:lineRule="auto"/>
               <w:rPr>
-                <w:rFonts w:ascii="Aptos Display" w:eastAsia="Oswald" w:hAnsi="Aptos Display" w:cs="Oswald"/>
+                <w:rFonts w:ascii="Aptos Display" w:eastAsia="Oswald Light" w:hAnsi="Aptos Display" w:cs="Oswald Light"/>
+                <w:color w:val="292929"/>
+                <w:sz w:val="32"/>
+                <w:szCs w:val="32"/>
+              </w:rPr>
+            </w:pPr>
+            <w:proofErr w:type="spellStart"/>
+            <w:r>
+              <w:rPr>
+                <w:rFonts w:ascii="Aptos Display" w:eastAsia="Oswald Light" w:hAnsi="Aptos Display" w:cs="Oswald Light"/>
+                <w:color w:val="292929"/>
+                <w:sz w:val="32"/>
+                <w:szCs w:val="32"/>
+              </w:rPr>
+              <w:t>Nuevas</w:t>
+            </w:r>
+            <w:proofErr w:type="spellEnd"/>
+            <w:r>
+              <w:rPr>
+                <w:rFonts w:ascii="Aptos Display" w:eastAsia="Oswald Light" w:hAnsi="Aptos Display" w:cs="Oswald Light"/>
+                <w:color w:val="292929"/>
+                <w:sz w:val="32"/>
+                <w:szCs w:val="32"/>
+              </w:rPr>
+              <w:t xml:space="preserve"> </w:t>
+            </w:r>
+            <w:proofErr w:type="spellStart"/>
+            <w:r>
+              <w:rPr>
+                <w:rFonts w:ascii="Aptos Display" w:eastAsia="Oswald Light" w:hAnsi="Aptos Display" w:cs="Oswald Light"/>
+                <w:color w:val="292929"/>
+                <w:sz w:val="32"/>
+                <w:szCs w:val="32"/>
+              </w:rPr>
+              <w:t>Tecnologías</w:t>
+            </w:r>
+            <w:proofErr w:type="spellEnd"/>
+            <w:r>
+              <w:rPr>
+                <w:rFonts w:ascii="Aptos Display" w:eastAsia="Oswald Light" w:hAnsi="Aptos Display" w:cs="Oswald Light"/>
+                <w:color w:val="292929"/>
+                <w:sz w:val="32"/>
+                <w:szCs w:val="32"/>
+              </w:rPr>
+              <w:t xml:space="preserve"> </w:t>
+            </w:r>
+            <w:proofErr w:type="spellStart"/>
+            <w:r>
+              <w:rPr>
+                <w:rFonts w:ascii="Aptos Display" w:eastAsia="Oswald Light" w:hAnsi="Aptos Display" w:cs="Oswald Light"/>
+                <w:color w:val="292929"/>
+                <w:sz w:val="32"/>
+                <w:szCs w:val="32"/>
+              </w:rPr>
+              <w:t>Renovables</w:t>
+            </w:r>
+            <w:proofErr w:type="spellEnd"/>
+            <w:r>
+              <w:rPr>
+                <w:rFonts w:ascii="Aptos Display" w:eastAsia="Oswald Light" w:hAnsi="Aptos Display" w:cs="Oswald Light"/>
+                <w:color w:val="292929"/>
+                <w:sz w:val="32"/>
+                <w:szCs w:val="32"/>
+              </w:rPr>
+              <w:t xml:space="preserve"> (</w:t>
+            </w:r>
+            <w:proofErr w:type="spellStart"/>
+            <w:proofErr w:type="gramStart"/>
+            <w:r>
+              <w:rPr>
+                <w:rFonts w:ascii="Aptos Display" w:eastAsia="Oswald Light" w:hAnsi="Aptos Display" w:cs="Oswald Light"/>
+                <w:color w:val="292929"/>
+                <w:sz w:val="32"/>
+                <w:szCs w:val="32"/>
+              </w:rPr>
+              <w:t>Hidrógeno,Pilas</w:t>
+            </w:r>
+            <w:proofErr w:type="spellEnd"/>
+            <w:proofErr w:type="gramEnd"/>
+            <w:r>
+              <w:rPr>
+                <w:rFonts w:ascii="Aptos Display" w:eastAsia="Oswald Light" w:hAnsi="Aptos Display" w:cs="Oswald Light"/>
+                <w:color w:val="292929"/>
+                <w:sz w:val="32"/>
+                <w:szCs w:val="32"/>
+              </w:rPr>
+              <w:t xml:space="preserve"> de </w:t>
+            </w:r>
+            <w:proofErr w:type="spellStart"/>
+            <w:proofErr w:type="gramStart"/>
+            <w:r>
+              <w:rPr>
+                <w:rFonts w:ascii="Aptos Display" w:eastAsia="Oswald Light" w:hAnsi="Aptos Display" w:cs="Oswald Light"/>
+                <w:color w:val="292929"/>
+                <w:sz w:val="32"/>
+                <w:szCs w:val="32"/>
+              </w:rPr>
+              <w:t>Combustible,Captura</w:t>
+            </w:r>
+            <w:proofErr w:type="spellEnd"/>
+            <w:proofErr w:type="gramEnd"/>
+            <w:r>
+              <w:rPr>
+                <w:rFonts w:ascii="Aptos Display" w:eastAsia="Oswald Light" w:hAnsi="Aptos Display" w:cs="Oswald Light"/>
+                <w:color w:val="292929"/>
+                <w:sz w:val="32"/>
+                <w:szCs w:val="32"/>
+              </w:rPr>
+              <w:t xml:space="preserve"> de CO</w:t>
+            </w:r>
+            <w:r>
+              <w:rPr>
+                <w:rFonts w:ascii="Aptos Display" w:eastAsia="Oswald Light" w:hAnsi="Aptos Display" w:cs="Oswald Light"/>
                 <w:bCs/>
-                <w:color w:val="262626" w:themeColor="text1" w:themeTint="D9"/>
-                <w:sz w:val="28"/>
-                <w:szCs w:val="28"/>
-                <w:lang w:val="es-ES"/>
-              </w:rPr>
-            </w:pPr>
-            <w:r>
-              <w:rPr>
-                <w:rFonts w:ascii="Aptos Display" w:eastAsia="Oswald" w:hAnsi="Aptos Display" w:cs="Oswald"/>
-                <w:bCs/>
-                <w:color w:val="262626" w:themeColor="text1" w:themeTint="D9"/>
-                <w:sz w:val="28"/>
-                <w:szCs w:val="28"/>
-                <w:lang w:val="es-ES"/>
-              </w:rPr>
-              <w:t xml:space="preserve">Asignatura 2: Instalaciones Térmicas en la Edificación </w:t>
-            </w:r>
-          </w:p>
-          <w:p>
-            <w:pPr>
-              <w:pStyle w:val="Prrafodelista"/>
-              <w:numPr>
-                <w:ilvl w:val="0"/>
-                <w:numId w:val="13"/>
-              </w:numPr>
-              <w:spacing w:line="240" w:lineRule="auto"/>
-              <w:rPr>
-                <w:rFonts w:ascii="Aptos Display" w:eastAsia="Oswald" w:hAnsi="Aptos Display" w:cs="Oswald"/>
-                <w:bCs/>
-                <w:color w:val="262626" w:themeColor="text1" w:themeTint="D9"/>
-                <w:sz w:val="28"/>
-                <w:szCs w:val="28"/>
-                <w:lang w:val="es-ES"/>
-              </w:rPr>
-            </w:pPr>
-            <w:r>
-              <w:rPr>
-                <w:rFonts w:ascii="Aptos Display" w:eastAsia="Oswald" w:hAnsi="Aptos Display" w:cs="Oswald"/>
-                <w:bCs/>
-                <w:color w:val="262626" w:themeColor="text1" w:themeTint="D9"/>
-                <w:sz w:val="28"/>
-                <w:szCs w:val="28"/>
-                <w:lang w:val="es-ES"/>
-              </w:rPr>
-              <w:t xml:space="preserve">Asignatura 3: Instalaciones Eléctricas en la Edificación. </w:t>
-            </w:r>
-          </w:p>
-          <w:p>
-            <w:pPr>
-              <w:pStyle w:val="Prrafodelista"/>
-              <w:numPr>
-                <w:ilvl w:val="0"/>
-                <w:numId w:val="13"/>
-              </w:numPr>
-              <w:spacing w:line="240" w:lineRule="auto"/>
-              <w:rPr>
-                <w:rFonts w:ascii="Aptos Display" w:eastAsia="Oswald" w:hAnsi="Aptos Display" w:cs="Oswald"/>
-                <w:bCs/>
-                <w:color w:val="262626" w:themeColor="text1" w:themeTint="D9"/>
-                <w:sz w:val="28"/>
-                <w:szCs w:val="28"/>
-                <w:lang w:val="es-ES"/>
-              </w:rPr>
-            </w:pPr>
-            <w:r>
-              <w:rPr>
-                <w:rFonts w:ascii="Aptos Display" w:eastAsia="Oswald" w:hAnsi="Aptos Display" w:cs="Oswald"/>
-                <w:bCs/>
-                <w:color w:val="262626" w:themeColor="text1" w:themeTint="D9"/>
-                <w:sz w:val="28"/>
-                <w:szCs w:val="28"/>
-                <w:lang w:val="es-ES"/>
-              </w:rPr>
-              <w:t xml:space="preserve">Asignatura 4: Instalaciones de Detección de Humos, Monóxido, Extracción y Sobrepresión </w:t>
-            </w:r>
-          </w:p>
-          <w:p>
-            <w:pPr>
-              <w:pStyle w:val="Prrafodelista"/>
-              <w:numPr>
-                <w:ilvl w:val="0"/>
-                <w:numId w:val="13"/>
-              </w:numPr>
-              <w:spacing w:line="240" w:lineRule="auto"/>
-              <w:rPr>
-                <w:rFonts w:ascii="Aptos Display" w:eastAsia="Oswald" w:hAnsi="Aptos Display" w:cs="Oswald"/>
-                <w:bCs/>
-                <w:color w:val="262626" w:themeColor="text1" w:themeTint="D9"/>
-                <w:sz w:val="28"/>
-                <w:szCs w:val="28"/>
-                <w:lang w:val="es-ES"/>
-              </w:rPr>
-            </w:pPr>
-            <w:r>
-              <w:rPr>
-                <w:rFonts w:ascii="Aptos Display" w:eastAsia="Oswald" w:hAnsi="Aptos Display" w:cs="Oswald"/>
-                <w:bCs/>
-                <w:color w:val="262626" w:themeColor="text1" w:themeTint="D9"/>
-                <w:sz w:val="28"/>
-                <w:szCs w:val="28"/>
-                <w:lang w:val="es-ES"/>
-              </w:rPr>
-              <w:t>Asignatura 5: Gestión de la Eficiencia Energética en la Edificación.</w:t>
-            </w:r>
-          </w:p>
-          <w:p>
-            <w:pPr>
-              <w:pStyle w:val="Prrafodelista"/>
-              <w:numPr>
-                <w:ilvl w:val="0"/>
-                <w:numId w:val="13"/>
-              </w:numPr>
-              <w:spacing w:line="240" w:lineRule="auto"/>
-              <w:rPr>
-                <w:rFonts w:ascii="Aptos Display" w:eastAsia="Oswald" w:hAnsi="Aptos Display" w:cs="Oswald"/>
-                <w:bCs/>
-                <w:color w:val="262626" w:themeColor="text1" w:themeTint="D9"/>
-                <w:sz w:val="28"/>
-                <w:szCs w:val="28"/>
-                <w:lang w:val="es-ES"/>
-              </w:rPr>
-            </w:pPr>
-            <w:r>
-              <w:rPr>
-                <w:rFonts w:ascii="Aptos Display" w:eastAsia="Oswald" w:hAnsi="Aptos Display" w:cs="Oswald"/>
-                <w:bCs/>
-                <w:color w:val="262626" w:themeColor="text1" w:themeTint="D9"/>
-                <w:sz w:val="28"/>
-                <w:szCs w:val="28"/>
-                <w:lang w:val="es-ES"/>
-              </w:rPr>
-              <w:t xml:space="preserve">Asignatura 6: Metodología BIM. </w:t>
-            </w:r>
-          </w:p>
-          <w:p>
-            <w:pPr>
-              <w:pStyle w:val="Prrafodelista"/>
-              <w:numPr>
-                <w:ilvl w:val="0"/>
-                <w:numId w:val="13"/>
-              </w:numPr>
-              <w:spacing w:line="240" w:lineRule="auto"/>
-              <w:rPr>
-                <w:rFonts w:ascii="Aptos Display" w:eastAsia="Oswald" w:hAnsi="Aptos Display" w:cs="Oswald"/>
-                <w:bCs/>
-                <w:color w:val="262626" w:themeColor="text1" w:themeTint="D9"/>
-                <w:sz w:val="28"/>
-                <w:szCs w:val="28"/>
-                <w:lang w:val="es-ES"/>
-              </w:rPr>
-            </w:pPr>
-            <w:r>
-              <w:rPr>
-                <w:rFonts w:ascii="Aptos Display" w:eastAsia="Oswald" w:hAnsi="Aptos Display" w:cs="Oswald"/>
-                <w:bCs/>
-                <w:color w:val="262626" w:themeColor="text1" w:themeTint="D9"/>
-                <w:sz w:val="28"/>
-                <w:szCs w:val="28"/>
-                <w:lang w:val="es-ES"/>
-              </w:rPr>
-              <w:t xml:space="preserve">Asignatura 7: REVIT </w:t>
-            </w:r>
-            <w:proofErr w:type="spellStart"/>
-            <w:r>
-              <w:rPr>
-                <w:rFonts w:ascii="Aptos Display" w:eastAsia="Oswald" w:hAnsi="Aptos Display" w:cs="Oswald"/>
-                <w:bCs/>
-                <w:color w:val="262626" w:themeColor="text1" w:themeTint="D9"/>
-                <w:sz w:val="28"/>
-                <w:szCs w:val="28"/>
-                <w:lang w:val="es-ES"/>
-              </w:rPr>
-              <w:t>Architecture</w:t>
-            </w:r>
-            <w:proofErr w:type="spellEnd"/>
-            <w:r>
-              <w:rPr>
-                <w:rFonts w:ascii="Aptos Display" w:eastAsia="Oswald" w:hAnsi="Aptos Display" w:cs="Oswald"/>
-                <w:bCs/>
-                <w:color w:val="262626" w:themeColor="text1" w:themeTint="D9"/>
-                <w:sz w:val="28"/>
-                <w:szCs w:val="28"/>
-                <w:lang w:val="es-ES"/>
-              </w:rPr>
-              <w:t xml:space="preserve">. </w:t>
-            </w:r>
-          </w:p>
-          <w:p>
-            <w:pPr>
-              <w:pStyle w:val="Prrafodelista"/>
-              <w:numPr>
-                <w:ilvl w:val="0"/>
-                <w:numId w:val="13"/>
-              </w:numPr>
-              <w:spacing w:line="240" w:lineRule="auto"/>
-              <w:rPr>
-                <w:rFonts w:ascii="Aptos Display" w:eastAsia="Oswald" w:hAnsi="Aptos Display" w:cs="Oswald"/>
-                <w:bCs/>
-                <w:color w:val="262626" w:themeColor="text1" w:themeTint="D9"/>
-                <w:sz w:val="28"/>
-                <w:szCs w:val="28"/>
-                <w:lang w:val="es-ES"/>
-              </w:rPr>
-            </w:pPr>
-            <w:r>
-              <w:rPr>
-                <w:rFonts w:ascii="Aptos Display" w:eastAsia="Oswald" w:hAnsi="Aptos Display" w:cs="Oswald"/>
-                <w:bCs/>
-                <w:color w:val="262626" w:themeColor="text1" w:themeTint="D9"/>
-                <w:sz w:val="28"/>
-                <w:szCs w:val="28"/>
-                <w:lang w:val="es-ES"/>
-              </w:rPr>
-              <w:t xml:space="preserve">Asignatura 8: Cálculo y Modelado de Instalaciones con REVIT en entorno BIM. </w:t>
-            </w:r>
-          </w:p>
-          <w:p>
-            <w:pPr>
-              <w:pStyle w:val="Prrafodelista"/>
-              <w:numPr>
-                <w:ilvl w:val="0"/>
-                <w:numId w:val="13"/>
-              </w:numPr>
-              <w:spacing w:line="240" w:lineRule="auto"/>
-              <w:rPr>
-                <w:rFonts w:ascii="Aptos Display" w:eastAsia="Oswald" w:hAnsi="Aptos Display" w:cs="Oswald"/>
-                <w:bCs/>
-                <w:color w:val="262626" w:themeColor="text1" w:themeTint="D9"/>
-                <w:sz w:val="28"/>
-                <w:szCs w:val="28"/>
-                <w:lang w:val="es-ES"/>
-              </w:rPr>
-            </w:pPr>
-            <w:r>
-              <w:rPr>
-                <w:rFonts w:ascii="Aptos Display" w:eastAsia="Oswald" w:hAnsi="Aptos Display" w:cs="Oswald"/>
-                <w:bCs/>
-                <w:color w:val="262626" w:themeColor="text1" w:themeTint="D9"/>
-                <w:sz w:val="28"/>
-                <w:szCs w:val="28"/>
-                <w:lang w:val="es-ES"/>
-              </w:rPr>
-              <w:t>Asignatura 9: Cálculo y Modelado de Instalaciones con CYPE en entorno BIM</w:t>
-            </w:r>
-          </w:p>
-          <w:p>
-            <w:pPr>
-              <w:spacing w:line="240" w:lineRule="auto"/>
-              <w:rPr>
-                <w:rFonts w:ascii="Aptos Display" w:eastAsia="Oswald Light" w:hAnsi="Aptos Display" w:cs="Oswald Light"/>
-                <w:color w:val="262626" w:themeColor="text1" w:themeTint="D9"/>
-                <w:lang w:val="es-ES"/>
-              </w:rPr>
-            </w:pPr>
-          </w:p>
-          <w:p>
-            <w:pPr>
-              <w:pStyle w:val="Prrafodelista"/>
-              <w:spacing w:line="240" w:lineRule="auto"/>
-              <w:rPr>
-                <w:rFonts w:ascii="Aptos Display" w:eastAsia="Oswald Light" w:hAnsi="Aptos Display" w:cs="Oswald Light"/>
-                <w:color w:val="262626" w:themeColor="text1" w:themeTint="D9"/>
-                <w:sz w:val="24"/>
-                <w:szCs w:val="24"/>
-                <w:lang w:val="es-ES"/>
-              </w:rPr>
-            </w:pPr>
-          </w:p>
-          <w:p>
-            <w:pPr>
-              <w:pStyle w:val="Prrafodelista"/>
-              <w:spacing w:line="240" w:lineRule="auto"/>
-              <w:rPr>
-                <w:rFonts w:ascii="Aptos Display" w:eastAsia="Oswald Light" w:hAnsi="Aptos Display" w:cs="Oswald Light"/>
-                <w:color w:val="262626" w:themeColor="text1" w:themeTint="D9"/>
-                <w:sz w:val="24"/>
-                <w:szCs w:val="24"/>
-                <w:lang w:val="es-ES"/>
-              </w:rPr>
-            </w:pPr>
-          </w:p>
-          <w:p>
-            <w:pPr>
-              <w:spacing w:line="240" w:lineRule="auto"/>
-              <w:rPr>
-                <w:rFonts w:ascii="Aptos Display" w:eastAsia="Oswald Light" w:hAnsi="Aptos Display" w:cs="Oswald Light"/>
-                <w:b/>
-                <w:bCs/>
-                <w:color w:val="262626" w:themeColor="text1" w:themeTint="D9"/>
-                <w:sz w:val="24"/>
-                <w:szCs w:val="24"/>
-              </w:rPr>
-            </w:pPr>
-          </w:p>
-          <w:p>
-            <w:pPr>
-              <w:spacing w:line="240" w:lineRule="auto"/>
-              <w:rPr>
-                <w:rFonts w:ascii="Aptos Display" w:eastAsia="Oswald Light" w:hAnsi="Aptos Display" w:cs="Oswald Light"/>
-                <w:b/>
-                <w:bCs/>
-                <w:color w:val="262626" w:themeColor="text1" w:themeTint="D9"/>
-                <w:sz w:val="24"/>
-                <w:szCs w:val="24"/>
-              </w:rPr>
-            </w:pPr>
-          </w:p>
-          <w:p>
-            <w:pPr>
-              <w:spacing w:line="240" w:lineRule="auto"/>
-              <w:rPr>
-                <w:rFonts w:ascii="Aptos Display" w:eastAsia="Oswald Light" w:hAnsi="Aptos Display" w:cs="Oswald Light"/>
-                <w:color w:val="262626" w:themeColor="text1" w:themeTint="D9"/>
-                <w:sz w:val="24"/>
-                <w:szCs w:val="24"/>
-                <w:lang w:val="es-ES"/>
-              </w:rPr>
-            </w:pPr>
-            <w:r>
-              <w:rPr>
-                <w:rFonts w:ascii="Aptos Display" w:eastAsia="Oswald Light" w:hAnsi="Aptos Display" w:cs="Oswald Light"/>
-                <w:b/>
-                <w:bCs/>
-                <w:color w:val="262626" w:themeColor="text1" w:themeTint="D9"/>
-                <w:sz w:val="24"/>
-                <w:szCs w:val="24"/>
-              </w:rPr>
-              <w:t xml:space="preserve">Proyecto Fin de </w:t>
-            </w:r>
-            <w:proofErr w:type="spellStart"/>
-            <w:r>
-              <w:rPr>
-                <w:rFonts w:ascii="Aptos Display" w:eastAsia="Oswald Light" w:hAnsi="Aptos Display" w:cs="Oswald Light"/>
-                <w:b/>
-                <w:bCs/>
-                <w:color w:val="262626" w:themeColor="text1" w:themeTint="D9"/>
-                <w:sz w:val="24"/>
-                <w:szCs w:val="24"/>
-              </w:rPr>
-              <w:t>Máster</w:t>
-            </w:r>
-            <w:proofErr w:type="spellEnd"/>
-            <w:r>
-              <w:rPr>
-                <w:rFonts w:ascii="Aptos Display" w:eastAsia="Oswald Light" w:hAnsi="Aptos Display" w:cs="Oswald Light"/>
-                <w:b/>
-                <w:bCs/>
-                <w:color w:val="262626" w:themeColor="text1" w:themeTint="D9"/>
-                <w:sz w:val="24"/>
-                <w:szCs w:val="24"/>
-              </w:rPr>
-              <w:t xml:space="preserve"> BIM Internacional </w:t>
-            </w:r>
-            <w:proofErr w:type="spellStart"/>
-            <w:r>
-              <w:rPr>
-                <w:rFonts w:ascii="Aptos Display" w:eastAsia="Oswald Light" w:hAnsi="Aptos Display" w:cs="Oswald Light"/>
-                <w:b/>
-                <w:bCs/>
-                <w:color w:val="262626" w:themeColor="text1" w:themeTint="D9"/>
-                <w:sz w:val="24"/>
-                <w:szCs w:val="24"/>
-              </w:rPr>
-              <w:t>en</w:t>
-            </w:r>
-            <w:proofErr w:type="spellEnd"/>
-            <w:r>
-              <w:rPr>
-                <w:rFonts w:ascii="Aptos Display" w:eastAsia="Oswald Light" w:hAnsi="Aptos Display" w:cs="Oswald Light"/>
-                <w:b/>
-                <w:bCs/>
-                <w:color w:val="262626" w:themeColor="text1" w:themeTint="D9"/>
-                <w:sz w:val="24"/>
-                <w:szCs w:val="24"/>
-              </w:rPr>
-              <w:t xml:space="preserve"> </w:t>
-            </w:r>
-            <w:proofErr w:type="spellStart"/>
-            <w:r>
-              <w:rPr>
-                <w:rFonts w:ascii="Aptos Display" w:eastAsia="Oswald Light" w:hAnsi="Aptos Display" w:cs="Oswald Light"/>
-                <w:b/>
-                <w:bCs/>
-                <w:color w:val="262626" w:themeColor="text1" w:themeTint="D9"/>
-                <w:sz w:val="24"/>
-                <w:szCs w:val="24"/>
-              </w:rPr>
-              <w:t>Cálculo</w:t>
-            </w:r>
-            <w:proofErr w:type="spellEnd"/>
-            <w:r>
-              <w:rPr>
-                <w:rFonts w:ascii="Aptos Display" w:eastAsia="Oswald Light" w:hAnsi="Aptos Display" w:cs="Oswald Light"/>
-                <w:b/>
-                <w:bCs/>
-                <w:color w:val="262626" w:themeColor="text1" w:themeTint="D9"/>
-                <w:sz w:val="24"/>
-                <w:szCs w:val="24"/>
-              </w:rPr>
-              <w:t xml:space="preserve">, </w:t>
-            </w:r>
-            <w:proofErr w:type="spellStart"/>
-            <w:r>
-              <w:rPr>
-                <w:rFonts w:ascii="Aptos Display" w:eastAsia="Oswald Light" w:hAnsi="Aptos Display" w:cs="Oswald Light"/>
-                <w:b/>
-                <w:bCs/>
-                <w:color w:val="262626" w:themeColor="text1" w:themeTint="D9"/>
-                <w:sz w:val="24"/>
-                <w:szCs w:val="24"/>
-              </w:rPr>
-              <w:t>Modelado</w:t>
-            </w:r>
-            <w:proofErr w:type="spellEnd"/>
-            <w:r>
-              <w:rPr>
-                <w:rFonts w:ascii="Aptos Display" w:eastAsia="Oswald Light" w:hAnsi="Aptos Display" w:cs="Oswald Light"/>
-                <w:b/>
-                <w:bCs/>
-                <w:color w:val="262626" w:themeColor="text1" w:themeTint="D9"/>
-                <w:sz w:val="24"/>
-                <w:szCs w:val="24"/>
-              </w:rPr>
-              <w:t xml:space="preserve"> y </w:t>
-            </w:r>
-            <w:proofErr w:type="spellStart"/>
-            <w:r>
-              <w:rPr>
-                <w:rFonts w:ascii="Aptos Display" w:eastAsia="Oswald Light" w:hAnsi="Aptos Display" w:cs="Oswald Light"/>
-                <w:b/>
-                <w:bCs/>
-                <w:color w:val="262626" w:themeColor="text1" w:themeTint="D9"/>
-                <w:sz w:val="24"/>
-                <w:szCs w:val="24"/>
-              </w:rPr>
-              <w:t>Gestión</w:t>
-            </w:r>
-            <w:proofErr w:type="spellEnd"/>
-            <w:r>
-              <w:rPr>
-                <w:rFonts w:ascii="Aptos Display" w:eastAsia="Oswald Light" w:hAnsi="Aptos Display" w:cs="Oswald Light"/>
-                <w:b/>
-                <w:bCs/>
-                <w:color w:val="262626" w:themeColor="text1" w:themeTint="D9"/>
-                <w:sz w:val="24"/>
-                <w:szCs w:val="24"/>
-              </w:rPr>
-              <w:t xml:space="preserve"> </w:t>
-            </w:r>
-            <w:proofErr w:type="spellStart"/>
-            <w:r>
-              <w:rPr>
-                <w:rFonts w:ascii="Aptos Display" w:eastAsia="Oswald Light" w:hAnsi="Aptos Display" w:cs="Oswald Light"/>
-                <w:b/>
-                <w:bCs/>
-                <w:color w:val="262626" w:themeColor="text1" w:themeTint="D9"/>
-                <w:sz w:val="24"/>
-                <w:szCs w:val="24"/>
-              </w:rPr>
-              <w:t>Eficiente</w:t>
-            </w:r>
-            <w:proofErr w:type="spellEnd"/>
-            <w:r>
-              <w:rPr>
-                <w:rFonts w:ascii="Aptos Display" w:eastAsia="Oswald Light" w:hAnsi="Aptos Display" w:cs="Oswald Light"/>
-                <w:b/>
-                <w:bCs/>
-                <w:color w:val="262626" w:themeColor="text1" w:themeTint="D9"/>
-                <w:sz w:val="24"/>
-                <w:szCs w:val="24"/>
-              </w:rPr>
-              <w:t xml:space="preserve"> de la Energía </w:t>
-            </w:r>
-            <w:proofErr w:type="spellStart"/>
-            <w:r>
-              <w:rPr>
-                <w:rFonts w:ascii="Aptos Display" w:eastAsia="Oswald Light" w:hAnsi="Aptos Display" w:cs="Oswald Light"/>
-                <w:b/>
-                <w:bCs/>
-                <w:color w:val="262626" w:themeColor="text1" w:themeTint="D9"/>
-                <w:sz w:val="24"/>
-                <w:szCs w:val="24"/>
-              </w:rPr>
-              <w:t>en</w:t>
-            </w:r>
-            <w:proofErr w:type="spellEnd"/>
-            <w:r>
-              <w:rPr>
-                <w:rFonts w:ascii="Aptos Display" w:eastAsia="Oswald Light" w:hAnsi="Aptos Display" w:cs="Oswald Light"/>
-                <w:b/>
-                <w:bCs/>
-                <w:color w:val="262626" w:themeColor="text1" w:themeTint="D9"/>
-                <w:sz w:val="24"/>
-                <w:szCs w:val="24"/>
-              </w:rPr>
-              <w:t xml:space="preserve"> las </w:t>
-            </w:r>
-            <w:proofErr w:type="spellStart"/>
-            <w:r>
-              <w:rPr>
-                <w:rFonts w:ascii="Aptos Display" w:eastAsia="Oswald Light" w:hAnsi="Aptos Display" w:cs="Oswald Light"/>
-                <w:b/>
-                <w:bCs/>
-                <w:color w:val="262626" w:themeColor="text1" w:themeTint="D9"/>
-                <w:sz w:val="24"/>
-                <w:szCs w:val="24"/>
-              </w:rPr>
-              <w:t>Instalaciones</w:t>
-            </w:r>
-            <w:proofErr w:type="spellEnd"/>
-            <w:r>
-              <w:rPr>
-                <w:rFonts w:ascii="Aptos Display" w:eastAsia="Oswald Light" w:hAnsi="Aptos Display" w:cs="Oswald Light"/>
-                <w:b/>
-                <w:bCs/>
-                <w:color w:val="262626" w:themeColor="text1" w:themeTint="D9"/>
-                <w:sz w:val="24"/>
-                <w:szCs w:val="24"/>
-              </w:rPr>
-              <w:t xml:space="preserve"> de la </w:t>
-            </w:r>
-            <w:proofErr w:type="spellStart"/>
-            <w:r>
-              <w:rPr>
-                <w:rFonts w:ascii="Aptos Display" w:eastAsia="Oswald Light" w:hAnsi="Aptos Display" w:cs="Oswald Light"/>
-                <w:b/>
-                <w:bCs/>
-                <w:color w:val="262626" w:themeColor="text1" w:themeTint="D9"/>
-                <w:sz w:val="24"/>
-                <w:szCs w:val="24"/>
-              </w:rPr>
-              <w:t>Edificación</w:t>
-            </w:r>
-            <w:proofErr w:type="spellEnd"/>
+                <w:color w:val="292929"/>
+                <w:sz w:val="32"/>
+                <w:szCs w:val="32"/>
+              </w:rPr>
+              <w:t>₂)</w:t>
+            </w:r>
           </w:p>
         </w:tc>
         <w:tc>
           <w:tcPr>
-            <w:tcW w:w="220" w:type="dxa"/>
+            <w:tcW w:w="7976" w:type="dxa"/>
             <w:tcBorders>
               <w:top w:val="nil"/>
               <w:left w:val="nil"/>
@@ -2287,11 +2065,334 @@
             <w:pPr>
               <w:spacing w:line="240" w:lineRule="auto"/>
               <w:rPr>
-                <w:rFonts w:ascii="Aptos Display" w:eastAsia="Oswald Light" w:hAnsi="Aptos Display" w:cs="Oswald Light"/>
+                <w:rFonts w:ascii="Aptos Display" w:eastAsia="Oswald" w:hAnsi="Aptos Display" w:cs="Oswald"/>
                 <w:b/>
-                <w:bCs/>
-                <w:color w:val="262626" w:themeColor="text1" w:themeTint="D9"/>
-                <w:lang w:val="es-ES"/>
+                <w:color w:val="292929"/>
+                <w:sz w:val="32"/>
+                <w:szCs w:val="32"/>
+              </w:rPr>
+            </w:pPr>
+            <w:proofErr w:type="spellStart"/>
+            <w:r>
+              <w:rPr>
+                <w:rFonts w:ascii="Aptos Display" w:eastAsia="Oswald" w:hAnsi="Aptos Display" w:cs="Oswald"/>
+                <w:b/>
+                <w:color w:val="292929"/>
+                <w:sz w:val="32"/>
+                <w:szCs w:val="32"/>
+              </w:rPr>
+              <w:t>Módulo</w:t>
+            </w:r>
+            <w:proofErr w:type="spellEnd"/>
+            <w:r>
+              <w:rPr>
+                <w:rFonts w:ascii="Aptos Display" w:eastAsia="Oswald" w:hAnsi="Aptos Display" w:cs="Oswald"/>
+                <w:b/>
+                <w:color w:val="292929"/>
+                <w:sz w:val="32"/>
+                <w:szCs w:val="32"/>
+              </w:rPr>
+              <w:t xml:space="preserve"> 3: Big Data e </w:t>
+            </w:r>
+            <w:proofErr w:type="spellStart"/>
+            <w:r>
+              <w:rPr>
+                <w:rFonts w:ascii="Aptos Display" w:eastAsia="Oswald" w:hAnsi="Aptos Display" w:cs="Oswald"/>
+                <w:b/>
+                <w:color w:val="292929"/>
+                <w:sz w:val="32"/>
+                <w:szCs w:val="32"/>
+              </w:rPr>
+              <w:t>Inteligencia</w:t>
+            </w:r>
+            <w:proofErr w:type="spellEnd"/>
+            <w:r>
+              <w:rPr>
+                <w:rFonts w:ascii="Aptos Display" w:eastAsia="Oswald" w:hAnsi="Aptos Display" w:cs="Oswald"/>
+                <w:b/>
+                <w:color w:val="292929"/>
+                <w:sz w:val="32"/>
+                <w:szCs w:val="32"/>
+              </w:rPr>
+              <w:t xml:space="preserve"> Artificial </w:t>
+            </w:r>
+            <w:proofErr w:type="spellStart"/>
+            <w:r>
+              <w:rPr>
+                <w:rFonts w:ascii="Aptos Display" w:eastAsia="Oswald" w:hAnsi="Aptos Display" w:cs="Oswald"/>
+                <w:b/>
+                <w:color w:val="292929"/>
+                <w:sz w:val="32"/>
+                <w:szCs w:val="32"/>
+              </w:rPr>
+              <w:t>Aplicada</w:t>
+            </w:r>
+            <w:proofErr w:type="spellEnd"/>
+            <w:r>
+              <w:rPr>
+                <w:rFonts w:ascii="Aptos Display" w:eastAsia="Oswald" w:hAnsi="Aptos Display" w:cs="Oswald"/>
+                <w:b/>
+                <w:color w:val="292929"/>
+                <w:sz w:val="32"/>
+                <w:szCs w:val="32"/>
+              </w:rPr>
+              <w:t xml:space="preserve"> al sector </w:t>
+            </w:r>
+            <w:proofErr w:type="spellStart"/>
+            <w:r>
+              <w:rPr>
+                <w:rFonts w:ascii="Aptos Display" w:eastAsia="Oswald" w:hAnsi="Aptos Display" w:cs="Oswald"/>
+                <w:b/>
+                <w:color w:val="292929"/>
+                <w:sz w:val="32"/>
+                <w:szCs w:val="32"/>
+              </w:rPr>
+              <w:t>Energético</w:t>
+            </w:r>
+            <w:proofErr w:type="spellEnd"/>
+          </w:p>
+          <w:p>
+            <w:pPr>
+              <w:numPr>
+                <w:ilvl w:val="0"/>
+                <w:numId w:val="6"/>
+              </w:numPr>
+              <w:spacing w:line="240" w:lineRule="auto"/>
+              <w:rPr>
+                <w:rFonts w:ascii="Aptos Display" w:eastAsia="Oswald" w:hAnsi="Aptos Display" w:cs="Oswald"/>
+                <w:b/>
+                <w:color w:val="292929"/>
+                <w:sz w:val="32"/>
+                <w:szCs w:val="32"/>
+              </w:rPr>
+            </w:pPr>
+            <w:proofErr w:type="spellStart"/>
+            <w:r>
+              <w:rPr>
+                <w:rFonts w:ascii="Aptos Display" w:eastAsia="Oswald Light" w:hAnsi="Aptos Display" w:cs="Oswald Light"/>
+                <w:color w:val="292929"/>
+                <w:sz w:val="32"/>
+                <w:szCs w:val="32"/>
+              </w:rPr>
+              <w:t>Lenguaje</w:t>
+            </w:r>
+            <w:proofErr w:type="spellEnd"/>
+            <w:r>
+              <w:rPr>
+                <w:rFonts w:ascii="Aptos Display" w:eastAsia="Oswald Light" w:hAnsi="Aptos Display" w:cs="Oswald Light"/>
+                <w:color w:val="292929"/>
+                <w:sz w:val="32"/>
+                <w:szCs w:val="32"/>
+              </w:rPr>
+              <w:t xml:space="preserve"> de </w:t>
+            </w:r>
+            <w:proofErr w:type="spellStart"/>
+            <w:r>
+              <w:rPr>
+                <w:rFonts w:ascii="Aptos Display" w:eastAsia="Oswald Light" w:hAnsi="Aptos Display" w:cs="Oswald Light"/>
+                <w:color w:val="292929"/>
+                <w:sz w:val="32"/>
+                <w:szCs w:val="32"/>
+              </w:rPr>
+              <w:t>Programación</w:t>
+            </w:r>
+            <w:proofErr w:type="spellEnd"/>
+            <w:r>
+              <w:rPr>
+                <w:rFonts w:ascii="Aptos Display" w:eastAsia="Oswald Light" w:hAnsi="Aptos Display" w:cs="Oswald Light"/>
+                <w:color w:val="292929"/>
+                <w:sz w:val="32"/>
+                <w:szCs w:val="32"/>
+              </w:rPr>
+              <w:t xml:space="preserve"> para </w:t>
+            </w:r>
+            <w:proofErr w:type="spellStart"/>
+            <w:r>
+              <w:rPr>
+                <w:rFonts w:ascii="Aptos Display" w:eastAsia="Oswald Light" w:hAnsi="Aptos Display" w:cs="Oswald Light"/>
+                <w:color w:val="292929"/>
+                <w:sz w:val="32"/>
+                <w:szCs w:val="32"/>
+              </w:rPr>
+              <w:t>el</w:t>
+            </w:r>
+            <w:proofErr w:type="spellEnd"/>
+            <w:r>
+              <w:rPr>
+                <w:rFonts w:ascii="Aptos Display" w:eastAsia="Oswald Light" w:hAnsi="Aptos Display" w:cs="Oswald Light"/>
+                <w:color w:val="292929"/>
+                <w:sz w:val="32"/>
+                <w:szCs w:val="32"/>
+              </w:rPr>
+              <w:t xml:space="preserve"> Sector Big Data y </w:t>
+            </w:r>
+            <w:proofErr w:type="spellStart"/>
+            <w:r>
+              <w:rPr>
+                <w:rFonts w:ascii="Aptos Display" w:eastAsia="Oswald Light" w:hAnsi="Aptos Display" w:cs="Oswald Light"/>
+                <w:color w:val="292929"/>
+                <w:sz w:val="32"/>
+                <w:szCs w:val="32"/>
+              </w:rPr>
+              <w:t>Aprendizaje</w:t>
+            </w:r>
+            <w:proofErr w:type="spellEnd"/>
+            <w:r>
+              <w:rPr>
+                <w:rFonts w:ascii="Aptos Display" w:eastAsia="Oswald Light" w:hAnsi="Aptos Display" w:cs="Oswald Light"/>
+                <w:color w:val="292929"/>
+                <w:sz w:val="32"/>
+                <w:szCs w:val="32"/>
+              </w:rPr>
+              <w:t xml:space="preserve"> </w:t>
+            </w:r>
+            <w:proofErr w:type="spellStart"/>
+            <w:r>
+              <w:rPr>
+                <w:rFonts w:ascii="Aptos Display" w:eastAsia="Oswald Light" w:hAnsi="Aptos Display" w:cs="Oswald Light"/>
+                <w:color w:val="292929"/>
+                <w:sz w:val="32"/>
+                <w:szCs w:val="32"/>
+              </w:rPr>
+              <w:t>Automático</w:t>
+            </w:r>
+            <w:proofErr w:type="spellEnd"/>
+            <w:r>
+              <w:rPr>
+                <w:rFonts w:ascii="Aptos Display" w:eastAsia="Oswald Light" w:hAnsi="Aptos Display" w:cs="Oswald Light"/>
+                <w:color w:val="292929"/>
+                <w:sz w:val="32"/>
+                <w:szCs w:val="32"/>
+              </w:rPr>
+              <w:t xml:space="preserve"> </w:t>
+            </w:r>
+            <w:proofErr w:type="spellStart"/>
+            <w:r>
+              <w:rPr>
+                <w:rFonts w:ascii="Aptos Display" w:eastAsia="Oswald Light" w:hAnsi="Aptos Display" w:cs="Oswald Light"/>
+                <w:color w:val="292929"/>
+                <w:sz w:val="32"/>
+                <w:szCs w:val="32"/>
+              </w:rPr>
+              <w:t>en</w:t>
+            </w:r>
+            <w:proofErr w:type="spellEnd"/>
+            <w:r>
+              <w:rPr>
+                <w:rFonts w:ascii="Aptos Display" w:eastAsia="Oswald Light" w:hAnsi="Aptos Display" w:cs="Oswald Light"/>
+                <w:color w:val="292929"/>
+                <w:sz w:val="32"/>
+                <w:szCs w:val="32"/>
+              </w:rPr>
+              <w:t xml:space="preserve"> </w:t>
+            </w:r>
+            <w:proofErr w:type="spellStart"/>
+            <w:r>
+              <w:rPr>
+                <w:rFonts w:ascii="Aptos Display" w:eastAsia="Oswald Light" w:hAnsi="Aptos Display" w:cs="Oswald Light"/>
+                <w:color w:val="292929"/>
+                <w:sz w:val="32"/>
+                <w:szCs w:val="32"/>
+              </w:rPr>
+              <w:t>el</w:t>
+            </w:r>
+            <w:proofErr w:type="spellEnd"/>
+            <w:r>
+              <w:rPr>
+                <w:rFonts w:ascii="Aptos Display" w:eastAsia="Oswald Light" w:hAnsi="Aptos Display" w:cs="Oswald Light"/>
+                <w:color w:val="292929"/>
+                <w:sz w:val="32"/>
+                <w:szCs w:val="32"/>
+              </w:rPr>
+              <w:t xml:space="preserve"> Sector </w:t>
+            </w:r>
+            <w:proofErr w:type="spellStart"/>
+            <w:r>
+              <w:rPr>
+                <w:rFonts w:ascii="Aptos Display" w:eastAsia="Oswald Light" w:hAnsi="Aptos Display" w:cs="Oswald Light"/>
+                <w:color w:val="292929"/>
+                <w:sz w:val="32"/>
+                <w:szCs w:val="32"/>
+              </w:rPr>
+              <w:t>Energético</w:t>
+            </w:r>
+            <w:proofErr w:type="spellEnd"/>
+            <w:r>
+              <w:rPr>
+                <w:rFonts w:ascii="Aptos Display" w:eastAsia="Oswald Light" w:hAnsi="Aptos Display" w:cs="Oswald Light"/>
+                <w:color w:val="292929"/>
+                <w:sz w:val="32"/>
+                <w:szCs w:val="32"/>
+              </w:rPr>
+              <w:t>.</w:t>
+            </w:r>
+          </w:p>
+          <w:p>
+            <w:pPr>
+              <w:numPr>
+                <w:ilvl w:val="0"/>
+                <w:numId w:val="6"/>
+              </w:numPr>
+              <w:spacing w:line="240" w:lineRule="auto"/>
+              <w:rPr>
+                <w:rFonts w:ascii="Aptos Display" w:eastAsia="Oswald" w:hAnsi="Aptos Display" w:cs="Oswald"/>
+                <w:b/>
+                <w:color w:val="292929"/>
+                <w:sz w:val="32"/>
+                <w:szCs w:val="32"/>
+              </w:rPr>
+            </w:pPr>
+            <w:proofErr w:type="spellStart"/>
+            <w:r>
+              <w:rPr>
+                <w:rFonts w:ascii="Aptos Display" w:eastAsia="Oswald Light" w:hAnsi="Aptos Display" w:cs="Oswald Light"/>
+                <w:color w:val="292929"/>
+                <w:sz w:val="32"/>
+                <w:szCs w:val="32"/>
+              </w:rPr>
+              <w:t>Optimización</w:t>
+            </w:r>
+            <w:proofErr w:type="spellEnd"/>
+            <w:r>
+              <w:rPr>
+                <w:rFonts w:ascii="Aptos Display" w:eastAsia="Oswald Light" w:hAnsi="Aptos Display" w:cs="Oswald Light"/>
+                <w:color w:val="292929"/>
+                <w:sz w:val="32"/>
+                <w:szCs w:val="32"/>
+              </w:rPr>
+              <w:t xml:space="preserve"> de Sistemas </w:t>
+            </w:r>
+            <w:proofErr w:type="spellStart"/>
+            <w:r>
+              <w:rPr>
+                <w:rFonts w:ascii="Aptos Display" w:eastAsia="Oswald Light" w:hAnsi="Aptos Display" w:cs="Oswald Light"/>
+                <w:color w:val="292929"/>
+                <w:sz w:val="32"/>
+                <w:szCs w:val="32"/>
+              </w:rPr>
+              <w:t>Energéticos</w:t>
+            </w:r>
+            <w:proofErr w:type="spellEnd"/>
+            <w:r>
+              <w:rPr>
+                <w:rFonts w:ascii="Aptos Display" w:eastAsia="Oswald Light" w:hAnsi="Aptos Display" w:cs="Oswald Light"/>
+                <w:color w:val="292929"/>
+                <w:sz w:val="32"/>
+                <w:szCs w:val="32"/>
+              </w:rPr>
+              <w:t>.</w:t>
+            </w:r>
+          </w:p>
+          <w:p>
+            <w:pPr>
+              <w:spacing w:line="240" w:lineRule="auto"/>
+              <w:ind w:left="720"/>
+              <w:rPr>
+                <w:rFonts w:ascii="Aptos Display" w:eastAsia="Oswald" w:hAnsi="Aptos Display" w:cs="Oswald"/>
+                <w:b/>
+                <w:color w:val="292929"/>
+                <w:sz w:val="32"/>
+                <w:szCs w:val="32"/>
               </w:rPr>
             </w:pPr>
           </w:p>
@@ -2299,83 +2400,714 @@
             <w:pPr>
               <w:spacing w:line="240" w:lineRule="auto"/>
               <w:rPr>
-                <w:rFonts w:ascii="Aptos Display" w:eastAsia="Oswald Light" w:hAnsi="Aptos Display" w:cs="Oswald Light"/>
-                <w:color w:val="262626" w:themeColor="text1" w:themeTint="D9"/>
-                <w:lang w:val="es-ES"/>
+                <w:rFonts w:ascii="Aptos Display" w:eastAsia="Oswald" w:hAnsi="Aptos Display" w:cs="Oswald"/>
+                <w:b/>
+                <w:color w:val="292929"/>
+                <w:sz w:val="32"/>
+                <w:szCs w:val="32"/>
               </w:rPr>
             </w:pPr>
-            <w:r>
-              <w:rPr>
-                <w:rFonts w:ascii="Aptos Display" w:eastAsia="Oswald Light" w:hAnsi="Aptos Display" w:cs="Oswald Light"/>
-                <w:color w:val="262626" w:themeColor="text1" w:themeTint="D9"/>
-                <w:lang w:val="es-ES"/>
+            <w:proofErr w:type="spellStart"/>
+            <w:r>
+              <w:rPr>
+                <w:rFonts w:ascii="Aptos Display" w:eastAsia="Oswald" w:hAnsi="Aptos Display" w:cs="Oswald"/>
+                <w:b/>
+                <w:color w:val="292929"/>
+                <w:sz w:val="32"/>
+                <w:szCs w:val="32"/>
+              </w:rPr>
+              <w:t>Módulo</w:t>
+            </w:r>
+            <w:proofErr w:type="spellEnd"/>
+            <w:r>
+              <w:rPr>
+                <w:rFonts w:ascii="Aptos Display" w:eastAsia="Oswald" w:hAnsi="Aptos Display" w:cs="Oswald"/>
+                <w:b/>
+                <w:color w:val="292929"/>
+                <w:sz w:val="32"/>
+                <w:szCs w:val="32"/>
+              </w:rPr>
+              <w:t xml:space="preserve"> 4: Redes </w:t>
+            </w:r>
+            <w:proofErr w:type="spellStart"/>
+            <w:r>
+              <w:rPr>
+                <w:rFonts w:ascii="Aptos Display" w:eastAsia="Oswald" w:hAnsi="Aptos Display" w:cs="Oswald"/>
+                <w:b/>
+                <w:color w:val="292929"/>
+                <w:sz w:val="32"/>
+                <w:szCs w:val="32"/>
+              </w:rPr>
+              <w:t>Eléctricas</w:t>
+            </w:r>
+            <w:proofErr w:type="spellEnd"/>
+            <w:r>
+              <w:rPr>
+                <w:rFonts w:ascii="Aptos Display" w:eastAsia="Oswald" w:hAnsi="Aptos Display" w:cs="Oswald"/>
+                <w:b/>
+                <w:color w:val="292929"/>
+                <w:sz w:val="32"/>
+                <w:szCs w:val="32"/>
+              </w:rPr>
+              <w:t xml:space="preserve"> y </w:t>
+            </w:r>
+            <w:proofErr w:type="spellStart"/>
+            <w:r>
+              <w:rPr>
+                <w:rFonts w:ascii="Aptos Display" w:eastAsia="Oswald" w:hAnsi="Aptos Display" w:cs="Oswald"/>
+                <w:b/>
+                <w:color w:val="292929"/>
+                <w:sz w:val="32"/>
+                <w:szCs w:val="32"/>
+              </w:rPr>
+              <w:t>Movilidad</w:t>
+            </w:r>
+            <w:proofErr w:type="spellEnd"/>
+            <w:r>
+              <w:rPr>
+                <w:rFonts w:ascii="Aptos Display" w:eastAsia="Oswald" w:hAnsi="Aptos Display" w:cs="Oswald"/>
+                <w:b/>
+                <w:color w:val="292929"/>
+                <w:sz w:val="32"/>
+                <w:szCs w:val="32"/>
               </w:rPr>
               <w:t xml:space="preserve"> </w:t>
             </w:r>
+            <w:proofErr w:type="spellStart"/>
+            <w:r>
+              <w:rPr>
+                <w:rFonts w:ascii="Aptos Display" w:eastAsia="Oswald" w:hAnsi="Aptos Display" w:cs="Oswald"/>
+                <w:b/>
+                <w:color w:val="292929"/>
+                <w:sz w:val="32"/>
+                <w:szCs w:val="32"/>
+              </w:rPr>
+              <w:t>Sostenible</w:t>
+            </w:r>
+            <w:proofErr w:type="spellEnd"/>
+          </w:p>
+          <w:p>
+            <w:pPr>
+              <w:numPr>
+                <w:ilvl w:val="0"/>
+                <w:numId w:val="6"/>
+              </w:numPr>
+              <w:spacing w:line="240" w:lineRule="auto"/>
+              <w:rPr>
+                <w:rFonts w:ascii="Aptos Display" w:eastAsia="Oswald Light" w:hAnsi="Aptos Display" w:cs="Oswald Light"/>
+                <w:color w:val="292929"/>
+                <w:sz w:val="32"/>
+                <w:szCs w:val="32"/>
+              </w:rPr>
+            </w:pPr>
+            <w:proofErr w:type="spellStart"/>
+            <w:r>
+              <w:rPr>
+                <w:rFonts w:ascii="Aptos Display" w:eastAsia="Oswald Light" w:hAnsi="Aptos Display" w:cs="Oswald Light"/>
+                <w:color w:val="292929"/>
+                <w:sz w:val="32"/>
+                <w:szCs w:val="32"/>
+              </w:rPr>
+              <w:t>Integración</w:t>
+            </w:r>
+            <w:proofErr w:type="spellEnd"/>
+            <w:r>
+              <w:rPr>
+                <w:rFonts w:ascii="Aptos Display" w:eastAsia="Oswald Light" w:hAnsi="Aptos Display" w:cs="Oswald Light"/>
+                <w:color w:val="292929"/>
+                <w:sz w:val="32"/>
+                <w:szCs w:val="32"/>
+              </w:rPr>
+              <w:t xml:space="preserve"> de Energía </w:t>
+            </w:r>
+            <w:proofErr w:type="spellStart"/>
+            <w:r>
+              <w:rPr>
+                <w:rFonts w:ascii="Aptos Display" w:eastAsia="Oswald Light" w:hAnsi="Aptos Display" w:cs="Oswald Light"/>
+                <w:color w:val="292929"/>
+                <w:sz w:val="32"/>
+                <w:szCs w:val="32"/>
+              </w:rPr>
+              <w:t>Renovable</w:t>
+            </w:r>
+            <w:proofErr w:type="spellEnd"/>
+            <w:r>
+              <w:rPr>
+                <w:rFonts w:ascii="Aptos Display" w:eastAsia="Oswald Light" w:hAnsi="Aptos Display" w:cs="Oswald Light"/>
+                <w:color w:val="292929"/>
+                <w:sz w:val="32"/>
+                <w:szCs w:val="32"/>
+              </w:rPr>
+              <w:t xml:space="preserve"> </w:t>
+            </w:r>
+            <w:proofErr w:type="spellStart"/>
+            <w:r>
+              <w:rPr>
+                <w:rFonts w:ascii="Aptos Display" w:eastAsia="Oswald Light" w:hAnsi="Aptos Display" w:cs="Oswald Light"/>
+                <w:color w:val="292929"/>
+                <w:sz w:val="32"/>
+                <w:szCs w:val="32"/>
+              </w:rPr>
+              <w:t>en</w:t>
+            </w:r>
+            <w:proofErr w:type="spellEnd"/>
+            <w:r>
+              <w:rPr>
+                <w:rFonts w:ascii="Aptos Display" w:eastAsia="Oswald Light" w:hAnsi="Aptos Display" w:cs="Oswald Light"/>
+                <w:color w:val="292929"/>
+                <w:sz w:val="32"/>
+                <w:szCs w:val="32"/>
+              </w:rPr>
+              <w:t xml:space="preserve"> Redes </w:t>
+            </w:r>
+            <w:proofErr w:type="spellStart"/>
+            <w:r>
+              <w:rPr>
+                <w:rFonts w:ascii="Aptos Display" w:eastAsia="Oswald Light" w:hAnsi="Aptos Display" w:cs="Oswald Light"/>
+                <w:color w:val="292929"/>
+                <w:sz w:val="32"/>
+                <w:szCs w:val="32"/>
+              </w:rPr>
+              <w:t>Eléctricas</w:t>
+            </w:r>
+            <w:proofErr w:type="spellEnd"/>
+          </w:p>
+          <w:p>
+            <w:pPr>
+              <w:numPr>
+                <w:ilvl w:val="0"/>
+                <w:numId w:val="6"/>
+              </w:numPr>
+              <w:spacing w:line="240" w:lineRule="auto"/>
+              <w:rPr>
+                <w:rFonts w:ascii="Aptos Display" w:eastAsia="Oswald Light" w:hAnsi="Aptos Display" w:cs="Oswald Light"/>
+                <w:color w:val="292929"/>
+                <w:sz w:val="32"/>
+                <w:szCs w:val="32"/>
+              </w:rPr>
+            </w:pPr>
+            <w:proofErr w:type="spellStart"/>
+            <w:r>
+              <w:rPr>
+                <w:rFonts w:ascii="Aptos Display" w:eastAsia="Oswald Light" w:hAnsi="Aptos Display" w:cs="Oswald Light"/>
+                <w:color w:val="292929"/>
+                <w:sz w:val="32"/>
+                <w:szCs w:val="32"/>
+              </w:rPr>
+              <w:t>Almacenamiento</w:t>
+            </w:r>
+            <w:proofErr w:type="spellEnd"/>
+            <w:r>
+              <w:rPr>
+                <w:rFonts w:ascii="Aptos Display" w:eastAsia="Oswald Light" w:hAnsi="Aptos Display" w:cs="Oswald Light"/>
+                <w:color w:val="292929"/>
+                <w:sz w:val="32"/>
+                <w:szCs w:val="32"/>
+              </w:rPr>
+              <w:t xml:space="preserve"> de Energía</w:t>
+            </w:r>
+          </w:p>
+          <w:p>
+            <w:pPr>
+              <w:numPr>
+                <w:ilvl w:val="0"/>
+                <w:numId w:val="6"/>
+              </w:numPr>
+              <w:spacing w:line="240" w:lineRule="auto"/>
+              <w:rPr>
+                <w:rFonts w:ascii="Aptos Display" w:eastAsia="Oswald Light" w:hAnsi="Aptos Display" w:cs="Oswald Light"/>
+                <w:color w:val="292929"/>
+                <w:sz w:val="32"/>
+                <w:szCs w:val="32"/>
+              </w:rPr>
+            </w:pPr>
+            <w:proofErr w:type="spellStart"/>
+            <w:r>
+              <w:rPr>
+                <w:rFonts w:ascii="Aptos Display" w:eastAsia="Oswald Light" w:hAnsi="Aptos Display" w:cs="Oswald Light"/>
+                <w:color w:val="292929"/>
+                <w:sz w:val="32"/>
+                <w:szCs w:val="32"/>
+              </w:rPr>
+              <w:t>Movilidad</w:t>
+            </w:r>
+            <w:proofErr w:type="spellEnd"/>
+            <w:r>
+              <w:rPr>
+                <w:rFonts w:ascii="Aptos Display" w:eastAsia="Oswald Light" w:hAnsi="Aptos Display" w:cs="Oswald Light"/>
+                <w:color w:val="292929"/>
+                <w:sz w:val="32"/>
+                <w:szCs w:val="32"/>
+              </w:rPr>
+              <w:t xml:space="preserve"> </w:t>
+            </w:r>
+            <w:proofErr w:type="spellStart"/>
+            <w:r>
+              <w:rPr>
+                <w:rFonts w:ascii="Aptos Display" w:eastAsia="Oswald Light" w:hAnsi="Aptos Display" w:cs="Oswald Light"/>
+                <w:color w:val="292929"/>
+                <w:sz w:val="32"/>
+                <w:szCs w:val="32"/>
+              </w:rPr>
+              <w:t>Sostenible</w:t>
+            </w:r>
+            <w:proofErr w:type="spellEnd"/>
+            <w:r>
+              <w:rPr>
+                <w:rFonts w:ascii="Aptos Display" w:eastAsia="Oswald Light" w:hAnsi="Aptos Display" w:cs="Oswald Light"/>
+                <w:color w:val="292929"/>
+                <w:sz w:val="32"/>
+                <w:szCs w:val="32"/>
+              </w:rPr>
+              <w:t xml:space="preserve"> y </w:t>
+            </w:r>
+            <w:proofErr w:type="spellStart"/>
+            <w:r>
+              <w:rPr>
+                <w:rFonts w:ascii="Aptos Display" w:eastAsia="Oswald Light" w:hAnsi="Aptos Display" w:cs="Oswald Light"/>
+                <w:color w:val="292929"/>
+                <w:sz w:val="32"/>
+                <w:szCs w:val="32"/>
+              </w:rPr>
+              <w:t>Electromovilidad</w:t>
+            </w:r>
+            <w:proofErr w:type="spellEnd"/>
+            <w:r>
+              <w:rPr>
+                <w:rFonts w:ascii="Aptos Display" w:eastAsia="Oswald Light" w:hAnsi="Aptos Display" w:cs="Oswald Light"/>
+                <w:color w:val="292929"/>
+                <w:sz w:val="32"/>
+                <w:szCs w:val="32"/>
+              </w:rPr>
+              <w:t>.</w:t>
+            </w:r>
+          </w:p>
+          <w:p>
+            <w:pPr>
+              <w:spacing w:line="240" w:lineRule="auto"/>
+              <w:rPr>
+                <w:rFonts w:ascii="Aptos Display" w:eastAsia="Oswald" w:hAnsi="Aptos Display" w:cs="Oswald"/>
+                <w:b/>
+                <w:color w:val="292929"/>
+                <w:sz w:val="32"/>
+                <w:szCs w:val="32"/>
+              </w:rPr>
+            </w:pPr>
+          </w:p>
+          <w:p>
+            <w:pPr>
+              <w:spacing w:line="240" w:lineRule="auto"/>
+              <w:rPr>
+                <w:rFonts w:ascii="Aptos Display" w:eastAsia="Oswald" w:hAnsi="Aptos Display" w:cs="Oswald"/>
+                <w:b/>
+                <w:color w:val="292929"/>
+                <w:sz w:val="32"/>
+                <w:szCs w:val="32"/>
+              </w:rPr>
+            </w:pPr>
+            <w:r>
+              <w:rPr>
+                <w:rFonts w:ascii="Aptos Display" w:eastAsia="Oswald" w:hAnsi="Aptos Display" w:cs="Oswald"/>
+                <w:b/>
+                <w:color w:val="292929"/>
+                <w:sz w:val="32"/>
+                <w:szCs w:val="32"/>
+              </w:rPr>
+              <w:t xml:space="preserve">Skills </w:t>
+            </w:r>
+            <w:proofErr w:type="spellStart"/>
+            <w:r>
+              <w:rPr>
+                <w:rFonts w:ascii="Aptos Display" w:eastAsia="Oswald" w:hAnsi="Aptos Display" w:cs="Oswald"/>
+                <w:b/>
+                <w:color w:val="292929"/>
+                <w:sz w:val="32"/>
+                <w:szCs w:val="32"/>
+              </w:rPr>
+              <w:t>transversales</w:t>
+            </w:r>
+            <w:proofErr w:type="spellEnd"/>
+          </w:p>
+          <w:p>
+            <w:pPr>
+              <w:numPr>
+                <w:ilvl w:val="0"/>
+                <w:numId w:val="6"/>
+              </w:numPr>
+              <w:spacing w:line="240" w:lineRule="auto"/>
+              <w:rPr>
+                <w:rFonts w:ascii="Aptos Display" w:eastAsia="Oswald Light" w:hAnsi="Aptos Display" w:cs="Oswald Light"/>
+                <w:color w:val="292929"/>
+                <w:sz w:val="32"/>
+                <w:szCs w:val="32"/>
+              </w:rPr>
+            </w:pPr>
+            <w:r>
+              <w:rPr>
+                <w:rFonts w:ascii="Aptos Display" w:eastAsia="Oswald Light" w:hAnsi="Aptos Display" w:cs="Oswald Light"/>
+                <w:color w:val="292929"/>
+                <w:sz w:val="32"/>
+                <w:szCs w:val="32"/>
+              </w:rPr>
+              <w:t>Inglés (</w:t>
+            </w:r>
+            <w:proofErr w:type="spellStart"/>
+            <w:r>
+              <w:rPr>
+                <w:rFonts w:ascii="Aptos Display" w:eastAsia="Oswald Light" w:hAnsi="Aptos Display" w:cs="Oswald Light"/>
+                <w:color w:val="292929"/>
+                <w:sz w:val="32"/>
+                <w:szCs w:val="32"/>
+              </w:rPr>
+              <w:t>preparación</w:t>
+            </w:r>
+            <w:proofErr w:type="spellEnd"/>
+            <w:r>
+              <w:rPr>
+                <w:rFonts w:ascii="Aptos Display" w:eastAsia="Oswald Light" w:hAnsi="Aptos Display" w:cs="Oswald Light"/>
+                <w:color w:val="292929"/>
+                <w:sz w:val="32"/>
+                <w:szCs w:val="32"/>
+              </w:rPr>
+              <w:t xml:space="preserve"> para TOEIC B2)</w:t>
+            </w:r>
+          </w:p>
+          <w:p>
+            <w:pPr>
+              <w:numPr>
+                <w:ilvl w:val="0"/>
+                <w:numId w:val="6"/>
+              </w:numPr>
+              <w:spacing w:line="240" w:lineRule="auto"/>
+              <w:rPr>
+                <w:rFonts w:ascii="Aptos Display" w:eastAsia="Oswald Light" w:hAnsi="Aptos Display" w:cs="Oswald Light"/>
+                <w:color w:val="292929"/>
+                <w:sz w:val="32"/>
+                <w:szCs w:val="32"/>
+              </w:rPr>
+            </w:pPr>
+            <w:proofErr w:type="spellStart"/>
+            <w:r>
+              <w:rPr>
+                <w:rFonts w:ascii="Aptos Display" w:eastAsia="Oswald Light" w:hAnsi="Aptos Display" w:cs="Oswald Light"/>
+                <w:color w:val="292929"/>
+                <w:sz w:val="32"/>
+                <w:szCs w:val="32"/>
+              </w:rPr>
+              <w:t>Habilidades</w:t>
+            </w:r>
+            <w:proofErr w:type="spellEnd"/>
+            <w:r>
+              <w:rPr>
+                <w:rFonts w:ascii="Aptos Display" w:eastAsia="Oswald Light" w:hAnsi="Aptos Display" w:cs="Oswald Light"/>
+                <w:color w:val="292929"/>
+                <w:sz w:val="32"/>
+                <w:szCs w:val="32"/>
+              </w:rPr>
+              <w:t xml:space="preserve"> </w:t>
+            </w:r>
+            <w:proofErr w:type="spellStart"/>
+            <w:r>
+              <w:rPr>
+                <w:rFonts w:ascii="Aptos Display" w:eastAsia="Oswald Light" w:hAnsi="Aptos Display" w:cs="Oswald Light"/>
+                <w:color w:val="292929"/>
+                <w:sz w:val="32"/>
+                <w:szCs w:val="32"/>
+              </w:rPr>
+              <w:t>Directivas</w:t>
+            </w:r>
+            <w:proofErr w:type="spellEnd"/>
+          </w:p>
+          <w:p>
+            <w:pPr>
+              <w:numPr>
+                <w:ilvl w:val="0"/>
+                <w:numId w:val="6"/>
+              </w:numPr>
+              <w:spacing w:line="240" w:lineRule="auto"/>
+              <w:rPr>
+                <w:rFonts w:ascii="Aptos Display" w:eastAsia="Oswald Light" w:hAnsi="Aptos Display" w:cs="Oswald Light"/>
+                <w:color w:val="292929"/>
+                <w:sz w:val="32"/>
+                <w:szCs w:val="32"/>
+              </w:rPr>
+            </w:pPr>
+            <w:r>
+              <w:rPr>
+                <w:rFonts w:ascii="Aptos Display" w:eastAsia="Oswald Light" w:hAnsi="Aptos Display" w:cs="Oswald Light"/>
+                <w:color w:val="292929"/>
+                <w:sz w:val="32"/>
+                <w:szCs w:val="32"/>
+              </w:rPr>
+              <w:t xml:space="preserve">Marca Personal y </w:t>
+            </w:r>
+            <w:proofErr w:type="spellStart"/>
+            <w:r>
+              <w:rPr>
+                <w:rFonts w:ascii="Aptos Display" w:eastAsia="Oswald Light" w:hAnsi="Aptos Display" w:cs="Oswald Light"/>
+                <w:color w:val="292929"/>
+                <w:sz w:val="32"/>
+                <w:szCs w:val="32"/>
+              </w:rPr>
+              <w:t>Empleabilidad</w:t>
+            </w:r>
+            <w:proofErr w:type="spellEnd"/>
+            <w:r>
+              <w:rPr>
+                <w:rFonts w:ascii="Aptos Display" w:eastAsia="Oswald Light" w:hAnsi="Aptos Display" w:cs="Oswald Light"/>
+                <w:color w:val="292929"/>
+                <w:sz w:val="32"/>
+                <w:szCs w:val="32"/>
+              </w:rPr>
+              <w:t xml:space="preserve"> </w:t>
+            </w:r>
+          </w:p>
+          <w:p>
+            <w:pPr>
+              <w:spacing w:line="240" w:lineRule="auto"/>
+              <w:rPr>
+                <w:rFonts w:ascii="Aptos Display" w:eastAsia="Oswald" w:hAnsi="Aptos Display" w:cs="Oswald"/>
+                <w:b/>
+                <w:color w:val="292929"/>
+                <w:sz w:val="32"/>
+                <w:szCs w:val="32"/>
+              </w:rPr>
+            </w:pPr>
+          </w:p>
+          <w:p>
+            <w:pPr>
+              <w:spacing w:line="240" w:lineRule="auto"/>
+              <w:rPr>
+                <w:rFonts w:ascii="Aptos Display" w:eastAsia="Oswald Light" w:hAnsi="Aptos Display" w:cs="Oswald Light"/>
+                <w:color w:val="292929"/>
+                <w:sz w:val="32"/>
+                <w:szCs w:val="32"/>
+              </w:rPr>
+            </w:pPr>
           </w:p>
         </w:tc>
       </w:tr>
     </w:tbl>
+    <w:bookmarkEnd w:id="0"/>
     <w:p>
       <w:pPr>
         <w:spacing w:line="240" w:lineRule="auto"/>
         <w:rPr>
-          <w:rFonts w:ascii="Scope One" w:eastAsia="Scope One" w:hAnsi="Scope One" w:cs="Scope One"/>
+          <w:rFonts w:ascii="Aptos Display" w:eastAsia="Oswald" w:hAnsi="Aptos Display" w:cs="Oswald"/>
           <w:b/>
-          <w:bCs/>
-          <w:sz w:val="28"/>
-          <w:szCs w:val="28"/>
-          <w:lang w:val="es-ES"/>
-        </w:rPr>
-      </w:pPr>
-      <w:r>
-        <w:rPr>
-          <w:rFonts w:ascii="Scope One" w:eastAsia="Scope One" w:hAnsi="Scope One" w:cs="Scope One"/>
+          <w:color w:val="292929"/>
+          <w:sz w:val="28"/>
+          <w:szCs w:val="28"/>
+        </w:rPr>
+      </w:pPr>
+      <w:r>
+        <w:rPr>
+          <w:rFonts w:ascii="Aptos Display" w:eastAsia="Oswald" w:hAnsi="Aptos Display" w:cs="Oswald"/>
           <w:b/>
-          <w:bCs/>
-          <w:sz w:val="28"/>
-          <w:szCs w:val="28"/>
-          <w:lang w:val="es-ES"/>
-        </w:rPr>
-        <w:t xml:space="preserve">                </w:t>
+          <w:color w:val="292929"/>
+          <w:sz w:val="28"/>
+          <w:szCs w:val="28"/>
+        </w:rPr>
+        <w:t xml:space="preserve">            </w:t>
       </w:r>
     </w:p>
     <w:p>
       <w:pPr>
         <w:spacing w:line="240" w:lineRule="auto"/>
         <w:rPr>
-          <w:rFonts w:ascii="Scope One" w:eastAsia="Scope One" w:hAnsi="Scope One" w:cs="Scope One"/>
+          <w:rFonts w:ascii="Aptos Display" w:eastAsia="Oswald" w:hAnsi="Aptos Display" w:cs="Oswald"/>
           <w:b/>
-          <w:bCs/>
-          <w:sz w:val="28"/>
-          <w:szCs w:val="28"/>
-          <w:lang w:val="es-ES"/>
-        </w:rPr>
-      </w:pPr>
-      <w:r>
-        <w:rPr>
-          <w:rFonts w:ascii="Scope One" w:eastAsia="Scope One" w:hAnsi="Scope One" w:cs="Scope One"/>
+          <w:color w:val="292929"/>
+          <w:sz w:val="28"/>
+          <w:szCs w:val="28"/>
+        </w:rPr>
+      </w:pPr>
+      <w:r>
+        <w:rPr>
+          <w:rFonts w:ascii="Aptos Display" w:eastAsia="Oswald" w:hAnsi="Aptos Display" w:cs="Oswald"/>
           <w:b/>
-          <w:bCs/>
-          <w:sz w:val="28"/>
-          <w:szCs w:val="28"/>
-          <w:lang w:val="es-ES"/>
-        </w:rPr>
-        <w:t xml:space="preserve">               </w:t>
-      </w:r>
-    </w:p>
-    <w:p>
-      <w:pPr>
-        <w:spacing w:line="240" w:lineRule="auto"/>
-        <w:rPr>
-          <w:rFonts w:ascii="Oswald" w:eastAsia="Oswald" w:hAnsi="Oswald" w:cs="Oswald"/>
+          <w:color w:val="292929"/>
+          <w:sz w:val="28"/>
+          <w:szCs w:val="28"/>
+        </w:rPr>
+        <w:t xml:space="preserve">                        </w:t>
+      </w:r>
+      <w:r>
+        <w:rPr>
+          <w:rFonts w:ascii="Aptos Display" w:eastAsia="Oswald" w:hAnsi="Aptos Display" w:cs="Oswald"/>
           <w:b/>
-          <w:bCs/>
-          <w:color w:val="292929"/>
-          <w:sz w:val="28"/>
-          <w:szCs w:val="28"/>
-        </w:rPr>
-      </w:pPr>
+          <w:color w:val="292929"/>
+          <w:sz w:val="28"/>
+          <w:szCs w:val="28"/>
+        </w:rPr>
+        <w:t xml:space="preserve">Proyecto Fin de </w:t>
+      </w:r>
+      <w:proofErr w:type="spellStart"/>
+      <w:r>
+        <w:rPr>
+          <w:rFonts w:ascii="Aptos Display" w:eastAsia="Oswald" w:hAnsi="Aptos Display" w:cs="Oswald"/>
+          <w:b/>
+          <w:color w:val="292929"/>
+          <w:sz w:val="28"/>
+          <w:szCs w:val="28"/>
+        </w:rPr>
+        <w:t>Máster</w:t>
+      </w:r>
+      <w:proofErr w:type="spellEnd"/>
+      <w:r>
+        <w:rPr>
+          <w:rFonts w:ascii="Aptos Display" w:eastAsia="Oswald" w:hAnsi="Aptos Display" w:cs="Oswald"/>
+          <w:b/>
+          <w:color w:val="292929"/>
+          <w:sz w:val="28"/>
+          <w:szCs w:val="28"/>
+        </w:rPr>
+        <w:t xml:space="preserve"> </w:t>
+      </w:r>
+      <w:proofErr w:type="spellStart"/>
+      <w:r>
+        <w:rPr>
+          <w:rFonts w:ascii="Aptos Display" w:eastAsia="Oswald" w:hAnsi="Aptos Display" w:cs="Oswald"/>
+          <w:b/>
+          <w:color w:val="292929"/>
+          <w:sz w:val="28"/>
+          <w:szCs w:val="28"/>
+        </w:rPr>
+        <w:t>Profesional</w:t>
+      </w:r>
+      <w:proofErr w:type="spellEnd"/>
+      <w:r>
+        <w:rPr>
+          <w:rFonts w:ascii="Aptos Display" w:eastAsia="Oswald" w:hAnsi="Aptos Display" w:cs="Oswald"/>
+          <w:b/>
+          <w:color w:val="292929"/>
+          <w:sz w:val="28"/>
+          <w:szCs w:val="28"/>
+        </w:rPr>
+        <w:t xml:space="preserve"> </w:t>
+      </w:r>
+      <w:proofErr w:type="spellStart"/>
+      <w:r>
+        <w:rPr>
+          <w:rFonts w:ascii="Aptos Display" w:eastAsia="Oswald" w:hAnsi="Aptos Display" w:cs="Oswald"/>
+          <w:b/>
+          <w:color w:val="292929"/>
+          <w:sz w:val="28"/>
+          <w:szCs w:val="28"/>
+        </w:rPr>
+        <w:t>en</w:t>
+      </w:r>
+      <w:proofErr w:type="spellEnd"/>
+      <w:r>
+        <w:rPr>
+          <w:rFonts w:ascii="Aptos Display" w:eastAsia="Oswald" w:hAnsi="Aptos Display" w:cs="Oswald"/>
+          <w:b/>
+          <w:color w:val="292929"/>
+          <w:sz w:val="28"/>
+          <w:szCs w:val="28"/>
+        </w:rPr>
+        <w:t xml:space="preserve"> </w:t>
+      </w:r>
+      <w:proofErr w:type="spellStart"/>
+      <w:r>
+        <w:rPr>
+          <w:rFonts w:ascii="Aptos Display" w:eastAsia="Oswald" w:hAnsi="Aptos Display" w:cs="Oswald"/>
+          <w:b/>
+          <w:color w:val="292929"/>
+          <w:sz w:val="28"/>
+          <w:szCs w:val="28"/>
+        </w:rPr>
+        <w:t>Energías</w:t>
+      </w:r>
+      <w:proofErr w:type="spellEnd"/>
+      <w:r>
+        <w:rPr>
+          <w:rFonts w:ascii="Aptos Display" w:eastAsia="Oswald" w:hAnsi="Aptos Display" w:cs="Oswald"/>
+          <w:b/>
+          <w:color w:val="292929"/>
+          <w:sz w:val="28"/>
+          <w:szCs w:val="28"/>
+        </w:rPr>
+        <w:t xml:space="preserve"> </w:t>
+      </w:r>
+      <w:proofErr w:type="spellStart"/>
+      <w:r>
+        <w:rPr>
+          <w:rFonts w:ascii="Aptos Display" w:eastAsia="Oswald" w:hAnsi="Aptos Display" w:cs="Oswald"/>
+          <w:b/>
+          <w:color w:val="292929"/>
+          <w:sz w:val="28"/>
+          <w:szCs w:val="28"/>
+        </w:rPr>
+        <w:t>Renovables</w:t>
+      </w:r>
+      <w:proofErr w:type="spellEnd"/>
+      <w:r>
+        <w:rPr>
+          <w:rFonts w:ascii="Aptos Display" w:eastAsia="Oswald" w:hAnsi="Aptos Display" w:cs="Oswald"/>
+          <w:b/>
+          <w:color w:val="292929"/>
+          <w:sz w:val="28"/>
+          <w:szCs w:val="28"/>
+        </w:rPr>
+        <w:t xml:space="preserve">, Redes </w:t>
+      </w:r>
+      <w:proofErr w:type="spellStart"/>
+      <w:r>
+        <w:rPr>
+          <w:rFonts w:ascii="Aptos Display" w:eastAsia="Oswald" w:hAnsi="Aptos Display" w:cs="Oswald"/>
+          <w:b/>
+          <w:color w:val="292929"/>
+          <w:sz w:val="28"/>
+          <w:szCs w:val="28"/>
+        </w:rPr>
+        <w:t>Inteligentes</w:t>
+      </w:r>
+      <w:proofErr w:type="spellEnd"/>
+      <w:r>
+        <w:rPr>
+          <w:rFonts w:ascii="Aptos Display" w:eastAsia="Oswald" w:hAnsi="Aptos Display" w:cs="Oswald"/>
+          <w:b/>
+          <w:color w:val="292929"/>
+          <w:sz w:val="28"/>
+          <w:szCs w:val="28"/>
+        </w:rPr>
+        <w:t xml:space="preserve"> y </w:t>
+      </w:r>
+      <w:proofErr w:type="spellStart"/>
+      <w:r>
+        <w:rPr>
+          <w:rFonts w:ascii="Aptos Display" w:eastAsia="Oswald" w:hAnsi="Aptos Display" w:cs="Oswald"/>
+          <w:b/>
+          <w:color w:val="292929"/>
+          <w:sz w:val="28"/>
+          <w:szCs w:val="28"/>
+        </w:rPr>
+        <w:t>Movilidad</w:t>
+      </w:r>
+      <w:proofErr w:type="spellEnd"/>
+      <w:r>
+        <w:rPr>
+          <w:rFonts w:ascii="Aptos Display" w:eastAsia="Oswald" w:hAnsi="Aptos Display" w:cs="Oswald"/>
+          <w:b/>
+          <w:color w:val="292929"/>
+          <w:sz w:val="28"/>
+          <w:szCs w:val="28"/>
+        </w:rPr>
+        <w:t xml:space="preserve"> </w:t>
+      </w:r>
+      <w:proofErr w:type="spellStart"/>
+      <w:r>
+        <w:rPr>
+          <w:rFonts w:ascii="Aptos Display" w:eastAsia="Oswald" w:hAnsi="Aptos Display" w:cs="Oswald"/>
+          <w:b/>
+          <w:color w:val="292929"/>
+          <w:sz w:val="28"/>
+          <w:szCs w:val="28"/>
+        </w:rPr>
+        <w:t>Eléctrica</w:t>
+      </w:r>
+      <w:proofErr w:type="spellEnd"/>
     </w:p>
     <w:sectPr>
       <w:pgSz w:w="16838" w:h="11906" w:orient="landscape"/>
@@ -2390,119 +3122,6 @@
 <file path=word/numbering.xml><?xml version="1.0" encoding="utf-8"?>
 <w:numbering xmlns:wpc="http://schemas.microsoft.com/office/word/2010/wordprocessingCanvas" xmlns:cx="http://schemas.microsoft.com/office/drawing/2014/chartex" xmlns:cx1="http://schemas.microsoft.com/office/drawing/2015/9/8/chartex" xmlns:cx2="http://schemas.microsoft.com/office/drawing/2015/10/21/chartex" xmlns:cx3="http://schemas.microsoft.com/office/drawing/2016/5/9/chartex" xmlns:cx4="http://schemas.microsoft.com/office/drawing/2016/5/10/chartex" xmlns:cx5="http://schemas.microsoft.com/office/drawing/2016/5/11/chartex" xmlns:cx6="http://schemas.microsoft.com/office/drawing/2016/5/12/chartex" xmlns:cx7="http://schemas.microsoft.com/office/drawing/2016/5/13/chartex" xmlns:cx8="http://schemas.microsoft.com/office/drawing/2016/5/14/chartex" xmlns:mc="http://schemas.openxmlformats.org/markup-compatibility/2006" xmlns:aink="http://schemas.microsoft.com/office/drawing/2016/ink" xmlns:am3d="http://schemas.microsoft.com/office/drawing/2017/model3d" xmlns:o="urn:schemas-microsoft-com:office:office" xmlns:oel="http://schemas.microsoft.com/office/2019/extlst" xmlns:r="http://schemas.openxmlformats.org/officeDocument/2006/relationships" xmlns:m="http://schemas.openxmlformats.org/officeDocument/2006/math" xmlns:v="urn:schemas-microsoft-com:vml" xmlns:wp14="http://schemas.microsoft.com/office/word/2010/wordprocessingDrawing" xmlns:wp="http://schemas.openxmlformats.org/drawingml/2006/wordprocessingDrawing" xmlns:w10="urn:schemas-microsoft-com:office:word" xmlns:w="http://schemas.openxmlformats.org/wordprocessingml/2006/main" xmlns:w14="http://schemas.microsoft.com/office/word/2010/wordml" xmlns:w15="http://schemas.microsoft.com/office/word/2012/wordml" xmlns:w16cex="http://schemas.microsoft.com/office/word/2018/wordml/cex" xmlns:w16cid="http://schemas.microsoft.com/office/word/2016/wordml/cid" xmlns:w16="http://schemas.microsoft.com/office/word/2018/wordml" xmlns:w16du="http://schemas.microsoft.com/office/word/2023/wordml/word16du" xmlns:w16sdtdh="http://schemas.microsoft.com/office/word/2020/wordml/sdtdatahash" xmlns:w16sdtfl="http://schemas.microsoft.com/office/word/2024/wordml/sdtformatlock" xmlns:w16se="http://schemas.microsoft.com/office/word/2015/wordml/symex" xmlns:wpg="http://schemas.microsoft.com/office/word/2010/wordprocessingGroup" xmlns:wpi="http://schemas.microsoft.com/office/word/2010/wordprocessingInk" xmlns:wne="http://schemas.microsoft.com/office/word/2006/wordml" xmlns:wps="http://schemas.microsoft.com/office/word/2010/wordprocessingShape" mc:Ignorable="w14 w15 w16se w16cid w16 w16cex w16sdtdh w16sdtfl w16du wp14">
   <w:abstractNum w:abstractNumId="0" w15:restartNumberingAfterBreak="0">
-    <w:nsid w:val="01170074"/>
-    <w:multiLevelType w:val="hybridMultilevel"/>
-    <w:tmpl w:val="280A72EA"/>
-    <w:lvl w:ilvl="0" w:tplc="0C0A0001">
-      <w:start w:val="1"/>
-      <w:numFmt w:val="bullet"/>
-      <w:lvlText w:val=""/>
-      <w:lvlJc w:val="left"/>
-      <w:pPr>
-        <w:ind w:left="1440" w:hanging="360"/>
-      </w:pPr>
-      <w:rPr>
-        <w:rFonts w:ascii="Symbol" w:hAnsi="Symbol" w:hint="default"/>
-      </w:rPr>
-    </w:lvl>
-    <w:lvl w:ilvl="1" w:tplc="0C0A0003" w:tentative="1">
-      <w:start w:val="1"/>
-      <w:numFmt w:val="bullet"/>
-      <w:lvlText w:val="o"/>
-      <w:lvlJc w:val="left"/>
-      <w:pPr>
-        <w:ind w:left="2160" w:hanging="360"/>
-      </w:pPr>
-      <w:rPr>
-        <w:rFonts w:ascii="Courier New" w:hAnsi="Courier New" w:cs="Courier New" w:hint="default"/>
-      </w:rPr>
-    </w:lvl>
-    <w:lvl w:ilvl="2" w:tplc="0C0A0005" w:tentative="1">
-      <w:start w:val="1"/>
-      <w:numFmt w:val="bullet"/>
-      <w:lvlText w:val=""/>
-      <w:lvlJc w:val="left"/>
-      <w:pPr>
-        <w:ind w:left="2880" w:hanging="360"/>
-      </w:pPr>
-      <w:rPr>
-        <w:rFonts w:ascii="Wingdings" w:hAnsi="Wingdings" w:hint="default"/>
-      </w:rPr>
-    </w:lvl>
-    <w:lvl w:ilvl="3" w:tplc="0C0A0001" w:tentative="1">
-      <w:start w:val="1"/>
-      <w:numFmt w:val="bullet"/>
-      <w:lvlText w:val=""/>
-      <w:lvlJc w:val="left"/>
-      <w:pPr>
-        <w:ind w:left="3600" w:hanging="360"/>
-      </w:pPr>
-      <w:rPr>
-        <w:rFonts w:ascii="Symbol" w:hAnsi="Symbol" w:hint="default"/>
-      </w:rPr>
-    </w:lvl>
-    <w:lvl w:ilvl="4" w:tplc="0C0A0003" w:tentative="1">
-      <w:start w:val="1"/>
-      <w:numFmt w:val="bullet"/>
-      <w:lvlText w:val="o"/>
-      <w:lvlJc w:val="left"/>
-      <w:pPr>
-        <w:ind w:left="4320" w:hanging="360"/>
-      </w:pPr>
-      <w:rPr>
-        <w:rFonts w:ascii="Courier New" w:hAnsi="Courier New" w:cs="Courier New" w:hint="default"/>
-      </w:rPr>
-    </w:lvl>
-    <w:lvl w:ilvl="5" w:tplc="0C0A0005" w:tentative="1">
-      <w:start w:val="1"/>
-      <w:numFmt w:val="bullet"/>
-      <w:lvlText w:val=""/>
-      <w:lvlJc w:val="left"/>
-      <w:pPr>
-        <w:ind w:left="5040" w:hanging="360"/>
-      </w:pPr>
-      <w:rPr>
-        <w:rFonts w:ascii="Wingdings" w:hAnsi="Wingdings" w:hint="default"/>
-      </w:rPr>
-    </w:lvl>
-    <w:lvl w:ilvl="6" w:tplc="0C0A0001" w:tentative="1">
-      <w:start w:val="1"/>
-      <w:numFmt w:val="bullet"/>
-      <w:lvlText w:val=""/>
-      <w:lvlJc w:val="left"/>
-      <w:pPr>
-        <w:ind w:left="5760" w:hanging="360"/>
-      </w:pPr>
-      <w:rPr>
-        <w:rFonts w:ascii="Symbol" w:hAnsi="Symbol" w:hint="default"/>
-      </w:rPr>
-    </w:lvl>
-    <w:lvl w:ilvl="7" w:tplc="0C0A0003" w:tentative="1">
-      <w:start w:val="1"/>
-      <w:numFmt w:val="bullet"/>
-      <w:lvlText w:val="o"/>
-      <w:lvlJc w:val="left"/>
-      <w:pPr>
-        <w:ind w:left="6480" w:hanging="360"/>
-      </w:pPr>
-      <w:rPr>
-        <w:rFonts w:ascii="Courier New" w:hAnsi="Courier New" w:cs="Courier New" w:hint="default"/>
-      </w:rPr>
-    </w:lvl>
-    <w:lvl w:ilvl="8" w:tplc="0C0A0005" w:tentative="1">
-      <w:start w:val="1"/>
-      <w:numFmt w:val="bullet"/>
-      <w:lvlText w:val=""/>
-      <w:lvlJc w:val="left"/>
-      <w:pPr>
-        <w:ind w:left="7200" w:hanging="360"/>
-      </w:pPr>
-      <w:rPr>
-        <w:rFonts w:ascii="Wingdings" w:hAnsi="Wingdings" w:hint="default"/>
-      </w:rPr>
-    </w:lvl>
-  </w:abstractNum>
-  <w:abstractNum w:abstractNumId="1" w15:restartNumberingAfterBreak="0">
     <w:nsid w:val="0D6B7690"/>
     <w:multiLevelType w:val="multilevel"/>
     <w:tmpl w:val="90489612"/>
@@ -2615,459 +3234,7 @@
       </w:rPr>
     </w:lvl>
   </w:abstractNum>
-  <w:abstractNum w:abstractNumId="2" w15:restartNumberingAfterBreak="0">
-    <w:nsid w:val="1ECC2173"/>
-    <w:multiLevelType w:val="hybridMultilevel"/>
-    <w:tmpl w:val="D45ED9A6"/>
-    <w:lvl w:ilvl="0" w:tplc="0C0A0001">
-      <w:start w:val="1"/>
-      <w:numFmt w:val="bullet"/>
-      <w:lvlText w:val=""/>
-      <w:lvlJc w:val="left"/>
-      <w:pPr>
-        <w:ind w:left="720" w:hanging="360"/>
-      </w:pPr>
-      <w:rPr>
-        <w:rFonts w:ascii="Symbol" w:hAnsi="Symbol" w:hint="default"/>
-      </w:rPr>
-    </w:lvl>
-    <w:lvl w:ilvl="1" w:tplc="0C0A0003" w:tentative="1">
-      <w:start w:val="1"/>
-      <w:numFmt w:val="bullet"/>
-      <w:lvlText w:val="o"/>
-      <w:lvlJc w:val="left"/>
-      <w:pPr>
-        <w:ind w:left="1440" w:hanging="360"/>
-      </w:pPr>
-      <w:rPr>
-        <w:rFonts w:ascii="Courier New" w:hAnsi="Courier New" w:cs="Courier New" w:hint="default"/>
-      </w:rPr>
-    </w:lvl>
-    <w:lvl w:ilvl="2" w:tplc="0C0A0005" w:tentative="1">
-      <w:start w:val="1"/>
-      <w:numFmt w:val="bullet"/>
-      <w:lvlText w:val=""/>
-      <w:lvlJc w:val="left"/>
-      <w:pPr>
-        <w:ind w:left="2160" w:hanging="360"/>
-      </w:pPr>
-      <w:rPr>
-        <w:rFonts w:ascii="Wingdings" w:hAnsi="Wingdings" w:hint="default"/>
-      </w:rPr>
-    </w:lvl>
-    <w:lvl w:ilvl="3" w:tplc="0C0A0001" w:tentative="1">
-      <w:start w:val="1"/>
-      <w:numFmt w:val="bullet"/>
-      <w:lvlText w:val=""/>
-      <w:lvlJc w:val="left"/>
-      <w:pPr>
-        <w:ind w:left="2880" w:hanging="360"/>
-      </w:pPr>
-      <w:rPr>
-        <w:rFonts w:ascii="Symbol" w:hAnsi="Symbol" w:hint="default"/>
-      </w:rPr>
-    </w:lvl>
-    <w:lvl w:ilvl="4" w:tplc="0C0A0003" w:tentative="1">
-      <w:start w:val="1"/>
-      <w:numFmt w:val="bullet"/>
-      <w:lvlText w:val="o"/>
-      <w:lvlJc w:val="left"/>
-      <w:pPr>
-        <w:ind w:left="3600" w:hanging="360"/>
-      </w:pPr>
-      <w:rPr>
-        <w:rFonts w:ascii="Courier New" w:hAnsi="Courier New" w:cs="Courier New" w:hint="default"/>
-      </w:rPr>
-    </w:lvl>
-    <w:lvl w:ilvl="5" w:tplc="0C0A0005" w:tentative="1">
-      <w:start w:val="1"/>
-      <w:numFmt w:val="bullet"/>
-      <w:lvlText w:val=""/>
-      <w:lvlJc w:val="left"/>
-      <w:pPr>
-        <w:ind w:left="4320" w:hanging="360"/>
-      </w:pPr>
-      <w:rPr>
-        <w:rFonts w:ascii="Wingdings" w:hAnsi="Wingdings" w:hint="default"/>
-      </w:rPr>
-    </w:lvl>
-    <w:lvl w:ilvl="6" w:tplc="0C0A0001" w:tentative="1">
-      <w:start w:val="1"/>
-      <w:numFmt w:val="bullet"/>
-      <w:lvlText w:val=""/>
-      <w:lvlJc w:val="left"/>
-      <w:pPr>
-        <w:ind w:left="5040" w:hanging="360"/>
-      </w:pPr>
-      <w:rPr>
-        <w:rFonts w:ascii="Symbol" w:hAnsi="Symbol" w:hint="default"/>
-      </w:rPr>
-    </w:lvl>
-    <w:lvl w:ilvl="7" w:tplc="0C0A0003" w:tentative="1">
-      <w:start w:val="1"/>
-      <w:numFmt w:val="bullet"/>
-      <w:lvlText w:val="o"/>
-      <w:lvlJc w:val="left"/>
-      <w:pPr>
-        <w:ind w:left="5760" w:hanging="360"/>
-      </w:pPr>
-      <w:rPr>
-        <w:rFonts w:ascii="Courier New" w:hAnsi="Courier New" w:cs="Courier New" w:hint="default"/>
-      </w:rPr>
-    </w:lvl>
-    <w:lvl w:ilvl="8" w:tplc="0C0A0005" w:tentative="1">
-      <w:start w:val="1"/>
-      <w:numFmt w:val="bullet"/>
-      <w:lvlText w:val=""/>
-      <w:lvlJc w:val="left"/>
-      <w:pPr>
-        <w:ind w:left="6480" w:hanging="360"/>
-      </w:pPr>
-      <w:rPr>
-        <w:rFonts w:ascii="Wingdings" w:hAnsi="Wingdings" w:hint="default"/>
-      </w:rPr>
-    </w:lvl>
-  </w:abstractNum>
-  <w:abstractNum w:abstractNumId="3" w15:restartNumberingAfterBreak="0">
-    <w:nsid w:val="21310F7F"/>
-    <w:multiLevelType w:val="hybridMultilevel"/>
-    <w:tmpl w:val="60D07328"/>
-    <w:lvl w:ilvl="0" w:tplc="0C0A0001">
-      <w:start w:val="1"/>
-      <w:numFmt w:val="bullet"/>
-      <w:lvlText w:val=""/>
-      <w:lvlJc w:val="left"/>
-      <w:pPr>
-        <w:ind w:left="720" w:hanging="360"/>
-      </w:pPr>
-      <w:rPr>
-        <w:rFonts w:ascii="Symbol" w:hAnsi="Symbol" w:hint="default"/>
-      </w:rPr>
-    </w:lvl>
-    <w:lvl w:ilvl="1" w:tplc="0C0A0003" w:tentative="1">
-      <w:start w:val="1"/>
-      <w:numFmt w:val="bullet"/>
-      <w:lvlText w:val="o"/>
-      <w:lvlJc w:val="left"/>
-      <w:pPr>
-        <w:ind w:left="1440" w:hanging="360"/>
-      </w:pPr>
-      <w:rPr>
-        <w:rFonts w:ascii="Courier New" w:hAnsi="Courier New" w:cs="Courier New" w:hint="default"/>
-      </w:rPr>
-    </w:lvl>
-    <w:lvl w:ilvl="2" w:tplc="0C0A0005" w:tentative="1">
-      <w:start w:val="1"/>
-      <w:numFmt w:val="bullet"/>
-      <w:lvlText w:val=""/>
-      <w:lvlJc w:val="left"/>
-      <w:pPr>
-        <w:ind w:left="2160" w:hanging="360"/>
-      </w:pPr>
-      <w:rPr>
-        <w:rFonts w:ascii="Wingdings" w:hAnsi="Wingdings" w:hint="default"/>
-      </w:rPr>
-    </w:lvl>
-    <w:lvl w:ilvl="3" w:tplc="0C0A0001" w:tentative="1">
-      <w:start w:val="1"/>
-      <w:numFmt w:val="bullet"/>
-      <w:lvlText w:val=""/>
-      <w:lvlJc w:val="left"/>
-      <w:pPr>
-        <w:ind w:left="2880" w:hanging="360"/>
-      </w:pPr>
-      <w:rPr>
-        <w:rFonts w:ascii="Symbol" w:hAnsi="Symbol" w:hint="default"/>
-      </w:rPr>
-    </w:lvl>
-    <w:lvl w:ilvl="4" w:tplc="0C0A0003" w:tentative="1">
-      <w:start w:val="1"/>
-      <w:numFmt w:val="bullet"/>
-      <w:lvlText w:val="o"/>
-      <w:lvlJc w:val="left"/>
-      <w:pPr>
-        <w:ind w:left="3600" w:hanging="360"/>
-      </w:pPr>
-      <w:rPr>
-        <w:rFonts w:ascii="Courier New" w:hAnsi="Courier New" w:cs="Courier New" w:hint="default"/>
-      </w:rPr>
-    </w:lvl>
-    <w:lvl w:ilvl="5" w:tplc="0C0A0005" w:tentative="1">
-      <w:start w:val="1"/>
-      <w:numFmt w:val="bullet"/>
-      <w:lvlText w:val=""/>
-      <w:lvlJc w:val="left"/>
-      <w:pPr>
-        <w:ind w:left="4320" w:hanging="360"/>
-      </w:pPr>
-      <w:rPr>
-        <w:rFonts w:ascii="Wingdings" w:hAnsi="Wingdings" w:hint="default"/>
-      </w:rPr>
-    </w:lvl>
-    <w:lvl w:ilvl="6" w:tplc="0C0A0001" w:tentative="1">
-      <w:start w:val="1"/>
-      <w:numFmt w:val="bullet"/>
-      <w:lvlText w:val=""/>
-      <w:lvlJc w:val="left"/>
-      <w:pPr>
-        <w:ind w:left="5040" w:hanging="360"/>
-      </w:pPr>
-      <w:rPr>
-        <w:rFonts w:ascii="Symbol" w:hAnsi="Symbol" w:hint="default"/>
-      </w:rPr>
-    </w:lvl>
-    <w:lvl w:ilvl="7" w:tplc="0C0A0003" w:tentative="1">
-      <w:start w:val="1"/>
-      <w:numFmt w:val="bullet"/>
-      <w:lvlText w:val="o"/>
-      <w:lvlJc w:val="left"/>
-      <w:pPr>
-        <w:ind w:left="5760" w:hanging="360"/>
-      </w:pPr>
-      <w:rPr>
-        <w:rFonts w:ascii="Courier New" w:hAnsi="Courier New" w:cs="Courier New" w:hint="default"/>
-      </w:rPr>
-    </w:lvl>
-    <w:lvl w:ilvl="8" w:tplc="0C0A0005" w:tentative="1">
-      <w:start w:val="1"/>
-      <w:numFmt w:val="bullet"/>
-      <w:lvlText w:val=""/>
-      <w:lvlJc w:val="left"/>
-      <w:pPr>
-        <w:ind w:left="6480" w:hanging="360"/>
-      </w:pPr>
-      <w:rPr>
-        <w:rFonts w:ascii="Wingdings" w:hAnsi="Wingdings" w:hint="default"/>
-      </w:rPr>
-    </w:lvl>
-  </w:abstractNum>
-  <w:abstractNum w:abstractNumId="4" w15:restartNumberingAfterBreak="0">
-    <w:nsid w:val="22734494"/>
-    <w:multiLevelType w:val="hybridMultilevel"/>
-    <w:tmpl w:val="463CDBFE"/>
-    <w:lvl w:ilvl="0" w:tplc="0C0A0001">
-      <w:start w:val="1"/>
-      <w:numFmt w:val="bullet"/>
-      <w:lvlText w:val=""/>
-      <w:lvlJc w:val="left"/>
-      <w:pPr>
-        <w:ind w:left="720" w:hanging="360"/>
-      </w:pPr>
-      <w:rPr>
-        <w:rFonts w:ascii="Symbol" w:hAnsi="Symbol" w:hint="default"/>
-      </w:rPr>
-    </w:lvl>
-    <w:lvl w:ilvl="1" w:tplc="0C0A0003" w:tentative="1">
-      <w:start w:val="1"/>
-      <w:numFmt w:val="bullet"/>
-      <w:lvlText w:val="o"/>
-      <w:lvlJc w:val="left"/>
-      <w:pPr>
-        <w:ind w:left="1440" w:hanging="360"/>
-      </w:pPr>
-      <w:rPr>
-        <w:rFonts w:ascii="Courier New" w:hAnsi="Courier New" w:cs="Courier New" w:hint="default"/>
-      </w:rPr>
-    </w:lvl>
-    <w:lvl w:ilvl="2" w:tplc="0C0A0005" w:tentative="1">
-      <w:start w:val="1"/>
-      <w:numFmt w:val="bullet"/>
-      <w:lvlText w:val=""/>
-      <w:lvlJc w:val="left"/>
-      <w:pPr>
-        <w:ind w:left="2160" w:hanging="360"/>
-      </w:pPr>
-      <w:rPr>
-        <w:rFonts w:ascii="Wingdings" w:hAnsi="Wingdings" w:hint="default"/>
-      </w:rPr>
-    </w:lvl>
-    <w:lvl w:ilvl="3" w:tplc="0C0A0001" w:tentative="1">
-      <w:start w:val="1"/>
-      <w:numFmt w:val="bullet"/>
-      <w:lvlText w:val=""/>
-      <w:lvlJc w:val="left"/>
-      <w:pPr>
-        <w:ind w:left="2880" w:hanging="360"/>
-      </w:pPr>
-      <w:rPr>
-        <w:rFonts w:ascii="Symbol" w:hAnsi="Symbol" w:hint="default"/>
-      </w:rPr>
-    </w:lvl>
-    <w:lvl w:ilvl="4" w:tplc="0C0A0003" w:tentative="1">
-      <w:start w:val="1"/>
-      <w:numFmt w:val="bullet"/>
-      <w:lvlText w:val="o"/>
-      <w:lvlJc w:val="left"/>
-      <w:pPr>
-        <w:ind w:left="3600" w:hanging="360"/>
-      </w:pPr>
-      <w:rPr>
-        <w:rFonts w:ascii="Courier New" w:hAnsi="Courier New" w:cs="Courier New" w:hint="default"/>
-      </w:rPr>
-    </w:lvl>
-    <w:lvl w:ilvl="5" w:tplc="0C0A0005" w:tentative="1">
-      <w:start w:val="1"/>
-      <w:numFmt w:val="bullet"/>
-      <w:lvlText w:val=""/>
-      <w:lvlJc w:val="left"/>
-      <w:pPr>
-        <w:ind w:left="4320" w:hanging="360"/>
-      </w:pPr>
-      <w:rPr>
-        <w:rFonts w:ascii="Wingdings" w:hAnsi="Wingdings" w:hint="default"/>
-      </w:rPr>
-    </w:lvl>
-    <w:lvl w:ilvl="6" w:tplc="0C0A0001" w:tentative="1">
-      <w:start w:val="1"/>
-      <w:numFmt w:val="bullet"/>
-      <w:lvlText w:val=""/>
-      <w:lvlJc w:val="left"/>
-      <w:pPr>
-        <w:ind w:left="5040" w:hanging="360"/>
-      </w:pPr>
-      <w:rPr>
-        <w:rFonts w:ascii="Symbol" w:hAnsi="Symbol" w:hint="default"/>
-      </w:rPr>
-    </w:lvl>
-    <w:lvl w:ilvl="7" w:tplc="0C0A0003" w:tentative="1">
-      <w:start w:val="1"/>
-      <w:numFmt w:val="bullet"/>
-      <w:lvlText w:val="o"/>
-      <w:lvlJc w:val="left"/>
-      <w:pPr>
-        <w:ind w:left="5760" w:hanging="360"/>
-      </w:pPr>
-      <w:rPr>
-        <w:rFonts w:ascii="Courier New" w:hAnsi="Courier New" w:cs="Courier New" w:hint="default"/>
-      </w:rPr>
-    </w:lvl>
-    <w:lvl w:ilvl="8" w:tplc="0C0A0005" w:tentative="1">
-      <w:start w:val="1"/>
-      <w:numFmt w:val="bullet"/>
-      <w:lvlText w:val=""/>
-      <w:lvlJc w:val="left"/>
-      <w:pPr>
-        <w:ind w:left="6480" w:hanging="360"/>
-      </w:pPr>
-      <w:rPr>
-        <w:rFonts w:ascii="Wingdings" w:hAnsi="Wingdings" w:hint="default"/>
-      </w:rPr>
-    </w:lvl>
-  </w:abstractNum>
-  <w:abstractNum w:abstractNumId="5" w15:restartNumberingAfterBreak="0">
-    <w:nsid w:val="26D87804"/>
-    <w:multiLevelType w:val="hybridMultilevel"/>
-    <w:tmpl w:val="00A653BE"/>
-    <w:lvl w:ilvl="0" w:tplc="0C0A0001">
-      <w:start w:val="1"/>
-      <w:numFmt w:val="bullet"/>
-      <w:lvlText w:val=""/>
-      <w:lvlJc w:val="left"/>
-      <w:pPr>
-        <w:ind w:left="720" w:hanging="360"/>
-      </w:pPr>
-      <w:rPr>
-        <w:rFonts w:ascii="Symbol" w:hAnsi="Symbol" w:hint="default"/>
-      </w:rPr>
-    </w:lvl>
-    <w:lvl w:ilvl="1" w:tplc="0C0A0003" w:tentative="1">
-      <w:start w:val="1"/>
-      <w:numFmt w:val="bullet"/>
-      <w:lvlText w:val="o"/>
-      <w:lvlJc w:val="left"/>
-      <w:pPr>
-        <w:ind w:left="1440" w:hanging="360"/>
-      </w:pPr>
-      <w:rPr>
-        <w:rFonts w:ascii="Courier New" w:hAnsi="Courier New" w:cs="Courier New" w:hint="default"/>
-      </w:rPr>
-    </w:lvl>
-    <w:lvl w:ilvl="2" w:tplc="0C0A0005" w:tentative="1">
-      <w:start w:val="1"/>
-      <w:numFmt w:val="bullet"/>
-      <w:lvlText w:val=""/>
-      <w:lvlJc w:val="left"/>
-      <w:pPr>
-        <w:ind w:left="2160" w:hanging="360"/>
-      </w:pPr>
-      <w:rPr>
-        <w:rFonts w:ascii="Wingdings" w:hAnsi="Wingdings" w:hint="default"/>
-      </w:rPr>
-    </w:lvl>
-    <w:lvl w:ilvl="3" w:tplc="0C0A0001" w:tentative="1">
-      <w:start w:val="1"/>
-      <w:numFmt w:val="bullet"/>
-      <w:lvlText w:val=""/>
-      <w:lvlJc w:val="left"/>
-      <w:pPr>
-        <w:ind w:left="2880" w:hanging="360"/>
-      </w:pPr>
-      <w:rPr>
-        <w:rFonts w:ascii="Symbol" w:hAnsi="Symbol" w:hint="default"/>
-      </w:rPr>
-    </w:lvl>
-    <w:lvl w:ilvl="4" w:tplc="0C0A0003" w:tentative="1">
-      <w:start w:val="1"/>
-      <w:numFmt w:val="bullet"/>
-      <w:lvlText w:val="o"/>
-      <w:lvlJc w:val="left"/>
-      <w:pPr>
-        <w:ind w:left="3600" w:hanging="360"/>
-      </w:pPr>
-      <w:rPr>
-        <w:rFonts w:ascii="Courier New" w:hAnsi="Courier New" w:cs="Courier New" w:hint="default"/>
-      </w:rPr>
-    </w:lvl>
-    <w:lvl w:ilvl="5" w:tplc="0C0A0005" w:tentative="1">
-      <w:start w:val="1"/>
-      <w:numFmt w:val="bullet"/>
-      <w:lvlText w:val=""/>
-      <w:lvlJc w:val="left"/>
-      <w:pPr>
-        <w:ind w:left="4320" w:hanging="360"/>
-      </w:pPr>
-      <w:rPr>
-        <w:rFonts w:ascii="Wingdings" w:hAnsi="Wingdings" w:hint="default"/>
-      </w:rPr>
-    </w:lvl>
-    <w:lvl w:ilvl="6" w:tplc="0C0A0001" w:tentative="1">
-      <w:start w:val="1"/>
-      <w:numFmt w:val="bullet"/>
-      <w:lvlText w:val=""/>
-      <w:lvlJc w:val="left"/>
-      <w:pPr>
-        <w:ind w:left="5040" w:hanging="360"/>
-      </w:pPr>
-      <w:rPr>
-        <w:rFonts w:ascii="Symbol" w:hAnsi="Symbol" w:hint="default"/>
-      </w:rPr>
-    </w:lvl>
-    <w:lvl w:ilvl="7" w:tplc="0C0A0003" w:tentative="1">
-      <w:start w:val="1"/>
-      <w:numFmt w:val="bullet"/>
-      <w:lvlText w:val="o"/>
-      <w:lvlJc w:val="left"/>
-      <w:pPr>
-        <w:ind w:left="5760" w:hanging="360"/>
-      </w:pPr>
-      <w:rPr>
-        <w:rFonts w:ascii="Courier New" w:hAnsi="Courier New" w:cs="Courier New" w:hint="default"/>
-      </w:rPr>
-    </w:lvl>
-    <w:lvl w:ilvl="8" w:tplc="0C0A0005" w:tentative="1">
-      <w:start w:val="1"/>
-      <w:numFmt w:val="bullet"/>
-      <w:lvlText w:val=""/>
-      <w:lvlJc w:val="left"/>
-      <w:pPr>
-        <w:ind w:left="6480" w:hanging="360"/>
-      </w:pPr>
-      <w:rPr>
-        <w:rFonts w:ascii="Wingdings" w:hAnsi="Wingdings" w:hint="default"/>
-      </w:rPr>
-    </w:lvl>
-  </w:abstractNum>
-  <w:abstractNum w:abstractNumId="6" w15:restartNumberingAfterBreak="0">
+  <w:abstractNum w:abstractNumId="1" w15:restartNumberingAfterBreak="0">
     <w:nsid w:val="2DC22877"/>
     <w:multiLevelType w:val="multilevel"/>
     <w:tmpl w:val="3698EEF2"/>
@@ -3180,7 +3347,7 @@
       </w:rPr>
     </w:lvl>
   </w:abstractNum>
-  <w:abstractNum w:abstractNumId="7" w15:restartNumberingAfterBreak="0">
+  <w:abstractNum w:abstractNumId="2" w15:restartNumberingAfterBreak="0">
     <w:nsid w:val="2DEF6D5F"/>
     <w:multiLevelType w:val="multilevel"/>
     <w:tmpl w:val="5D308AF2"/>
@@ -3293,7 +3460,7 @@
       </w:rPr>
     </w:lvl>
   </w:abstractNum>
-  <w:abstractNum w:abstractNumId="8" w15:restartNumberingAfterBreak="0">
+  <w:abstractNum w:abstractNumId="3" w15:restartNumberingAfterBreak="0">
     <w:nsid w:val="30A016DA"/>
     <w:multiLevelType w:val="multilevel"/>
     <w:tmpl w:val="D1380BA0"/>
@@ -3406,10 +3573,10 @@
       </w:rPr>
     </w:lvl>
   </w:abstractNum>
-  <w:abstractNum w:abstractNumId="9" w15:restartNumberingAfterBreak="0">
-    <w:nsid w:val="38253241"/>
+  <w:abstractNum w:abstractNumId="4" w15:restartNumberingAfterBreak="0">
+    <w:nsid w:val="52E44818"/>
     <w:multiLevelType w:val="hybridMultilevel"/>
-    <w:tmpl w:val="6B60C6DC"/>
+    <w:tmpl w:val="2D800376"/>
     <w:lvl w:ilvl="0" w:tplc="0C0A0001">
       <w:start w:val="1"/>
       <w:numFmt w:val="bullet"/>
@@ -3519,120 +3686,7 @@
       </w:rPr>
     </w:lvl>
   </w:abstractNum>
-  <w:abstractNum w:abstractNumId="10" w15:restartNumberingAfterBreak="0">
-    <w:nsid w:val="38624578"/>
-    <w:multiLevelType w:val="hybridMultilevel"/>
-    <w:tmpl w:val="A732A938"/>
-    <w:lvl w:ilvl="0" w:tplc="0C0A0001">
-      <w:start w:val="1"/>
-      <w:numFmt w:val="bullet"/>
-      <w:lvlText w:val=""/>
-      <w:lvlJc w:val="left"/>
-      <w:pPr>
-        <w:ind w:left="720" w:hanging="360"/>
-      </w:pPr>
-      <w:rPr>
-        <w:rFonts w:ascii="Symbol" w:hAnsi="Symbol" w:hint="default"/>
-      </w:rPr>
-    </w:lvl>
-    <w:lvl w:ilvl="1" w:tplc="0C0A0003" w:tentative="1">
-      <w:start w:val="1"/>
-      <w:numFmt w:val="bullet"/>
-      <w:lvlText w:val="o"/>
-      <w:lvlJc w:val="left"/>
-      <w:pPr>
-        <w:ind w:left="1440" w:hanging="360"/>
-      </w:pPr>
-      <w:rPr>
-        <w:rFonts w:ascii="Courier New" w:hAnsi="Courier New" w:cs="Courier New" w:hint="default"/>
-      </w:rPr>
-    </w:lvl>
-    <w:lvl w:ilvl="2" w:tplc="0C0A0005" w:tentative="1">
-      <w:start w:val="1"/>
-      <w:numFmt w:val="bullet"/>
-      <w:lvlText w:val=""/>
-      <w:lvlJc w:val="left"/>
-      <w:pPr>
-        <w:ind w:left="2160" w:hanging="360"/>
-      </w:pPr>
-      <w:rPr>
-        <w:rFonts w:ascii="Wingdings" w:hAnsi="Wingdings" w:hint="default"/>
-      </w:rPr>
-    </w:lvl>
-    <w:lvl w:ilvl="3" w:tplc="0C0A0001" w:tentative="1">
-      <w:start w:val="1"/>
-      <w:numFmt w:val="bullet"/>
-      <w:lvlText w:val=""/>
-      <w:lvlJc w:val="left"/>
-      <w:pPr>
-        <w:ind w:left="2880" w:hanging="360"/>
-      </w:pPr>
-      <w:rPr>
-        <w:rFonts w:ascii="Symbol" w:hAnsi="Symbol" w:hint="default"/>
-      </w:rPr>
-    </w:lvl>
-    <w:lvl w:ilvl="4" w:tplc="0C0A0003" w:tentative="1">
-      <w:start w:val="1"/>
-      <w:numFmt w:val="bullet"/>
-      <w:lvlText w:val="o"/>
-      <w:lvlJc w:val="left"/>
-      <w:pPr>
-        <w:ind w:left="3600" w:hanging="360"/>
-      </w:pPr>
-      <w:rPr>
-        <w:rFonts w:ascii="Courier New" w:hAnsi="Courier New" w:cs="Courier New" w:hint="default"/>
-      </w:rPr>
-    </w:lvl>
-    <w:lvl w:ilvl="5" w:tplc="0C0A0005" w:tentative="1">
-      <w:start w:val="1"/>
-      <w:numFmt w:val="bullet"/>
-      <w:lvlText w:val=""/>
-      <w:lvlJc w:val="left"/>
-      <w:pPr>
-        <w:ind w:left="4320" w:hanging="360"/>
-      </w:pPr>
-      <w:rPr>
-        <w:rFonts w:ascii="Wingdings" w:hAnsi="Wingdings" w:hint="default"/>
-      </w:rPr>
-    </w:lvl>
-    <w:lvl w:ilvl="6" w:tplc="0C0A0001" w:tentative="1">
-      <w:start w:val="1"/>
-      <w:numFmt w:val="bullet"/>
-      <w:lvlText w:val=""/>
-      <w:lvlJc w:val="left"/>
-      <w:pPr>
-        <w:ind w:left="5040" w:hanging="360"/>
-      </w:pPr>
-      <w:rPr>
-        <w:rFonts w:ascii="Symbol" w:hAnsi="Symbol" w:hint="default"/>
-      </w:rPr>
-    </w:lvl>
-    <w:lvl w:ilvl="7" w:tplc="0C0A0003" w:tentative="1">
-      <w:start w:val="1"/>
-      <w:numFmt w:val="bullet"/>
-      <w:lvlText w:val="o"/>
-      <w:lvlJc w:val="left"/>
-      <w:pPr>
-        <w:ind w:left="5760" w:hanging="360"/>
-      </w:pPr>
-      <w:rPr>
-        <w:rFonts w:ascii="Courier New" w:hAnsi="Courier New" w:cs="Courier New" w:hint="default"/>
-      </w:rPr>
-    </w:lvl>
-    <w:lvl w:ilvl="8" w:tplc="0C0A0005" w:tentative="1">
-      <w:start w:val="1"/>
-      <w:numFmt w:val="bullet"/>
-      <w:lvlText w:val=""/>
-      <w:lvlJc w:val="left"/>
-      <w:pPr>
-        <w:ind w:left="6480" w:hanging="360"/>
-      </w:pPr>
-      <w:rPr>
-        <w:rFonts w:ascii="Wingdings" w:hAnsi="Wingdings" w:hint="default"/>
-      </w:rPr>
-    </w:lvl>
-  </w:abstractNum>
-  <w:abstractNum w:abstractNumId="11" w15:restartNumberingAfterBreak="0">
+  <w:abstractNum w:abstractNumId="5" w15:restartNumberingAfterBreak="0">
     <w:nsid w:val="59EE5116"/>
     <w:multiLevelType w:val="multilevel"/>
     <w:tmpl w:val="E82C82AE"/>
@@ -3745,157 +3799,23 @@
       </w:rPr>
     </w:lvl>
   </w:abstractNum>
-  <w:abstractNum w:abstractNumId="12" w15:restartNumberingAfterBreak="0">
-    <w:nsid w:val="6DC43880"/>
-    <w:multiLevelType w:val="hybridMultilevel"/>
-    <w:tmpl w:val="A9824B94"/>
-    <w:lvl w:ilvl="0" w:tplc="0C0A0001">
-      <w:start w:val="1"/>
-      <w:numFmt w:val="bullet"/>
-      <w:lvlText w:val=""/>
-      <w:lvlJc w:val="left"/>
-      <w:pPr>
-        <w:ind w:left="720" w:hanging="360"/>
-      </w:pPr>
-      <w:rPr>
-        <w:rFonts w:ascii="Symbol" w:hAnsi="Symbol" w:hint="default"/>
-      </w:rPr>
-    </w:lvl>
-    <w:lvl w:ilvl="1" w:tplc="0C0A0003" w:tentative="1">
-      <w:start w:val="1"/>
-      <w:numFmt w:val="bullet"/>
-      <w:lvlText w:val="o"/>
-      <w:lvlJc w:val="left"/>
-      <w:pPr>
-        <w:ind w:left="1440" w:hanging="360"/>
-      </w:pPr>
-      <w:rPr>
-        <w:rFonts w:ascii="Courier New" w:hAnsi="Courier New" w:cs="Courier New" w:hint="default"/>
-      </w:rPr>
-    </w:lvl>
-    <w:lvl w:ilvl="2" w:tplc="0C0A0005" w:tentative="1">
-      <w:start w:val="1"/>
-      <w:numFmt w:val="bullet"/>
-      <w:lvlText w:val=""/>
-      <w:lvlJc w:val="left"/>
-      <w:pPr>
-        <w:ind w:left="2160" w:hanging="360"/>
-      </w:pPr>
-      <w:rPr>
-        <w:rFonts w:ascii="Wingdings" w:hAnsi="Wingdings" w:hint="default"/>
-      </w:rPr>
-    </w:lvl>
-    <w:lvl w:ilvl="3" w:tplc="0C0A0001" w:tentative="1">
-      <w:start w:val="1"/>
-      <w:numFmt w:val="bullet"/>
-      <w:lvlText w:val=""/>
-      <w:lvlJc w:val="left"/>
-      <w:pPr>
-        <w:ind w:left="2880" w:hanging="360"/>
-      </w:pPr>
-      <w:rPr>
-        <w:rFonts w:ascii="Symbol" w:hAnsi="Symbol" w:hint="default"/>
-      </w:rPr>
-    </w:lvl>
-    <w:lvl w:ilvl="4" w:tplc="0C0A0003" w:tentative="1">
-      <w:start w:val="1"/>
-      <w:numFmt w:val="bullet"/>
-      <w:lvlText w:val="o"/>
-      <w:lvlJc w:val="left"/>
-      <w:pPr>
-        <w:ind w:left="3600" w:hanging="360"/>
-      </w:pPr>
-      <w:rPr>
-        <w:rFonts w:ascii="Courier New" w:hAnsi="Courier New" w:cs="Courier New" w:hint="default"/>
-      </w:rPr>
-    </w:lvl>
-    <w:lvl w:ilvl="5" w:tplc="0C0A0005" w:tentative="1">
-      <w:start w:val="1"/>
-      <w:numFmt w:val="bullet"/>
-      <w:lvlText w:val=""/>
-      <w:lvlJc w:val="left"/>
-      <w:pPr>
-        <w:ind w:left="4320" w:hanging="360"/>
-      </w:pPr>
-      <w:rPr>
-        <w:rFonts w:ascii="Wingdings" w:hAnsi="Wingdings" w:hint="default"/>
-      </w:rPr>
-    </w:lvl>
-    <w:lvl w:ilvl="6" w:tplc="0C0A0001" w:tentative="1">
-      <w:start w:val="1"/>
-      <w:numFmt w:val="bullet"/>
-      <w:lvlText w:val=""/>
-      <w:lvlJc w:val="left"/>
-      <w:pPr>
-        <w:ind w:left="5040" w:hanging="360"/>
-      </w:pPr>
-      <w:rPr>
-        <w:rFonts w:ascii="Symbol" w:hAnsi="Symbol" w:hint="default"/>
-      </w:rPr>
-    </w:lvl>
-    <w:lvl w:ilvl="7" w:tplc="0C0A0003" w:tentative="1">
-      <w:start w:val="1"/>
-      <w:numFmt w:val="bullet"/>
-      <w:lvlText w:val="o"/>
-      <w:lvlJc w:val="left"/>
-      <w:pPr>
-        <w:ind w:left="5760" w:hanging="360"/>
-      </w:pPr>
-      <w:rPr>
-        <w:rFonts w:ascii="Courier New" w:hAnsi="Courier New" w:cs="Courier New" w:hint="default"/>
-      </w:rPr>
-    </w:lvl>
-    <w:lvl w:ilvl="8" w:tplc="0C0A0005" w:tentative="1">
-      <w:start w:val="1"/>
-      <w:numFmt w:val="bullet"/>
-      <w:lvlText w:val=""/>
-      <w:lvlJc w:val="left"/>
-      <w:pPr>
-        <w:ind w:left="6480" w:hanging="360"/>
-      </w:pPr>
-      <w:rPr>
-        <w:rFonts w:ascii="Wingdings" w:hAnsi="Wingdings" w:hint="default"/>
-      </w:rPr>
-    </w:lvl>
-  </w:abstractNum>
   <w:num w:numId="1" w16cid:durableId="1958755346">
-    <w:abstractNumId w:val="6"/>
+    <w:abstractNumId w:val="1"/>
   </w:num>
   <w:num w:numId="2" w16cid:durableId="1297175982">
-    <w:abstractNumId w:val="7"/>
+    <w:abstractNumId w:val="2"/>
   </w:num>
   <w:num w:numId="3" w16cid:durableId="1444878710">
-    <w:abstractNumId w:val="1"/>
+    <w:abstractNumId w:val="0"/>
   </w:num>
   <w:num w:numId="4" w16cid:durableId="771439037">
-    <w:abstractNumId w:val="8"/>
+    <w:abstractNumId w:val="3"/>
   </w:num>
   <w:num w:numId="5" w16cid:durableId="947129390">
-    <w:abstractNumId w:val="11"/>
-  </w:num>
-  <w:num w:numId="6" w16cid:durableId="1991519389">
-    <w:abstractNumId w:val="10"/>
-  </w:num>
-  <w:num w:numId="7" w16cid:durableId="854421635">
     <w:abstractNumId w:val="5"/>
   </w:num>
-  <w:num w:numId="8" w16cid:durableId="1382708782">
-    <w:abstractNumId w:val="3"/>
-  </w:num>
-  <w:num w:numId="9" w16cid:durableId="1313680026">
+  <w:num w:numId="6" w16cid:durableId="305476272">
     <w:abstractNumId w:val="4"/>
-  </w:num>
-  <w:num w:numId="10" w16cid:durableId="31272655">
-    <w:abstractNumId w:val="0"/>
-  </w:num>
-  <w:num w:numId="11" w16cid:durableId="1564413184">
-    <w:abstractNumId w:val="12"/>
-  </w:num>
-  <w:num w:numId="12" w16cid:durableId="335039473">
-    <w:abstractNumId w:val="2"/>
-  </w:num>
-  <w:num w:numId="13" w16cid:durableId="381488179">
-    <w:abstractNumId w:val="9"/>
   </w:num>
 </w:numbering>
 </file>
@@ -4520,34 +4440,11 @@
     <w:basedOn w:val="Normal"/>
     <w:uiPriority w:val="34"/>
     <w:qFormat/>
-    <w:rsid w:val="005F7401"/>
+    <w:rsid w:val="001C1E53"/>
     <w:pPr>
       <w:ind w:left="720"/>
       <w:contextualSpacing/>
     </w:pPr>
-  </w:style>
-  <w:style w:type="character" w:styleId="Hipervnculo">
-    <w:name w:val="Hyperlink"/>
-    <w:basedOn w:val="Fuentedeprrafopredeter"/>
-    <w:uiPriority w:val="99"/>
-    <w:unhideWhenUsed/>
-    <w:rsid w:val="005F7401"/>
-    <w:rPr>
-      <w:color w:val="0000FF" w:themeColor="hyperlink"/>
-      <w:u w:val="single"/>
-    </w:rPr>
-  </w:style>
-  <w:style w:type="character" w:styleId="Mencinsinresolver">
-    <w:name w:val="Unresolved Mention"/>
-    <w:basedOn w:val="Fuentedeprrafopredeter"/>
-    <w:uiPriority w:val="99"/>
-    <w:semiHidden/>
-    <w:unhideWhenUsed/>
-    <w:rsid w:val="005F7401"/>
-    <w:rPr>
-      <w:color w:val="605E5C"/>
-      <w:shd w:val="clear" w:color="auto" w:fill="E1DFDD"/>
-    </w:rPr>
   </w:style>
 </w:styles>
 </file>

</xml_diff>

<commit_message>
💾 Actualizar para generar DOCX en lugar de PDF
</commit_message>
<xml_diff>
--- a/temp_documento.docx
+++ b/temp_documento.docx
@@ -237,7 +237,7 @@
           <w:sz w:val="74"/>
           <w:szCs w:val="78"/>
         </w:rPr>
-        <w:t>NOMBRE</w:t>
+        <w:t>CAMEN PILAR</w:t>
       </w:r>
       <w:r>
         <w:rPr>
@@ -246,7 +246,7 @@
           <w:sz w:val="74"/>
           <w:szCs w:val="78"/>
         </w:rPr>
-        <w:t xml:space="preserve"> APELLIDO APELLIDO</w:t>
+        <w:t xml:space="preserve"> ZAFRA TOLOSA</w:t>
       </w:r>
     </w:p>
     <w:p>
@@ -285,7 +285,7 @@
           <w:sz w:val="28"/>
           <w:szCs w:val="28"/>
         </w:rPr>
-        <w:t xml:space="preserve"> 00000000A</w:t>
+        <w:t xml:space="preserve"> 74738343G</w:t>
       </w:r>
       <w:r>
         <w:rPr>
@@ -514,7 +514,7 @@
           <w:sz w:val="64"/>
           <w:szCs w:val="64"/>
         </w:rPr>
-        <w:t xml:space="preserve"> </w:t>
+        <w:t xml:space="preserve"> RRHH: </w:t>
       </w:r>
       <w:proofErr w:type="spellStart"/>
       <w:r>
@@ -524,7 +524,7 @@
           <w:sz w:val="64"/>
           <w:szCs w:val="64"/>
         </w:rPr>
-        <w:t>Energías</w:t>
+        <w:t>Dirección</w:t>
       </w:r>
       <w:proofErr w:type="spellEnd"/>
       <w:r>
@@ -534,19 +534,19 @@
           <w:sz w:val="64"/>
           <w:szCs w:val="64"/>
         </w:rPr>
-        <w:t xml:space="preserve"> </w:t>
-      </w:r>
-      <w:proofErr w:type="spellStart"/>
-      <w:r>
+        <w:t xml:space="preserve"> de</w:t>
+      </w:r>
+    </w:p>
+    <w:p>
+      <w:pPr>
+        <w:jc w:val="center"/>
         <w:rPr>
           <w:rFonts w:ascii="Aptos Display" w:eastAsia="League Gothic" w:hAnsi="Aptos Display" w:cs="League Gothic"/>
           <w:color w:val="292929"/>
           <w:sz w:val="64"/>
           <w:szCs w:val="64"/>
         </w:rPr>
-        <w:t>Renovables</w:t>
-      </w:r>
-      <w:proofErr w:type="spellEnd"/>
+      </w:pPr>
       <w:r>
         <w:rPr>
           <w:rFonts w:ascii="Aptos Display" w:eastAsia="League Gothic" w:hAnsi="Aptos Display" w:cs="League Gothic"/>
@@ -554,7 +554,7 @@
           <w:sz w:val="64"/>
           <w:szCs w:val="64"/>
         </w:rPr>
-        <w:t xml:space="preserve">, Redes </w:t>
+        <w:t xml:space="preserve">Personas, Desarrollo del Talento y </w:t>
       </w:r>
       <w:proofErr w:type="spellStart"/>
       <w:r>
@@ -564,7 +564,7 @@
           <w:sz w:val="64"/>
           <w:szCs w:val="64"/>
         </w:rPr>
-        <w:t>Inteligentes</w:t>
+        <w:t>Gestión</w:t>
       </w:r>
       <w:proofErr w:type="spellEnd"/>
       <w:r>
@@ -574,39 +574,8 @@
           <w:sz w:val="64"/>
           <w:szCs w:val="64"/>
         </w:rPr>
-        <w:t xml:space="preserve"> y </w:t>
-      </w:r>
-      <w:proofErr w:type="spellStart"/>
-      <w:r>
-        <w:rPr>
-          <w:rFonts w:ascii="Aptos Display" w:eastAsia="League Gothic" w:hAnsi="Aptos Display" w:cs="League Gothic"/>
-          <w:color w:val="292929"/>
-          <w:sz w:val="64"/>
-          <w:szCs w:val="64"/>
-        </w:rPr>
-        <w:t>Movilidad</w:t>
-      </w:r>
-      <w:proofErr w:type="spellEnd"/>
-      <w:r>
-        <w:rPr>
-          <w:rFonts w:ascii="Aptos Display" w:eastAsia="League Gothic" w:hAnsi="Aptos Display" w:cs="League Gothic"/>
-          <w:color w:val="292929"/>
-          <w:sz w:val="64"/>
-          <w:szCs w:val="64"/>
-        </w:rPr>
-        <w:t xml:space="preserve"> </w:t>
-      </w:r>
-      <w:proofErr w:type="spellStart"/>
-      <w:r>
-        <w:rPr>
-          <w:rFonts w:ascii="Aptos Display" w:eastAsia="League Gothic" w:hAnsi="Aptos Display" w:cs="League Gothic"/>
-          <w:color w:val="292929"/>
-          <w:sz w:val="64"/>
-          <w:szCs w:val="64"/>
-        </w:rPr>
-        <w:t>Eléctrica</w:t>
-      </w:r>
-      <w:proofErr w:type="spellEnd"/>
+        <w:t xml:space="preserve"> Laboral</w:t>
+      </w:r>
     </w:p>
     <w:p>
       <w:pPr>
@@ -678,7 +647,61 @@
           <w:sz w:val="28"/>
           <w:szCs w:val="28"/>
         </w:rPr>
-        <w:t xml:space="preserve"> de 1700 horas - 68 ECTS y </w:t>
+        <w:t xml:space="preserve"> de </w:t>
+      </w:r>
+      <w:r>
+        <w:rPr>
+          <w:rFonts w:ascii="Roboto Light" w:eastAsia="Roboto Light" w:hAnsi="Roboto Light" w:cs="Roboto Light"/>
+          <w:color w:val="292929"/>
+          <w:sz w:val="28"/>
+          <w:szCs w:val="28"/>
+        </w:rPr>
+        <w:t>20</w:t>
+      </w:r>
+      <w:r>
+        <w:rPr>
+          <w:rFonts w:ascii="Roboto Light" w:eastAsia="Roboto Light" w:hAnsi="Roboto Light" w:cs="Roboto Light"/>
+          <w:color w:val="292929"/>
+          <w:sz w:val="28"/>
+          <w:szCs w:val="28"/>
+        </w:rPr>
+        <w:t xml:space="preserve">00 horas </w:t>
+      </w:r>
+      <w:r>
+        <w:rPr>
+          <w:rFonts w:ascii="Roboto Light" w:eastAsia="Roboto Light" w:hAnsi="Roboto Light" w:cs="Roboto Light"/>
+          <w:color w:val="292929"/>
+          <w:sz w:val="28"/>
+          <w:szCs w:val="28"/>
+        </w:rPr>
+        <w:t>–</w:t>
+      </w:r>
+      <w:r>
+        <w:rPr>
+          <w:rFonts w:ascii="Roboto Light" w:eastAsia="Roboto Light" w:hAnsi="Roboto Light" w:cs="Roboto Light"/>
+          <w:color w:val="292929"/>
+          <w:sz w:val="28"/>
+          <w:szCs w:val="28"/>
+        </w:rPr>
+        <w:t xml:space="preserve"> </w:t>
+      </w:r>
+      <w:r>
+        <w:rPr>
+          <w:rFonts w:ascii="Roboto Light" w:eastAsia="Roboto Light" w:hAnsi="Roboto Light" w:cs="Roboto Light"/>
+          <w:color w:val="292929"/>
+          <w:sz w:val="28"/>
+          <w:szCs w:val="28"/>
+        </w:rPr>
+        <w:t>80</w:t>
+      </w:r>
+      <w:r>
+        <w:rPr>
+          <w:rFonts w:ascii="Roboto Light" w:eastAsia="Roboto Light" w:hAnsi="Roboto Light" w:cs="Roboto Light"/>
+          <w:color w:val="292929"/>
+          <w:sz w:val="28"/>
+          <w:szCs w:val="28"/>
+        </w:rPr>
+        <w:t xml:space="preserve"> ECTS y </w:t>
       </w:r>
       <w:proofErr w:type="spellStart"/>
       <w:r>
@@ -718,7 +741,7 @@
           <w:sz w:val="28"/>
           <w:szCs w:val="28"/>
         </w:rPr>
-        <w:t xml:space="preserve"> 30/08/2022 </w:t>
+        <w:t xml:space="preserve"> 07/02/2022 </w:t>
       </w:r>
       <w:proofErr w:type="spellStart"/>
       <w:r>
@@ -939,10 +962,39 @@
         </w:drawing>
       </w:r>
     </w:p>
+    <w:p>
+      <w:pPr>
+        <w:rPr>
+          <w:rFonts w:ascii="Roboto Light" w:eastAsia="Roboto Light" w:hAnsi="Roboto Light" w:cs="Roboto Light"/>
+          <w:color w:val="292929"/>
+          <w:sz w:val="28"/>
+          <w:szCs w:val="28"/>
+        </w:rPr>
+      </w:pPr>
+    </w:p>
+    <w:p>
+      <w:pPr>
+        <w:rPr>
+          <w:rFonts w:ascii="Roboto Light" w:eastAsia="Roboto Light" w:hAnsi="Roboto Light" w:cs="Roboto Light"/>
+          <w:color w:val="292929"/>
+          <w:sz w:val="28"/>
+          <w:szCs w:val="28"/>
+        </w:rPr>
+      </w:pPr>
+      <w:r>
+        <w:rPr>
+          <w:rFonts w:ascii="Roboto Light" w:eastAsia="Roboto Light" w:hAnsi="Roboto Light" w:cs="Roboto Light"/>
+          <w:color w:val="292929"/>
+          <w:sz w:val="28"/>
+          <w:szCs w:val="28"/>
+        </w:rPr>
+        <w:t xml:space="preserve">                </w:t>
+      </w:r>
+    </w:p>
     <w:tbl>
       <w:tblPr>
         <w:tblStyle w:val="Tablaconcuadrcula"/>
-        <w:tblpPr w:leftFromText="141" w:rightFromText="141" w:vertAnchor="text" w:horzAnchor="page" w:tblpX="2245" w:tblpY="985"/>
+        <w:tblpPr w:leftFromText="141" w:rightFromText="141" w:vertAnchor="text" w:horzAnchor="page" w:tblpX="2236" w:tblpY="277"/>
         <w:tblW w:w="0" w:type="auto"/>
         <w:tblBorders>
           <w:top w:val="none" w:sz="0" w:space="0" w:color="auto"/>
@@ -964,26 +1016,30 @@
         <w:tc>
           <w:tcPr>
             <w:tcW w:w="5670" w:type="dxa"/>
-            <w:hideMark/>
           </w:tcPr>
           <w:p>
             <w:pPr>
-              <w:spacing w:line="276" w:lineRule="auto"/>
               <w:rPr>
                 <w:rFonts w:ascii="Aptos Display" w:eastAsia="Roboto Light" w:hAnsi="Aptos Display" w:cs="Roboto Light"/>
                 <w:color w:val="292929"/>
                 <w:sz w:val="20"/>
-                <w:szCs w:val="20"/>
               </w:rPr>
             </w:pPr>
             <w:r>
               <w:rPr>
-                <w:rFonts w:ascii="Aptos Display" w:eastAsia="Roboto Light" w:hAnsi="Aptos Display" w:cs="Roboto Light"/>
+                <w:rFonts w:ascii="Aptos Display" w:eastAsia="League Gothic" w:hAnsi="Aptos Display" w:cs="League Gothic"/>
                 <w:color w:val="292929"/>
                 <w:sz w:val="20"/>
-                <w:szCs w:val="20"/>
-              </w:rPr>
-              <w:t>FECHA EXPEDICIÓN 30/08/2022</w:t>
+              </w:rPr>
+              <w:t xml:space="preserve">FECHA EXPEDICIÓN </w:t>
+            </w:r>
+            <w:r>
+              <w:rPr>
+                <w:rFonts w:ascii="Aptos Display" w:eastAsia="League Gothic" w:hAnsi="Aptos Display" w:cs="League Gothic"/>
+                <w:color w:val="292929"/>
+                <w:sz w:val="20"/>
+              </w:rPr>
+              <w:t>07/02/2022</w:t>
             </w:r>
           </w:p>
         </w:tc>
@@ -992,26 +1048,30 @@
         <w:tc>
           <w:tcPr>
             <w:tcW w:w="5670" w:type="dxa"/>
-            <w:hideMark/>
           </w:tcPr>
           <w:p>
             <w:pPr>
-              <w:spacing w:line="276" w:lineRule="auto"/>
               <w:rPr>
                 <w:rFonts w:ascii="Aptos Display" w:eastAsia="Roboto Light" w:hAnsi="Aptos Display" w:cs="Roboto Light"/>
                 <w:color w:val="292929"/>
                 <w:sz w:val="20"/>
-                <w:szCs w:val="20"/>
               </w:rPr>
             </w:pPr>
             <w:r>
               <w:rPr>
-                <w:rFonts w:ascii="Aptos Display" w:eastAsia="Roboto Light" w:hAnsi="Aptos Display" w:cs="Roboto Light"/>
+                <w:rFonts w:ascii="Aptos Display" w:eastAsia="League Gothic" w:hAnsi="Aptos Display" w:cs="League Gothic"/>
                 <w:color w:val="292929"/>
                 <w:sz w:val="20"/>
-                <w:szCs w:val="20"/>
-              </w:rPr>
-              <w:t>NºTITULO CECMIF/EIP_2022_001</w:t>
+              </w:rPr>
+              <w:t xml:space="preserve">NºTITULO </w:t>
+            </w:r>
+            <w:r>
+              <w:rPr>
+                <w:rFonts w:ascii="Aptos Display" w:eastAsia="League Gothic" w:hAnsi="Aptos Display" w:cs="League Gothic"/>
+                <w:color w:val="292929"/>
+                <w:sz w:val="20"/>
+              </w:rPr>
+              <w:t>CERTMDRRHH/EIP_2022_006</w:t>
             </w:r>
           </w:p>
         </w:tc>
@@ -1036,35 +1096,6 @@
           <w:szCs w:val="28"/>
         </w:rPr>
       </w:pPr>
-      <w:r>
-        <w:rPr>
-          <w:rFonts w:ascii="Roboto Light" w:eastAsia="Roboto Light" w:hAnsi="Roboto Light" w:cs="Roboto Light"/>
-          <w:color w:val="292929"/>
-          <w:sz w:val="28"/>
-          <w:szCs w:val="28"/>
-        </w:rPr>
-        <w:t xml:space="preserve">                </w:t>
-      </w:r>
-    </w:p>
-    <w:p>
-      <w:pPr>
-        <w:rPr>
-          <w:rFonts w:ascii="Roboto Light" w:eastAsia="Roboto Light" w:hAnsi="Roboto Light" w:cs="Roboto Light"/>
-          <w:color w:val="292929"/>
-          <w:sz w:val="28"/>
-          <w:szCs w:val="28"/>
-        </w:rPr>
-      </w:pPr>
-    </w:p>
-    <w:p>
-      <w:pPr>
-        <w:rPr>
-          <w:rFonts w:ascii="Roboto Light" w:eastAsia="Roboto Light" w:hAnsi="Roboto Light" w:cs="Roboto Light"/>
-          <w:color w:val="292929"/>
-          <w:sz w:val="28"/>
-          <w:szCs w:val="28"/>
-        </w:rPr>
-      </w:pPr>
     </w:p>
     <w:p>
       <w:pPr>
@@ -1116,7 +1147,7 @@
         </w:rPr>
         <w:lastRenderedPageBreak/>
         <w:drawing>
-          <wp:anchor distT="114300" distB="114300" distL="114300" distR="114300" simplePos="0" relativeHeight="251661312" behindDoc="1" locked="0" layoutInCell="1" hidden="0" allowOverlap="1" wp14:anchorId="3787566B" wp14:editId="5E0B0788">
+          <wp:anchor distT="114300" distB="114300" distL="114300" distR="114300" simplePos="0" relativeHeight="251661312" behindDoc="1" locked="0" layoutInCell="1" hidden="0" allowOverlap="1" wp14:anchorId="3787566B" wp14:editId="007731F0">
             <wp:simplePos x="0" y="0"/>
             <wp:positionH relativeFrom="page">
               <wp:posOffset>133350</wp:posOffset>
@@ -1304,17 +1335,17 @@
         <w:tblLook w:val="0600" w:firstRow="0" w:lastRow="0" w:firstColumn="0" w:lastColumn="0" w:noHBand="1" w:noVBand="1"/>
       </w:tblPr>
       <w:tblGrid>
-        <w:gridCol w:w="6379"/>
-        <w:gridCol w:w="7976"/>
+        <w:gridCol w:w="7230"/>
+        <w:gridCol w:w="7125"/>
       </w:tblGrid>
       <w:tr>
         <w:trPr>
-          <w:trHeight w:val="6954"/>
+          <w:trHeight w:val="6682"/>
           <w:jc w:val="center"/>
         </w:trPr>
         <w:tc>
           <w:tcPr>
-            <w:tcW w:w="6379" w:type="dxa"/>
+            <w:tcW w:w="7230" w:type="dxa"/>
             <w:tcBorders>
               <w:top w:val="nil"/>
               <w:left w:val="nil"/>
@@ -1335,284 +1366,291 @@
               <w:rPr>
                 <w:rFonts w:ascii="Aptos Display" w:eastAsia="Oswald" w:hAnsi="Aptos Display" w:cs="Oswald"/>
                 <w:b/>
-                <w:color w:val="292929"/>
-                <w:sz w:val="32"/>
-                <w:szCs w:val="32"/>
+                <w:color w:val="262626" w:themeColor="text1" w:themeTint="D9"/>
+                <w:sz w:val="24"/>
+                <w:szCs w:val="24"/>
               </w:rPr>
             </w:pPr>
-            <w:bookmarkStart w:id="0" w:name="_Hlk202949738"/>
+          </w:p>
+          <w:p>
+            <w:pPr>
+              <w:spacing w:line="240" w:lineRule="auto"/>
+              <w:rPr>
+                <w:rFonts w:ascii="Aptos Display" w:eastAsia="Oswald" w:hAnsi="Aptos Display" w:cs="Oswald"/>
+                <w:b/>
+                <w:color w:val="262626" w:themeColor="text1" w:themeTint="D9"/>
+                <w:sz w:val="24"/>
+                <w:szCs w:val="24"/>
+              </w:rPr>
+            </w:pPr>
             <w:proofErr w:type="spellStart"/>
             <w:r>
               <w:rPr>
                 <w:rFonts w:ascii="Aptos Display" w:eastAsia="Oswald" w:hAnsi="Aptos Display" w:cs="Oswald"/>
                 <w:b/>
-                <w:color w:val="292929"/>
-                <w:sz w:val="32"/>
-                <w:szCs w:val="32"/>
-              </w:rPr>
-              <w:t>Módulo</w:t>
+                <w:color w:val="262626" w:themeColor="text1" w:themeTint="D9"/>
+                <w:sz w:val="24"/>
+                <w:szCs w:val="24"/>
+              </w:rPr>
+              <w:t>Gestión</w:t>
             </w:r>
             <w:proofErr w:type="spellEnd"/>
             <w:r>
               <w:rPr>
                 <w:rFonts w:ascii="Aptos Display" w:eastAsia="Oswald" w:hAnsi="Aptos Display" w:cs="Oswald"/>
                 <w:b/>
-                <w:color w:val="292929"/>
-                <w:sz w:val="32"/>
-                <w:szCs w:val="32"/>
-              </w:rPr>
-              <w:t xml:space="preserve"> 1: </w:t>
+                <w:color w:val="262626" w:themeColor="text1" w:themeTint="D9"/>
+                <w:sz w:val="24"/>
+                <w:szCs w:val="24"/>
+              </w:rPr>
+              <w:t xml:space="preserve"> Laboral</w:t>
             </w:r>
-            <w:proofErr w:type="spellStart"/>
-            <w:r>
-              <w:rPr>
-                <w:rFonts w:ascii="Aptos Display" w:eastAsia="Oswald" w:hAnsi="Aptos Display" w:cs="Oswald"/>
-                <w:b/>
-                <w:color w:val="292929"/>
-                <w:sz w:val="32"/>
-                <w:szCs w:val="32"/>
-              </w:rPr>
-              <w:t>Tecnologías</w:t>
-            </w:r>
-            <w:proofErr w:type="spellEnd"/>
-            <w:r>
-              <w:rPr>
-                <w:rFonts w:ascii="Aptos Display" w:eastAsia="Oswald" w:hAnsi="Aptos Display" w:cs="Oswald"/>
-                <w:b/>
-                <w:color w:val="292929"/>
-                <w:sz w:val="32"/>
-                <w:szCs w:val="32"/>
-              </w:rPr>
-              <w:t xml:space="preserve"> </w:t>
-            </w:r>
-            <w:proofErr w:type="spellStart"/>
-            <w:r>
-              <w:rPr>
-                <w:rFonts w:ascii="Aptos Display" w:eastAsia="Oswald" w:hAnsi="Aptos Display" w:cs="Oswald"/>
-                <w:b/>
-                <w:color w:val="292929"/>
-                <w:sz w:val="32"/>
-                <w:szCs w:val="32"/>
-              </w:rPr>
-              <w:t>Renovables</w:t>
-            </w:r>
-            <w:proofErr w:type="spellEnd"/>
           </w:p>
           <w:p>
             <w:pPr>
+              <w:spacing w:line="240" w:lineRule="auto"/>
+              <w:rPr>
+                <w:rFonts w:ascii="Aptos Display" w:eastAsia="Oswald" w:hAnsi="Aptos Display" w:cs="Oswald"/>
+                <w:b/>
+                <w:color w:val="262626" w:themeColor="text1" w:themeTint="D9"/>
+                <w:sz w:val="24"/>
+                <w:szCs w:val="24"/>
+              </w:rPr>
+            </w:pPr>
+          </w:p>
+          <w:p>
+            <w:pPr>
+              <w:pStyle w:val="Prrafodelista"/>
               <w:numPr>
                 <w:ilvl w:val="0"/>
                 <w:numId w:val="6"/>
               </w:numPr>
               <w:spacing w:line="240" w:lineRule="auto"/>
               <w:rPr>
-                <w:rFonts w:ascii="Aptos Display" w:eastAsia="Oswald Light" w:hAnsi="Aptos Display" w:cs="Oswald Light"/>
-                <w:color w:val="292929"/>
-                <w:sz w:val="32"/>
-                <w:szCs w:val="32"/>
+                <w:rFonts w:ascii="Aptos Display" w:eastAsia="Oswald" w:hAnsi="Aptos Display" w:cs="Oswald"/>
+                <w:bCs/>
+                <w:color w:val="262626" w:themeColor="text1" w:themeTint="D9"/>
+                <w:sz w:val="24"/>
+                <w:szCs w:val="24"/>
+                <w:lang w:val="es-ES"/>
               </w:rPr>
             </w:pPr>
             <w:r>
               <w:rPr>
-                <w:rFonts w:ascii="Aptos Display" w:eastAsia="Oswald Light" w:hAnsi="Aptos Display" w:cs="Oswald Light"/>
-                <w:color w:val="292929"/>
-                <w:sz w:val="32"/>
-                <w:szCs w:val="32"/>
-              </w:rPr>
-              <w:t xml:space="preserve">Energía Solar </w:t>
+                <w:rFonts w:ascii="Aptos Display" w:eastAsia="Oswald" w:hAnsi="Aptos Display" w:cs="Oswald"/>
+                <w:bCs/>
+                <w:color w:val="262626" w:themeColor="text1" w:themeTint="D9"/>
+                <w:sz w:val="24"/>
+                <w:szCs w:val="24"/>
+                <w:lang w:val="es-ES"/>
+              </w:rPr>
+              <w:t xml:space="preserve">Asignatura 1: Sistema Red y Sede Electrónica de la Seguridad Social: Gestión de los trabajadores. </w:t>
             </w:r>
-            <w:proofErr w:type="spellStart"/>
-            <w:r>
-              <w:rPr>
-                <w:rFonts w:ascii="Aptos Display" w:eastAsia="Oswald Light" w:hAnsi="Aptos Display" w:cs="Oswald Light"/>
-                <w:color w:val="292929"/>
-                <w:sz w:val="32"/>
-                <w:szCs w:val="32"/>
-              </w:rPr>
-              <w:t>Fotovoltaica</w:t>
-            </w:r>
-            <w:proofErr w:type="spellEnd"/>
-            <w:r>
-              <w:rPr>
-                <w:rFonts w:ascii="Aptos Display" w:eastAsia="Oswald Light" w:hAnsi="Aptos Display" w:cs="Oswald Light"/>
-                <w:color w:val="292929"/>
-                <w:sz w:val="32"/>
-                <w:szCs w:val="32"/>
-              </w:rPr>
-              <w:t xml:space="preserve"> y </w:t>
-            </w:r>
-            <w:proofErr w:type="spellStart"/>
-            <w:r>
-              <w:rPr>
-                <w:rFonts w:ascii="Aptos Display" w:eastAsia="Oswald Light" w:hAnsi="Aptos Display" w:cs="Oswald Light"/>
-                <w:color w:val="292929"/>
-                <w:sz w:val="32"/>
-                <w:szCs w:val="32"/>
-              </w:rPr>
-              <w:t>Térmica</w:t>
-            </w:r>
-            <w:proofErr w:type="spellEnd"/>
           </w:p>
           <w:p>
             <w:pPr>
+              <w:pStyle w:val="Prrafodelista"/>
               <w:numPr>
                 <w:ilvl w:val="0"/>
                 <w:numId w:val="6"/>
               </w:numPr>
               <w:spacing w:line="240" w:lineRule="auto"/>
               <w:rPr>
-                <w:rFonts w:ascii="Aptos Display" w:eastAsia="Oswald Light" w:hAnsi="Aptos Display" w:cs="Oswald Light"/>
-                <w:color w:val="292929"/>
-                <w:sz w:val="32"/>
-                <w:szCs w:val="32"/>
+                <w:rFonts w:ascii="Aptos Display" w:eastAsia="Oswald" w:hAnsi="Aptos Display" w:cs="Oswald"/>
+                <w:bCs/>
+                <w:color w:val="262626" w:themeColor="text1" w:themeTint="D9"/>
+                <w:sz w:val="24"/>
+                <w:szCs w:val="24"/>
+                <w:lang w:val="es-ES"/>
               </w:rPr>
             </w:pPr>
             <w:r>
               <w:rPr>
-                <w:rFonts w:ascii="Aptos Display" w:eastAsia="Oswald Light" w:hAnsi="Aptos Display" w:cs="Oswald Light"/>
-                <w:color w:val="292929"/>
-                <w:sz w:val="32"/>
-                <w:szCs w:val="32"/>
-              </w:rPr>
-              <w:t xml:space="preserve">Energía </w:t>
+                <w:rFonts w:ascii="Aptos Display" w:eastAsia="Oswald" w:hAnsi="Aptos Display" w:cs="Oswald"/>
+                <w:bCs/>
+                <w:color w:val="262626" w:themeColor="text1" w:themeTint="D9"/>
+                <w:sz w:val="24"/>
+                <w:szCs w:val="24"/>
+                <w:lang w:val="es-ES"/>
+              </w:rPr>
+              <w:t xml:space="preserve">Asignatura 2: Formalización y extinción de la relación laboral: </w:t>
             </w:r>
             <w:proofErr w:type="spellStart"/>
             <w:r>
               <w:rPr>
-                <w:rFonts w:ascii="Aptos Display" w:eastAsia="Oswald Light" w:hAnsi="Aptos Display" w:cs="Oswald Light"/>
-                <w:color w:val="292929"/>
-                <w:sz w:val="32"/>
-                <w:szCs w:val="32"/>
-              </w:rPr>
-              <w:t>Hidráulica</w:t>
+                <w:rFonts w:ascii="Aptos Display" w:eastAsia="Oswald" w:hAnsi="Aptos Display" w:cs="Oswald"/>
+                <w:bCs/>
+                <w:color w:val="262626" w:themeColor="text1" w:themeTint="D9"/>
+                <w:sz w:val="24"/>
+                <w:szCs w:val="24"/>
+                <w:lang w:val="es-ES"/>
+              </w:rPr>
+              <w:t>contrat</w:t>
             </w:r>
             <w:proofErr w:type="spellEnd"/>
+            <w:r>
+              <w:rPr>
+                <w:rFonts w:ascii="Aptos Display" w:eastAsia="Oswald" w:hAnsi="Aptos Display" w:cs="Oswald"/>
+                <w:bCs/>
+                <w:color w:val="262626" w:themeColor="text1" w:themeTint="D9"/>
+                <w:sz w:val="24"/>
+                <w:szCs w:val="24"/>
+                <w:lang w:val="es-ES"/>
+              </w:rPr>
+              <w:t xml:space="preserve">@ y </w:t>
+            </w:r>
+            <w:proofErr w:type="spellStart"/>
+            <w:r>
+              <w:rPr>
+                <w:rFonts w:ascii="Aptos Display" w:eastAsia="Oswald" w:hAnsi="Aptos Display" w:cs="Oswald"/>
+                <w:bCs/>
+                <w:color w:val="262626" w:themeColor="text1" w:themeTint="D9"/>
+                <w:sz w:val="24"/>
+                <w:szCs w:val="24"/>
+                <w:lang w:val="es-ES"/>
+              </w:rPr>
+              <w:t>certific</w:t>
+            </w:r>
+            <w:proofErr w:type="spellEnd"/>
+            <w:r>
+              <w:rPr>
+                <w:rFonts w:ascii="Aptos Display" w:eastAsia="Oswald" w:hAnsi="Aptos Display" w:cs="Oswald"/>
+                <w:bCs/>
+                <w:color w:val="262626" w:themeColor="text1" w:themeTint="D9"/>
+                <w:sz w:val="24"/>
+                <w:szCs w:val="24"/>
+                <w:lang w:val="es-ES"/>
+              </w:rPr>
+              <w:t xml:space="preserve">@. </w:t>
+            </w:r>
           </w:p>
           <w:p>
             <w:pPr>
+              <w:pStyle w:val="Prrafodelista"/>
               <w:numPr>
                 <w:ilvl w:val="0"/>
                 <w:numId w:val="6"/>
               </w:numPr>
               <w:spacing w:line="240" w:lineRule="auto"/>
               <w:rPr>
-                <w:rFonts w:ascii="Aptos Display" w:eastAsia="Oswald Light" w:hAnsi="Aptos Display" w:cs="Oswald Light"/>
-                <w:color w:val="292929"/>
-                <w:sz w:val="32"/>
-                <w:szCs w:val="32"/>
+                <w:rFonts w:ascii="Aptos Display" w:eastAsia="Oswald" w:hAnsi="Aptos Display" w:cs="Oswald"/>
+                <w:bCs/>
+                <w:color w:val="262626" w:themeColor="text1" w:themeTint="D9"/>
+                <w:sz w:val="24"/>
+                <w:szCs w:val="24"/>
+                <w:lang w:val="es-ES"/>
               </w:rPr>
             </w:pPr>
             <w:r>
               <w:rPr>
-                <w:rFonts w:ascii="Aptos Display" w:eastAsia="Oswald Light" w:hAnsi="Aptos Display" w:cs="Oswald Light"/>
-                <w:color w:val="292929"/>
-                <w:sz w:val="32"/>
-                <w:szCs w:val="32"/>
-              </w:rPr>
-              <w:t xml:space="preserve">Energía </w:t>
+                <w:rFonts w:ascii="Aptos Display" w:eastAsia="Oswald" w:hAnsi="Aptos Display" w:cs="Oswald"/>
+                <w:bCs/>
+                <w:color w:val="262626" w:themeColor="text1" w:themeTint="D9"/>
+                <w:sz w:val="24"/>
+                <w:szCs w:val="24"/>
+                <w:lang w:val="es-ES"/>
+              </w:rPr>
+              <w:t>Asignatura 3: Gestión de Nóminas de los/las trabajadores/as.</w:t>
             </w:r>
-            <w:proofErr w:type="spellStart"/>
-            <w:r>
-              <w:rPr>
-                <w:rFonts w:ascii="Aptos Display" w:eastAsia="Oswald Light" w:hAnsi="Aptos Display" w:cs="Oswald Light"/>
-                <w:color w:val="292929"/>
-                <w:sz w:val="32"/>
-                <w:szCs w:val="32"/>
-              </w:rPr>
-              <w:t>Eólica</w:t>
-            </w:r>
-            <w:proofErr w:type="spellEnd"/>
           </w:p>
           <w:p>
             <w:pPr>
+              <w:pStyle w:val="Prrafodelista"/>
               <w:numPr>
                 <w:ilvl w:val="0"/>
                 <w:numId w:val="6"/>
               </w:numPr>
               <w:spacing w:line="240" w:lineRule="auto"/>
               <w:rPr>
-                <w:rFonts w:ascii="Aptos Display" w:eastAsia="Oswald Light" w:hAnsi="Aptos Display" w:cs="Oswald Light"/>
-                <w:color w:val="292929"/>
-                <w:sz w:val="32"/>
-                <w:szCs w:val="32"/>
+                <w:rFonts w:ascii="Aptos Display" w:eastAsia="Oswald" w:hAnsi="Aptos Display" w:cs="Oswald"/>
+                <w:bCs/>
+                <w:color w:val="262626" w:themeColor="text1" w:themeTint="D9"/>
+                <w:sz w:val="24"/>
+                <w:szCs w:val="24"/>
+                <w:lang w:val="es-ES"/>
               </w:rPr>
             </w:pPr>
             <w:r>
               <w:rPr>
-                <w:rFonts w:ascii="Aptos Display" w:eastAsia="Oswald Light" w:hAnsi="Aptos Display" w:cs="Oswald Light"/>
-                <w:color w:val="292929"/>
-                <w:sz w:val="32"/>
-                <w:szCs w:val="32"/>
-              </w:rPr>
-              <w:t xml:space="preserve">Biomasa y </w:t>
+                <w:rFonts w:ascii="Aptos Display" w:eastAsia="Oswald" w:hAnsi="Aptos Display" w:cs="Oswald"/>
+                <w:bCs/>
+                <w:color w:val="262626" w:themeColor="text1" w:themeTint="D9"/>
+                <w:sz w:val="24"/>
+                <w:szCs w:val="24"/>
+                <w:lang w:val="es-ES"/>
+              </w:rPr>
+              <w:t>Asignatura 4: Cálculo y tramitación de prestaciones de los/las empleados/as a la Seguridad Social.</w:t>
             </w:r>
-            <w:proofErr w:type="spellStart"/>
-            <w:r>
-              <w:rPr>
-                <w:rFonts w:ascii="Aptos Display" w:eastAsia="Oswald Light" w:hAnsi="Aptos Display" w:cs="Oswald Light"/>
-                <w:color w:val="292929"/>
-                <w:sz w:val="32"/>
-                <w:szCs w:val="32"/>
-              </w:rPr>
-              <w:t>Biocombustibles</w:t>
-            </w:r>
-            <w:proofErr w:type="spellEnd"/>
           </w:p>
           <w:p>
             <w:pPr>
+              <w:pStyle w:val="Prrafodelista"/>
               <w:numPr>
                 <w:ilvl w:val="0"/>
                 <w:numId w:val="6"/>
               </w:numPr>
               <w:spacing w:line="240" w:lineRule="auto"/>
               <w:rPr>
-                <w:rFonts w:ascii="Aptos Display" w:eastAsia="Oswald Light" w:hAnsi="Aptos Display" w:cs="Oswald Light"/>
-                <w:color w:val="292929"/>
-                <w:sz w:val="32"/>
-                <w:szCs w:val="32"/>
+                <w:rFonts w:ascii="Aptos Display" w:eastAsia="Oswald" w:hAnsi="Aptos Display" w:cs="Oswald"/>
+                <w:bCs/>
+                <w:color w:val="262626" w:themeColor="text1" w:themeTint="D9"/>
+                <w:sz w:val="24"/>
+                <w:szCs w:val="24"/>
+                <w:lang w:val="es-ES"/>
               </w:rPr>
             </w:pPr>
-            <w:proofErr w:type="spellStart"/>
             <w:r>
               <w:rPr>
-                <w:rFonts w:ascii="Aptos Display" w:eastAsia="Oswald Light" w:hAnsi="Aptos Display" w:cs="Oswald Light"/>
-                <w:color w:val="292929"/>
-                <w:sz w:val="32"/>
-                <w:szCs w:val="32"/>
-              </w:rPr>
-              <w:t>Aerotermia</w:t>
+                <w:rFonts w:ascii="Aptos Display" w:eastAsia="Oswald" w:hAnsi="Aptos Display" w:cs="Oswald"/>
+                <w:bCs/>
+                <w:color w:val="262626" w:themeColor="text1" w:themeTint="D9"/>
+                <w:sz w:val="24"/>
+                <w:szCs w:val="24"/>
+                <w:lang w:val="es-ES"/>
+              </w:rPr>
+              <w:t>Asignatura 5: Gestión de la Prevención de Riesgos Laborales.</w:t>
             </w:r>
-            <w:proofErr w:type="spellEnd"/>
-            <w:r>
-              <w:rPr>
-                <w:rFonts w:ascii="Aptos Display" w:eastAsia="Oswald Light" w:hAnsi="Aptos Display" w:cs="Oswald Light"/>
-                <w:color w:val="292929"/>
-                <w:sz w:val="32"/>
-                <w:szCs w:val="32"/>
-              </w:rPr>
-              <w:t xml:space="preserve"> y </w:t>
-            </w:r>
-            <w:proofErr w:type="spellStart"/>
-            <w:r>
-              <w:rPr>
-                <w:rFonts w:ascii="Aptos Display" w:eastAsia="Oswald Light" w:hAnsi="Aptos Display" w:cs="Oswald Light"/>
-                <w:color w:val="292929"/>
-                <w:sz w:val="32"/>
-                <w:szCs w:val="32"/>
-              </w:rPr>
-              <w:t>Geotermia</w:t>
-            </w:r>
-            <w:proofErr w:type="spellEnd"/>
           </w:p>
           <w:p>
             <w:pPr>
+              <w:pStyle w:val="Prrafodelista"/>
+              <w:numPr>
+                <w:ilvl w:val="0"/>
+                <w:numId w:val="6"/>
+              </w:numPr>
               <w:spacing w:line="240" w:lineRule="auto"/>
-              <w:ind w:left="720"/>
-              <w:rPr>
-                <w:rFonts w:ascii="Aptos Display" w:eastAsia="Oswald Light" w:hAnsi="Aptos Display" w:cs="Oswald Light"/>
-                <w:color w:val="292929"/>
-                <w:sz w:val="32"/>
-                <w:szCs w:val="32"/>
+              <w:rPr>
+                <w:rFonts w:ascii="Aptos Display" w:eastAsia="Oswald" w:hAnsi="Aptos Display" w:cs="Oswald"/>
+                <w:bCs/>
+                <w:color w:val="262626" w:themeColor="text1" w:themeTint="D9"/>
+                <w:sz w:val="24"/>
+                <w:szCs w:val="24"/>
+                <w:lang w:val="es-ES"/>
+              </w:rPr>
+            </w:pPr>
+            <w:r>
+              <w:rPr>
+                <w:rFonts w:ascii="Aptos Display" w:eastAsia="Oswald" w:hAnsi="Aptos Display" w:cs="Oswald"/>
+                <w:bCs/>
+                <w:color w:val="262626" w:themeColor="text1" w:themeTint="D9"/>
+                <w:sz w:val="24"/>
+                <w:szCs w:val="24"/>
+                <w:lang w:val="es-ES"/>
+              </w:rPr>
+              <w:t>Asignatura 6: Gestión de conflictos ante trabajadores y Administraciones Públicas.</w:t>
+            </w:r>
+          </w:p>
+          <w:p>
+            <w:pPr>
+              <w:pStyle w:val="Prrafodelista"/>
+              <w:spacing w:line="240" w:lineRule="auto"/>
+              <w:rPr>
+                <w:rFonts w:ascii="Aptos Display" w:eastAsia="Oswald" w:hAnsi="Aptos Display" w:cs="Oswald"/>
+                <w:bCs/>
+                <w:color w:val="262626" w:themeColor="text1" w:themeTint="D9"/>
+                <w:sz w:val="24"/>
+                <w:szCs w:val="24"/>
+                <w:lang w:val="es-ES"/>
               </w:rPr>
             </w:pPr>
           </w:p>
@@ -1620,433 +1658,198 @@
             <w:pPr>
               <w:spacing w:line="240" w:lineRule="auto"/>
               <w:rPr>
-                <w:rFonts w:ascii="Aptos Display" w:eastAsia="Oswald" w:hAnsi="Aptos Display" w:cs="Oswald"/>
+                <w:rFonts w:ascii="Aptos Display" w:eastAsia="Oswald Light" w:hAnsi="Aptos Display" w:cs="Oswald Light"/>
                 <w:b/>
-                <w:color w:val="292929"/>
-                <w:sz w:val="32"/>
-                <w:szCs w:val="32"/>
+                <w:bCs/>
+                <w:color w:val="262626" w:themeColor="text1" w:themeTint="D9"/>
+                <w:sz w:val="24"/>
+                <w:szCs w:val="24"/>
               </w:rPr>
             </w:pPr>
             <w:proofErr w:type="spellStart"/>
             <w:r>
               <w:rPr>
-                <w:rFonts w:ascii="Aptos Display" w:eastAsia="Oswald" w:hAnsi="Aptos Display" w:cs="Oswald"/>
+                <w:rFonts w:ascii="Aptos Display" w:eastAsia="Oswald Light" w:hAnsi="Aptos Display" w:cs="Oswald Light"/>
                 <w:b/>
-                <w:color w:val="292929"/>
-                <w:sz w:val="32"/>
-                <w:szCs w:val="32"/>
-              </w:rPr>
-              <w:t>Módulo</w:t>
+                <w:bCs/>
+                <w:color w:val="262626" w:themeColor="text1" w:themeTint="D9"/>
+                <w:sz w:val="24"/>
+                <w:szCs w:val="24"/>
+              </w:rPr>
+              <w:t>Reclutamiento</w:t>
             </w:r>
             <w:proofErr w:type="spellEnd"/>
             <w:r>
               <w:rPr>
-                <w:rFonts w:ascii="Aptos Display" w:eastAsia="Oswald" w:hAnsi="Aptos Display" w:cs="Oswald"/>
+                <w:rFonts w:ascii="Aptos Display" w:eastAsia="Oswald Light" w:hAnsi="Aptos Display" w:cs="Oswald Light"/>
                 <w:b/>
-                <w:color w:val="292929"/>
-                <w:sz w:val="32"/>
-                <w:szCs w:val="32"/>
-              </w:rPr>
-              <w:t xml:space="preserve"> 2: Economía de la Energía</w:t>
+                <w:bCs/>
+                <w:color w:val="262626" w:themeColor="text1" w:themeTint="D9"/>
+                <w:sz w:val="24"/>
+                <w:szCs w:val="24"/>
+              </w:rPr>
+              <w:t xml:space="preserve"> TIC e </w:t>
+            </w:r>
+            <w:proofErr w:type="spellStart"/>
+            <w:r>
+              <w:rPr>
+                <w:rFonts w:ascii="Aptos Display" w:eastAsia="Oswald Light" w:hAnsi="Aptos Display" w:cs="Oswald Light"/>
+                <w:b/>
+                <w:bCs/>
+                <w:color w:val="262626" w:themeColor="text1" w:themeTint="D9"/>
+                <w:sz w:val="24"/>
+                <w:szCs w:val="24"/>
+              </w:rPr>
+              <w:t>lntraemprendimiento</w:t>
+            </w:r>
+            <w:proofErr w:type="spellEnd"/>
+            <w:r>
+              <w:rPr>
+                <w:rFonts w:ascii="Aptos Display" w:eastAsia="Oswald Light" w:hAnsi="Aptos Display" w:cs="Oswald Light"/>
+                <w:b/>
+                <w:bCs/>
+                <w:color w:val="262626" w:themeColor="text1" w:themeTint="D9"/>
+                <w:sz w:val="24"/>
+                <w:szCs w:val="24"/>
+              </w:rPr>
+              <w:t xml:space="preserve"> </w:t>
             </w:r>
           </w:p>
           <w:p>
             <w:pPr>
+              <w:spacing w:line="240" w:lineRule="auto"/>
+              <w:rPr>
+                <w:rFonts w:ascii="Aptos Display" w:eastAsia="Oswald Light" w:hAnsi="Aptos Display" w:cs="Oswald Light"/>
+                <w:b/>
+                <w:bCs/>
+                <w:color w:val="262626" w:themeColor="text1" w:themeTint="D9"/>
+                <w:sz w:val="24"/>
+                <w:szCs w:val="24"/>
+              </w:rPr>
+            </w:pPr>
+          </w:p>
+          <w:p>
+            <w:pPr>
+              <w:pStyle w:val="Prrafodelista"/>
               <w:numPr>
                 <w:ilvl w:val="0"/>
-                <w:numId w:val="6"/>
+                <w:numId w:val="9"/>
               </w:numPr>
               <w:spacing w:line="240" w:lineRule="auto"/>
               <w:rPr>
                 <w:rFonts w:ascii="Aptos Display" w:eastAsia="Oswald Light" w:hAnsi="Aptos Display" w:cs="Oswald Light"/>
-                <w:color w:val="292929"/>
-                <w:sz w:val="32"/>
-                <w:szCs w:val="32"/>
+                <w:color w:val="262626" w:themeColor="text1" w:themeTint="D9"/>
+                <w:sz w:val="24"/>
+                <w:szCs w:val="24"/>
+                <w:lang w:val="es-ES"/>
               </w:rPr>
             </w:pPr>
+            <w:r>
+              <w:rPr>
+                <w:rFonts w:ascii="Aptos Display" w:eastAsia="Oswald Light" w:hAnsi="Aptos Display" w:cs="Oswald Light"/>
+                <w:color w:val="262626" w:themeColor="text1" w:themeTint="D9"/>
+                <w:sz w:val="24"/>
+                <w:szCs w:val="24"/>
+                <w:lang w:val="es-ES"/>
+              </w:rPr>
+              <w:t xml:space="preserve">Asignatura 1: Selección de </w:t>
+            </w:r>
             <w:proofErr w:type="spellStart"/>
             <w:r>
               <w:rPr>
                 <w:rFonts w:ascii="Aptos Display" w:eastAsia="Oswald Light" w:hAnsi="Aptos Display" w:cs="Oswald Light"/>
-                <w:color w:val="292929"/>
-                <w:sz w:val="32"/>
-                <w:szCs w:val="32"/>
-              </w:rPr>
-              <w:t>Gestión</w:t>
+                <w:color w:val="262626" w:themeColor="text1" w:themeTint="D9"/>
+                <w:sz w:val="24"/>
+                <w:szCs w:val="24"/>
+                <w:lang w:val="es-ES"/>
+              </w:rPr>
+              <w:t>lntraemprendimiento</w:t>
             </w:r>
             <w:proofErr w:type="spellEnd"/>
             <w:r>
               <w:rPr>
                 <w:rFonts w:ascii="Aptos Display" w:eastAsia="Oswald Light" w:hAnsi="Aptos Display" w:cs="Oswald Light"/>
-                <w:color w:val="292929"/>
-                <w:sz w:val="32"/>
-                <w:szCs w:val="32"/>
-              </w:rPr>
-              <w:t xml:space="preserve"> y </w:t>
+                <w:color w:val="262626" w:themeColor="text1" w:themeTint="D9"/>
+                <w:sz w:val="24"/>
+                <w:szCs w:val="24"/>
+                <w:lang w:val="es-ES"/>
+              </w:rPr>
+              <w:t xml:space="preserve"> (ENTRECOMP)</w:t>
             </w:r>
-            <w:proofErr w:type="spellStart"/>
             <w:r>
               <w:rPr>
                 <w:rFonts w:ascii="Aptos Display" w:eastAsia="Oswald Light" w:hAnsi="Aptos Display" w:cs="Oswald Light"/>
-                <w:color w:val="292929"/>
-                <w:sz w:val="32"/>
-                <w:szCs w:val="32"/>
-              </w:rPr>
-              <w:t>Financiación</w:t>
+                <w:color w:val="262626" w:themeColor="text1" w:themeTint="D9"/>
+                <w:sz w:val="24"/>
+                <w:szCs w:val="24"/>
+                <w:lang w:val="es-ES"/>
+              </w:rPr>
+              <w:t>.</w:t>
             </w:r>
-            <w:proofErr w:type="spellEnd"/>
-            <w:r>
-              <w:rPr>
-                <w:rFonts w:ascii="Aptos Display" w:eastAsia="Oswald Light" w:hAnsi="Aptos Display" w:cs="Oswald Light"/>
-                <w:color w:val="292929"/>
-                <w:sz w:val="32"/>
-                <w:szCs w:val="32"/>
-              </w:rPr>
-              <w:t xml:space="preserve"> de </w:t>
-            </w:r>
-            <w:proofErr w:type="spellStart"/>
-            <w:r>
-              <w:rPr>
-                <w:rFonts w:ascii="Aptos Display" w:eastAsia="Oswald Light" w:hAnsi="Aptos Display" w:cs="Oswald Light"/>
-                <w:color w:val="292929"/>
-                <w:sz w:val="32"/>
-                <w:szCs w:val="32"/>
-              </w:rPr>
-              <w:t>Proyectos</w:t>
-            </w:r>
-            <w:proofErr w:type="spellEnd"/>
           </w:p>
           <w:p>
             <w:pPr>
+              <w:pStyle w:val="Prrafodelista"/>
               <w:numPr>
                 <w:ilvl w:val="0"/>
-                <w:numId w:val="6"/>
+                <w:numId w:val="9"/>
               </w:numPr>
               <w:spacing w:line="240" w:lineRule="auto"/>
               <w:rPr>
                 <w:rFonts w:ascii="Aptos Display" w:eastAsia="Oswald Light" w:hAnsi="Aptos Display" w:cs="Oswald Light"/>
-                <w:color w:val="292929"/>
-                <w:sz w:val="32"/>
-                <w:szCs w:val="32"/>
+                <w:color w:val="262626" w:themeColor="text1" w:themeTint="D9"/>
+                <w:sz w:val="24"/>
+                <w:szCs w:val="24"/>
+                <w:lang w:val="es-ES"/>
               </w:rPr>
             </w:pPr>
-            <w:proofErr w:type="spellStart"/>
             <w:r>
               <w:rPr>
                 <w:rFonts w:ascii="Aptos Display" w:eastAsia="Oswald Light" w:hAnsi="Aptos Display" w:cs="Oswald Light"/>
-                <w:color w:val="292929"/>
-                <w:sz w:val="32"/>
-                <w:szCs w:val="32"/>
-              </w:rPr>
-              <w:t>Proyectos</w:t>
+                <w:color w:val="262626" w:themeColor="text1" w:themeTint="D9"/>
+                <w:sz w:val="24"/>
+                <w:szCs w:val="24"/>
+                <w:lang w:val="es-ES"/>
+              </w:rPr>
+              <w:t>Asignatura 2: Selección de Talento TIC (DIGCOMP)</w:t>
             </w:r>
-            <w:proofErr w:type="spellEnd"/>
             <w:r>
               <w:rPr>
                 <w:rFonts w:ascii="Aptos Display" w:eastAsia="Oswald Light" w:hAnsi="Aptos Display" w:cs="Oswald Light"/>
-                <w:color w:val="292929"/>
-                <w:sz w:val="32"/>
-                <w:szCs w:val="32"/>
+                <w:color w:val="262626" w:themeColor="text1" w:themeTint="D9"/>
+                <w:sz w:val="24"/>
+                <w:szCs w:val="24"/>
+                <w:lang w:val="es-ES"/>
+              </w:rPr>
+              <w:t>.</w:t>
+            </w:r>
+            <w:r>
+              <w:rPr>
+                <w:rFonts w:ascii="Aptos Display" w:eastAsia="Oswald Light" w:hAnsi="Aptos Display" w:cs="Oswald Light"/>
+                <w:color w:val="262626" w:themeColor="text1" w:themeTint="D9"/>
+                <w:sz w:val="24"/>
+                <w:szCs w:val="24"/>
+                <w:lang w:val="es-ES"/>
               </w:rPr>
               <w:t xml:space="preserve"> </w:t>
             </w:r>
-            <w:proofErr w:type="spellStart"/>
-            <w:r>
-              <w:rPr>
-                <w:rFonts w:ascii="Aptos Display" w:eastAsia="Oswald Light" w:hAnsi="Aptos Display" w:cs="Oswald Light"/>
-                <w:color w:val="292929"/>
-                <w:sz w:val="32"/>
-                <w:szCs w:val="32"/>
-              </w:rPr>
-              <w:t>en</w:t>
-            </w:r>
-            <w:proofErr w:type="spellEnd"/>
-            <w:r>
-              <w:rPr>
-                <w:rFonts w:ascii="Aptos Display" w:eastAsia="Oswald Light" w:hAnsi="Aptos Display" w:cs="Oswald Light"/>
-                <w:color w:val="292929"/>
-                <w:sz w:val="32"/>
-                <w:szCs w:val="32"/>
-              </w:rPr>
-              <w:t xml:space="preserve"> </w:t>
-            </w:r>
-            <w:proofErr w:type="spellStart"/>
-            <w:r>
-              <w:rPr>
-                <w:rFonts w:ascii="Aptos Display" w:eastAsia="Oswald Light" w:hAnsi="Aptos Display" w:cs="Oswald Light"/>
-                <w:color w:val="292929"/>
-                <w:sz w:val="32"/>
-                <w:szCs w:val="32"/>
-              </w:rPr>
-              <w:t>el</w:t>
-            </w:r>
-            <w:proofErr w:type="spellEnd"/>
-            <w:r>
-              <w:rPr>
-                <w:rFonts w:ascii="Aptos Display" w:eastAsia="Oswald Light" w:hAnsi="Aptos Display" w:cs="Oswald Light"/>
-                <w:color w:val="292929"/>
-                <w:sz w:val="32"/>
-                <w:szCs w:val="32"/>
-              </w:rPr>
-              <w:t xml:space="preserve"> Sector </w:t>
-            </w:r>
-            <w:proofErr w:type="spellStart"/>
-            <w:r>
-              <w:rPr>
-                <w:rFonts w:ascii="Aptos Display" w:eastAsia="Oswald Light" w:hAnsi="Aptos Display" w:cs="Oswald Light"/>
-                <w:color w:val="292929"/>
-                <w:sz w:val="32"/>
-                <w:szCs w:val="32"/>
-              </w:rPr>
-              <w:t>Renovable</w:t>
-            </w:r>
-            <w:proofErr w:type="spellEnd"/>
           </w:p>
           <w:p>
             <w:pPr>
-              <w:numPr>
-                <w:ilvl w:val="0"/>
-                <w:numId w:val="6"/>
-              </w:numPr>
               <w:spacing w:line="240" w:lineRule="auto"/>
               <w:rPr>
                 <w:rFonts w:ascii="Aptos Display" w:eastAsia="Oswald Light" w:hAnsi="Aptos Display" w:cs="Oswald Light"/>
-                <w:color w:val="292929"/>
-                <w:sz w:val="32"/>
-                <w:szCs w:val="32"/>
+                <w:color w:val="262626" w:themeColor="text1" w:themeTint="D9"/>
+                <w:sz w:val="24"/>
+                <w:szCs w:val="24"/>
+                <w:lang w:val="es-ES"/>
               </w:rPr>
             </w:pPr>
-            <w:proofErr w:type="spellStart"/>
-            <w:r>
-              <w:rPr>
-                <w:rFonts w:ascii="Aptos Display" w:eastAsia="Oswald Light" w:hAnsi="Aptos Display" w:cs="Oswald Light"/>
-                <w:color w:val="292929"/>
-                <w:sz w:val="32"/>
-                <w:szCs w:val="32"/>
-              </w:rPr>
-              <w:t>Legislación</w:t>
-            </w:r>
-            <w:proofErr w:type="spellEnd"/>
-            <w:r>
-              <w:rPr>
-                <w:rFonts w:ascii="Aptos Display" w:eastAsia="Oswald Light" w:hAnsi="Aptos Display" w:cs="Oswald Light"/>
-                <w:color w:val="292929"/>
-                <w:sz w:val="32"/>
-                <w:szCs w:val="32"/>
-              </w:rPr>
-              <w:t xml:space="preserve"> y </w:t>
-            </w:r>
-            <w:proofErr w:type="spellStart"/>
-            <w:r>
-              <w:rPr>
-                <w:rFonts w:ascii="Aptos Display" w:eastAsia="Oswald Light" w:hAnsi="Aptos Display" w:cs="Oswald Light"/>
-                <w:color w:val="292929"/>
-                <w:sz w:val="32"/>
-                <w:szCs w:val="32"/>
-              </w:rPr>
-              <w:t>Normativa</w:t>
-            </w:r>
-            <w:proofErr w:type="spellEnd"/>
-          </w:p>
-          <w:p>
-            <w:pPr>
-              <w:numPr>
-                <w:ilvl w:val="0"/>
-                <w:numId w:val="6"/>
-              </w:numPr>
-              <w:spacing w:line="240" w:lineRule="auto"/>
-              <w:rPr>
-                <w:rFonts w:ascii="Aptos Display" w:eastAsia="Oswald Light" w:hAnsi="Aptos Display" w:cs="Oswald Light"/>
-                <w:color w:val="292929"/>
-                <w:sz w:val="32"/>
-                <w:szCs w:val="32"/>
-              </w:rPr>
-            </w:pPr>
-            <w:proofErr w:type="spellStart"/>
-            <w:r>
-              <w:rPr>
-                <w:rFonts w:ascii="Aptos Display" w:eastAsia="Oswald Light" w:hAnsi="Aptos Display" w:cs="Oswald Light"/>
-                <w:color w:val="292929"/>
-                <w:sz w:val="32"/>
-                <w:szCs w:val="32"/>
-              </w:rPr>
-              <w:t>Eficiencia</w:t>
-            </w:r>
-            <w:proofErr w:type="spellEnd"/>
-            <w:r>
-              <w:rPr>
-                <w:rFonts w:ascii="Aptos Display" w:eastAsia="Oswald Light" w:hAnsi="Aptos Display" w:cs="Oswald Light"/>
-                <w:color w:val="292929"/>
-                <w:sz w:val="32"/>
-                <w:szCs w:val="32"/>
-              </w:rPr>
-              <w:t xml:space="preserve"> Energética </w:t>
-            </w:r>
-            <w:proofErr w:type="spellStart"/>
-            <w:r>
-              <w:rPr>
-                <w:rFonts w:ascii="Aptos Display" w:eastAsia="Oswald Light" w:hAnsi="Aptos Display" w:cs="Oswald Light"/>
-                <w:color w:val="292929"/>
-                <w:sz w:val="32"/>
-                <w:szCs w:val="32"/>
-              </w:rPr>
-              <w:t>en</w:t>
-            </w:r>
-            <w:proofErr w:type="spellEnd"/>
-            <w:r>
-              <w:rPr>
-                <w:rFonts w:ascii="Aptos Display" w:eastAsia="Oswald Light" w:hAnsi="Aptos Display" w:cs="Oswald Light"/>
-                <w:color w:val="292929"/>
-                <w:sz w:val="32"/>
-                <w:szCs w:val="32"/>
-              </w:rPr>
-              <w:t xml:space="preserve"> </w:t>
-            </w:r>
-            <w:proofErr w:type="spellStart"/>
-            <w:r>
-              <w:rPr>
-                <w:rFonts w:ascii="Aptos Display" w:eastAsia="Oswald Light" w:hAnsi="Aptos Display" w:cs="Oswald Light"/>
-                <w:color w:val="292929"/>
-                <w:sz w:val="32"/>
-                <w:szCs w:val="32"/>
-              </w:rPr>
-              <w:t>Edificios</w:t>
-            </w:r>
-            <w:proofErr w:type="spellEnd"/>
-          </w:p>
-          <w:p>
-            <w:pPr>
-              <w:numPr>
-                <w:ilvl w:val="0"/>
-                <w:numId w:val="6"/>
-              </w:numPr>
-              <w:spacing w:line="240" w:lineRule="auto"/>
-              <w:rPr>
-                <w:rFonts w:ascii="Aptos Display" w:eastAsia="Oswald Light" w:hAnsi="Aptos Display" w:cs="Oswald Light"/>
-                <w:color w:val="292929"/>
-                <w:sz w:val="32"/>
-                <w:szCs w:val="32"/>
-              </w:rPr>
-            </w:pPr>
-            <w:proofErr w:type="spellStart"/>
-            <w:r>
-              <w:rPr>
-                <w:rFonts w:ascii="Aptos Display" w:eastAsia="Oswald Light" w:hAnsi="Aptos Display" w:cs="Oswald Light"/>
-                <w:color w:val="292929"/>
-                <w:sz w:val="32"/>
-                <w:szCs w:val="32"/>
-              </w:rPr>
-              <w:t>Nuevas</w:t>
-            </w:r>
-            <w:proofErr w:type="spellEnd"/>
-            <w:r>
-              <w:rPr>
-                <w:rFonts w:ascii="Aptos Display" w:eastAsia="Oswald Light" w:hAnsi="Aptos Display" w:cs="Oswald Light"/>
-                <w:color w:val="292929"/>
-                <w:sz w:val="32"/>
-                <w:szCs w:val="32"/>
-              </w:rPr>
-              <w:t xml:space="preserve"> </w:t>
-            </w:r>
-            <w:proofErr w:type="spellStart"/>
-            <w:r>
-              <w:rPr>
-                <w:rFonts w:ascii="Aptos Display" w:eastAsia="Oswald Light" w:hAnsi="Aptos Display" w:cs="Oswald Light"/>
-                <w:color w:val="292929"/>
-                <w:sz w:val="32"/>
-                <w:szCs w:val="32"/>
-              </w:rPr>
-              <w:t>Tecnologías</w:t>
-            </w:r>
-            <w:proofErr w:type="spellEnd"/>
-            <w:r>
-              <w:rPr>
-                <w:rFonts w:ascii="Aptos Display" w:eastAsia="Oswald Light" w:hAnsi="Aptos Display" w:cs="Oswald Light"/>
-                <w:color w:val="292929"/>
-                <w:sz w:val="32"/>
-                <w:szCs w:val="32"/>
-              </w:rPr>
-              <w:t xml:space="preserve"> </w:t>
-            </w:r>
-            <w:proofErr w:type="spellStart"/>
-            <w:r>
-              <w:rPr>
-                <w:rFonts w:ascii="Aptos Display" w:eastAsia="Oswald Light" w:hAnsi="Aptos Display" w:cs="Oswald Light"/>
-                <w:color w:val="292929"/>
-                <w:sz w:val="32"/>
-                <w:szCs w:val="32"/>
-              </w:rPr>
-              <w:t>Renovables</w:t>
-            </w:r>
-            <w:proofErr w:type="spellEnd"/>
-            <w:r>
-              <w:rPr>
-                <w:rFonts w:ascii="Aptos Display" w:eastAsia="Oswald Light" w:hAnsi="Aptos Display" w:cs="Oswald Light"/>
-                <w:color w:val="292929"/>
-                <w:sz w:val="32"/>
-                <w:szCs w:val="32"/>
-              </w:rPr>
-              <w:t xml:space="preserve"> (</w:t>
-            </w:r>
-            <w:proofErr w:type="spellStart"/>
-            <w:proofErr w:type="gramStart"/>
-            <w:r>
-              <w:rPr>
-                <w:rFonts w:ascii="Aptos Display" w:eastAsia="Oswald Light" w:hAnsi="Aptos Display" w:cs="Oswald Light"/>
-                <w:color w:val="292929"/>
-                <w:sz w:val="32"/>
-                <w:szCs w:val="32"/>
-              </w:rPr>
-              <w:t>Hidrógeno,Pilas</w:t>
-            </w:r>
-            <w:proofErr w:type="spellEnd"/>
-            <w:proofErr w:type="gramEnd"/>
-            <w:r>
-              <w:rPr>
-                <w:rFonts w:ascii="Aptos Display" w:eastAsia="Oswald Light" w:hAnsi="Aptos Display" w:cs="Oswald Light"/>
-                <w:color w:val="292929"/>
-                <w:sz w:val="32"/>
-                <w:szCs w:val="32"/>
-              </w:rPr>
-              <w:t xml:space="preserve"> de </w:t>
-            </w:r>
-            <w:proofErr w:type="spellStart"/>
-            <w:proofErr w:type="gramStart"/>
-            <w:r>
-              <w:rPr>
-                <w:rFonts w:ascii="Aptos Display" w:eastAsia="Oswald Light" w:hAnsi="Aptos Display" w:cs="Oswald Light"/>
-                <w:color w:val="292929"/>
-                <w:sz w:val="32"/>
-                <w:szCs w:val="32"/>
-              </w:rPr>
-              <w:t>Combustible,Captura</w:t>
-            </w:r>
-            <w:proofErr w:type="spellEnd"/>
-            <w:proofErr w:type="gramEnd"/>
-            <w:r>
-              <w:rPr>
-                <w:rFonts w:ascii="Aptos Display" w:eastAsia="Oswald Light" w:hAnsi="Aptos Display" w:cs="Oswald Light"/>
-                <w:color w:val="292929"/>
-                <w:sz w:val="32"/>
-                <w:szCs w:val="32"/>
-              </w:rPr>
-              <w:t xml:space="preserve"> de CO</w:t>
-            </w:r>
-            <w:r>
-              <w:rPr>
-                <w:rFonts w:ascii="Aptos Display" w:eastAsia="Oswald Light" w:hAnsi="Aptos Display" w:cs="Oswald Light"/>
-                <w:bCs/>
-                <w:color w:val="292929"/>
-                <w:sz w:val="32"/>
-                <w:szCs w:val="32"/>
-              </w:rPr>
-              <w:t>₂)</w:t>
-            </w:r>
           </w:p>
         </w:tc>
         <w:tc>
           <w:tcPr>
-            <w:tcW w:w="7976" w:type="dxa"/>
+            <w:tcW w:w="7125" w:type="dxa"/>
             <w:tcBorders>
               <w:top w:val="nil"/>
               <w:left w:val="nil"/>
@@ -2065,334 +1868,354 @@
             <w:pPr>
               <w:spacing w:line="240" w:lineRule="auto"/>
               <w:rPr>
-                <w:rFonts w:ascii="Aptos Display" w:eastAsia="Oswald" w:hAnsi="Aptos Display" w:cs="Oswald"/>
+                <w:rFonts w:ascii="Aptos Display" w:eastAsia="Oswald Light" w:hAnsi="Aptos Display" w:cs="Oswald Light"/>
                 <w:b/>
-                <w:color w:val="292929"/>
-                <w:sz w:val="32"/>
-                <w:szCs w:val="32"/>
+                <w:bCs/>
+                <w:color w:val="262626" w:themeColor="text1" w:themeTint="D9"/>
+                <w:sz w:val="24"/>
+                <w:szCs w:val="24"/>
+                <w:lang w:val="es-ES"/>
               </w:rPr>
             </w:pPr>
-            <w:proofErr w:type="spellStart"/>
-            <w:r>
-              <w:rPr>
-                <w:rFonts w:ascii="Aptos Display" w:eastAsia="Oswald" w:hAnsi="Aptos Display" w:cs="Oswald"/>
-                <w:b/>
-                <w:color w:val="292929"/>
-                <w:sz w:val="32"/>
-                <w:szCs w:val="32"/>
-              </w:rPr>
-              <w:t>Módulo</w:t>
-            </w:r>
-            <w:proofErr w:type="spellEnd"/>
-            <w:r>
-              <w:rPr>
-                <w:rFonts w:ascii="Aptos Display" w:eastAsia="Oswald" w:hAnsi="Aptos Display" w:cs="Oswald"/>
-                <w:b/>
-                <w:color w:val="292929"/>
-                <w:sz w:val="32"/>
-                <w:szCs w:val="32"/>
-              </w:rPr>
-              <w:t xml:space="preserve"> 3: Big Data e </w:t>
-            </w:r>
-            <w:proofErr w:type="spellStart"/>
-            <w:r>
-              <w:rPr>
-                <w:rFonts w:ascii="Aptos Display" w:eastAsia="Oswald" w:hAnsi="Aptos Display" w:cs="Oswald"/>
-                <w:b/>
-                <w:color w:val="292929"/>
-                <w:sz w:val="32"/>
-                <w:szCs w:val="32"/>
-              </w:rPr>
-              <w:t>Inteligencia</w:t>
-            </w:r>
-            <w:proofErr w:type="spellEnd"/>
-            <w:r>
-              <w:rPr>
-                <w:rFonts w:ascii="Aptos Display" w:eastAsia="Oswald" w:hAnsi="Aptos Display" w:cs="Oswald"/>
-                <w:b/>
-                <w:color w:val="292929"/>
-                <w:sz w:val="32"/>
-                <w:szCs w:val="32"/>
-              </w:rPr>
-              <w:t xml:space="preserve"> Artificial </w:t>
-            </w:r>
-            <w:proofErr w:type="spellStart"/>
-            <w:r>
-              <w:rPr>
-                <w:rFonts w:ascii="Aptos Display" w:eastAsia="Oswald" w:hAnsi="Aptos Display" w:cs="Oswald"/>
-                <w:b/>
-                <w:color w:val="292929"/>
-                <w:sz w:val="32"/>
-                <w:szCs w:val="32"/>
-              </w:rPr>
-              <w:t>Aplicada</w:t>
-            </w:r>
-            <w:proofErr w:type="spellEnd"/>
-            <w:r>
-              <w:rPr>
-                <w:rFonts w:ascii="Aptos Display" w:eastAsia="Oswald" w:hAnsi="Aptos Display" w:cs="Oswald"/>
-                <w:b/>
-                <w:color w:val="292929"/>
-                <w:sz w:val="32"/>
-                <w:szCs w:val="32"/>
-              </w:rPr>
-              <w:t xml:space="preserve"> al sector </w:t>
-            </w:r>
-            <w:proofErr w:type="spellStart"/>
-            <w:r>
-              <w:rPr>
-                <w:rFonts w:ascii="Aptos Display" w:eastAsia="Oswald" w:hAnsi="Aptos Display" w:cs="Oswald"/>
-                <w:b/>
-                <w:color w:val="292929"/>
-                <w:sz w:val="32"/>
-                <w:szCs w:val="32"/>
-              </w:rPr>
-              <w:t>Energético</w:t>
-            </w:r>
-            <w:proofErr w:type="spellEnd"/>
           </w:p>
           <w:p>
             <w:pPr>
-              <w:numPr>
-                <w:ilvl w:val="0"/>
-                <w:numId w:val="6"/>
-              </w:numPr>
               <w:spacing w:line="240" w:lineRule="auto"/>
               <w:rPr>
-                <w:rFonts w:ascii="Aptos Display" w:eastAsia="Oswald" w:hAnsi="Aptos Display" w:cs="Oswald"/>
+                <w:rFonts w:ascii="Aptos Display" w:eastAsia="Oswald Light" w:hAnsi="Aptos Display" w:cs="Oswald Light"/>
+                <w:color w:val="262626" w:themeColor="text1" w:themeTint="D9"/>
+                <w:sz w:val="24"/>
+                <w:szCs w:val="24"/>
+                <w:lang w:val="es-ES"/>
+              </w:rPr>
+            </w:pPr>
+            <w:r>
+              <w:rPr>
+                <w:rFonts w:ascii="Aptos Display" w:eastAsia="Oswald Light" w:hAnsi="Aptos Display" w:cs="Oswald Light"/>
                 <w:b/>
-                <w:color w:val="292929"/>
-                <w:sz w:val="32"/>
-                <w:szCs w:val="32"/>
-              </w:rPr>
-            </w:pPr>
-            <w:proofErr w:type="spellStart"/>
-            <w:r>
-              <w:rPr>
-                <w:rFonts w:ascii="Aptos Display" w:eastAsia="Oswald Light" w:hAnsi="Aptos Display" w:cs="Oswald Light"/>
-                <w:color w:val="292929"/>
-                <w:sz w:val="32"/>
-                <w:szCs w:val="32"/>
-              </w:rPr>
-              <w:t>Lenguaje</w:t>
-            </w:r>
-            <w:proofErr w:type="spellEnd"/>
-            <w:r>
-              <w:rPr>
-                <w:rFonts w:ascii="Aptos Display" w:eastAsia="Oswald Light" w:hAnsi="Aptos Display" w:cs="Oswald Light"/>
-                <w:color w:val="292929"/>
-                <w:sz w:val="32"/>
-                <w:szCs w:val="32"/>
-              </w:rPr>
-              <w:t xml:space="preserve"> de </w:t>
-            </w:r>
-            <w:proofErr w:type="spellStart"/>
-            <w:r>
-              <w:rPr>
-                <w:rFonts w:ascii="Aptos Display" w:eastAsia="Oswald Light" w:hAnsi="Aptos Display" w:cs="Oswald Light"/>
-                <w:color w:val="292929"/>
-                <w:sz w:val="32"/>
-                <w:szCs w:val="32"/>
-              </w:rPr>
-              <w:t>Programación</w:t>
-            </w:r>
-            <w:proofErr w:type="spellEnd"/>
-            <w:r>
-              <w:rPr>
-                <w:rFonts w:ascii="Aptos Display" w:eastAsia="Oswald Light" w:hAnsi="Aptos Display" w:cs="Oswald Light"/>
-                <w:color w:val="292929"/>
-                <w:sz w:val="32"/>
-                <w:szCs w:val="32"/>
-              </w:rPr>
-              <w:t xml:space="preserve"> para </w:t>
-            </w:r>
-            <w:proofErr w:type="spellStart"/>
-            <w:r>
-              <w:rPr>
-                <w:rFonts w:ascii="Aptos Display" w:eastAsia="Oswald Light" w:hAnsi="Aptos Display" w:cs="Oswald Light"/>
-                <w:color w:val="292929"/>
-                <w:sz w:val="32"/>
-                <w:szCs w:val="32"/>
-              </w:rPr>
-              <w:t>el</w:t>
-            </w:r>
-            <w:proofErr w:type="spellEnd"/>
-            <w:r>
-              <w:rPr>
-                <w:rFonts w:ascii="Aptos Display" w:eastAsia="Oswald Light" w:hAnsi="Aptos Display" w:cs="Oswald Light"/>
-                <w:color w:val="292929"/>
-                <w:sz w:val="32"/>
-                <w:szCs w:val="32"/>
-              </w:rPr>
-              <w:t xml:space="preserve"> Sector Big Data y </w:t>
-            </w:r>
-            <w:proofErr w:type="spellStart"/>
-            <w:r>
-              <w:rPr>
-                <w:rFonts w:ascii="Aptos Display" w:eastAsia="Oswald Light" w:hAnsi="Aptos Display" w:cs="Oswald Light"/>
-                <w:color w:val="292929"/>
-                <w:sz w:val="32"/>
-                <w:szCs w:val="32"/>
-              </w:rPr>
-              <w:t>Aprendizaje</w:t>
-            </w:r>
-            <w:proofErr w:type="spellEnd"/>
-            <w:r>
-              <w:rPr>
-                <w:rFonts w:ascii="Aptos Display" w:eastAsia="Oswald Light" w:hAnsi="Aptos Display" w:cs="Oswald Light"/>
-                <w:color w:val="292929"/>
-                <w:sz w:val="32"/>
-                <w:szCs w:val="32"/>
-              </w:rPr>
-              <w:t xml:space="preserve"> </w:t>
-            </w:r>
-            <w:proofErr w:type="spellStart"/>
-            <w:r>
-              <w:rPr>
-                <w:rFonts w:ascii="Aptos Display" w:eastAsia="Oswald Light" w:hAnsi="Aptos Display" w:cs="Oswald Light"/>
-                <w:color w:val="292929"/>
-                <w:sz w:val="32"/>
-                <w:szCs w:val="32"/>
-              </w:rPr>
-              <w:t>Automático</w:t>
-            </w:r>
-            <w:proofErr w:type="spellEnd"/>
-            <w:r>
-              <w:rPr>
-                <w:rFonts w:ascii="Aptos Display" w:eastAsia="Oswald Light" w:hAnsi="Aptos Display" w:cs="Oswald Light"/>
-                <w:color w:val="292929"/>
-                <w:sz w:val="32"/>
-                <w:szCs w:val="32"/>
-              </w:rPr>
-              <w:t xml:space="preserve"> </w:t>
-            </w:r>
-            <w:proofErr w:type="spellStart"/>
-            <w:r>
-              <w:rPr>
-                <w:rFonts w:ascii="Aptos Display" w:eastAsia="Oswald Light" w:hAnsi="Aptos Display" w:cs="Oswald Light"/>
-                <w:color w:val="292929"/>
-                <w:sz w:val="32"/>
-                <w:szCs w:val="32"/>
-              </w:rPr>
-              <w:t>en</w:t>
-            </w:r>
-            <w:proofErr w:type="spellEnd"/>
-            <w:r>
-              <w:rPr>
-                <w:rFonts w:ascii="Aptos Display" w:eastAsia="Oswald Light" w:hAnsi="Aptos Display" w:cs="Oswald Light"/>
-                <w:color w:val="292929"/>
-                <w:sz w:val="32"/>
-                <w:szCs w:val="32"/>
-              </w:rPr>
-              <w:t xml:space="preserve"> </w:t>
-            </w:r>
-            <w:proofErr w:type="spellStart"/>
-            <w:r>
-              <w:rPr>
-                <w:rFonts w:ascii="Aptos Display" w:eastAsia="Oswald Light" w:hAnsi="Aptos Display" w:cs="Oswald Light"/>
-                <w:color w:val="292929"/>
-                <w:sz w:val="32"/>
-                <w:szCs w:val="32"/>
-              </w:rPr>
-              <w:t>el</w:t>
-            </w:r>
-            <w:proofErr w:type="spellEnd"/>
-            <w:r>
-              <w:rPr>
-                <w:rFonts w:ascii="Aptos Display" w:eastAsia="Oswald Light" w:hAnsi="Aptos Display" w:cs="Oswald Light"/>
-                <w:color w:val="292929"/>
-                <w:sz w:val="32"/>
-                <w:szCs w:val="32"/>
-              </w:rPr>
-              <w:t xml:space="preserve"> Sector </w:t>
-            </w:r>
-            <w:proofErr w:type="spellStart"/>
-            <w:r>
-              <w:rPr>
-                <w:rFonts w:ascii="Aptos Display" w:eastAsia="Oswald Light" w:hAnsi="Aptos Display" w:cs="Oswald Light"/>
-                <w:color w:val="292929"/>
-                <w:sz w:val="32"/>
-                <w:szCs w:val="32"/>
-              </w:rPr>
-              <w:t>Energético</w:t>
-            </w:r>
-            <w:proofErr w:type="spellEnd"/>
-            <w:r>
-              <w:rPr>
-                <w:rFonts w:ascii="Aptos Display" w:eastAsia="Oswald Light" w:hAnsi="Aptos Display" w:cs="Oswald Light"/>
-                <w:color w:val="292929"/>
-                <w:sz w:val="32"/>
-                <w:szCs w:val="32"/>
-              </w:rPr>
-              <w:t>.</w:t>
-            </w:r>
-          </w:p>
-          <w:p>
-            <w:pPr>
-              <w:numPr>
-                <w:ilvl w:val="0"/>
-                <w:numId w:val="6"/>
-              </w:numPr>
-              <w:spacing w:line="240" w:lineRule="auto"/>
-              <w:rPr>
-                <w:rFonts w:ascii="Aptos Display" w:eastAsia="Oswald" w:hAnsi="Aptos Display" w:cs="Oswald"/>
-                <w:b/>
-                <w:color w:val="292929"/>
-                <w:sz w:val="32"/>
-                <w:szCs w:val="32"/>
-              </w:rPr>
-            </w:pPr>
-            <w:proofErr w:type="spellStart"/>
-            <w:r>
-              <w:rPr>
-                <w:rFonts w:ascii="Aptos Display" w:eastAsia="Oswald Light" w:hAnsi="Aptos Display" w:cs="Oswald Light"/>
-                <w:color w:val="292929"/>
-                <w:sz w:val="32"/>
-                <w:szCs w:val="32"/>
-              </w:rPr>
-              <w:t>Optimización</w:t>
-            </w:r>
-            <w:proofErr w:type="spellEnd"/>
-            <w:r>
-              <w:rPr>
-                <w:rFonts w:ascii="Aptos Display" w:eastAsia="Oswald Light" w:hAnsi="Aptos Display" w:cs="Oswald Light"/>
-                <w:color w:val="292929"/>
-                <w:sz w:val="32"/>
-                <w:szCs w:val="32"/>
-              </w:rPr>
-              <w:t xml:space="preserve"> de Sistemas </w:t>
-            </w:r>
-            <w:proofErr w:type="spellStart"/>
-            <w:r>
-              <w:rPr>
-                <w:rFonts w:ascii="Aptos Display" w:eastAsia="Oswald Light" w:hAnsi="Aptos Display" w:cs="Oswald Light"/>
-                <w:color w:val="292929"/>
-                <w:sz w:val="32"/>
-                <w:szCs w:val="32"/>
-              </w:rPr>
-              <w:t>Energéticos</w:t>
-            </w:r>
-            <w:proofErr w:type="spellEnd"/>
-            <w:r>
-              <w:rPr>
-                <w:rFonts w:ascii="Aptos Display" w:eastAsia="Oswald Light" w:hAnsi="Aptos Display" w:cs="Oswald Light"/>
-                <w:color w:val="292929"/>
-                <w:sz w:val="32"/>
-                <w:szCs w:val="32"/>
-              </w:rPr>
-              <w:t>.</w:t>
+                <w:bCs/>
+                <w:color w:val="262626" w:themeColor="text1" w:themeTint="D9"/>
+                <w:sz w:val="24"/>
+                <w:szCs w:val="24"/>
+                <w:lang w:val="es-ES"/>
+              </w:rPr>
+              <w:t xml:space="preserve">Dirección de Recursos Humanos </w:t>
             </w:r>
           </w:p>
           <w:p>
             <w:pPr>
               <w:spacing w:line="240" w:lineRule="auto"/>
-              <w:ind w:left="720"/>
-              <w:rPr>
-                <w:rFonts w:ascii="Aptos Display" w:eastAsia="Oswald" w:hAnsi="Aptos Display" w:cs="Oswald"/>
-                <w:b/>
-                <w:color w:val="292929"/>
-                <w:sz w:val="32"/>
-                <w:szCs w:val="32"/>
+              <w:rPr>
+                <w:rFonts w:ascii="Aptos Display" w:eastAsia="Oswald Light" w:hAnsi="Aptos Display" w:cs="Oswald Light"/>
+                <w:color w:val="262626" w:themeColor="text1" w:themeTint="D9"/>
+                <w:sz w:val="24"/>
+                <w:szCs w:val="24"/>
+                <w:lang w:val="es-ES"/>
+              </w:rPr>
+            </w:pPr>
+          </w:p>
+          <w:p>
+            <w:pPr>
+              <w:pStyle w:val="Prrafodelista"/>
+              <w:numPr>
+                <w:ilvl w:val="0"/>
+                <w:numId w:val="11"/>
+              </w:numPr>
+              <w:spacing w:line="240" w:lineRule="auto"/>
+              <w:rPr>
+                <w:rFonts w:ascii="Aptos Display" w:eastAsia="Oswald Light" w:hAnsi="Aptos Display" w:cs="Oswald Light"/>
+                <w:color w:val="262626" w:themeColor="text1" w:themeTint="D9"/>
+                <w:sz w:val="24"/>
+                <w:szCs w:val="24"/>
+                <w:lang w:val="es-ES"/>
+              </w:rPr>
+            </w:pPr>
+            <w:r>
+              <w:rPr>
+                <w:rFonts w:ascii="Aptos Display" w:eastAsia="Oswald Light" w:hAnsi="Aptos Display" w:cs="Oswald Light"/>
+                <w:color w:val="262626" w:themeColor="text1" w:themeTint="D9"/>
+                <w:sz w:val="24"/>
+                <w:szCs w:val="24"/>
+                <w:lang w:val="es-ES"/>
+              </w:rPr>
+              <w:t>Asignatura 1: Política Estratégica de Recursos Humanos.</w:t>
+            </w:r>
+          </w:p>
+          <w:p>
+            <w:pPr>
+              <w:pStyle w:val="Prrafodelista"/>
+              <w:numPr>
+                <w:ilvl w:val="0"/>
+                <w:numId w:val="11"/>
+              </w:numPr>
+              <w:spacing w:line="240" w:lineRule="auto"/>
+              <w:rPr>
+                <w:rFonts w:ascii="Aptos Display" w:eastAsia="Oswald Light" w:hAnsi="Aptos Display" w:cs="Oswald Light"/>
+                <w:color w:val="262626" w:themeColor="text1" w:themeTint="D9"/>
+                <w:sz w:val="24"/>
+                <w:szCs w:val="24"/>
+                <w:lang w:val="es-ES"/>
+              </w:rPr>
+            </w:pPr>
+            <w:r>
+              <w:rPr>
+                <w:rFonts w:ascii="Aptos Display" w:eastAsia="Oswald Light" w:hAnsi="Aptos Display" w:cs="Oswald Light"/>
+                <w:color w:val="262626" w:themeColor="text1" w:themeTint="D9"/>
+                <w:sz w:val="24"/>
+                <w:szCs w:val="24"/>
+                <w:lang w:val="es-ES"/>
+              </w:rPr>
+              <w:t>Asignatura 2: Planificación de los Recursos Humanos.</w:t>
+            </w:r>
+          </w:p>
+          <w:p>
+            <w:pPr>
+              <w:pStyle w:val="Prrafodelista"/>
+              <w:numPr>
+                <w:ilvl w:val="0"/>
+                <w:numId w:val="11"/>
+              </w:numPr>
+              <w:spacing w:line="240" w:lineRule="auto"/>
+              <w:rPr>
+                <w:rFonts w:ascii="Aptos Display" w:eastAsia="Oswald Light" w:hAnsi="Aptos Display" w:cs="Oswald Light"/>
+                <w:color w:val="262626" w:themeColor="text1" w:themeTint="D9"/>
+                <w:sz w:val="24"/>
+                <w:szCs w:val="24"/>
+                <w:lang w:val="es-ES"/>
+              </w:rPr>
+            </w:pPr>
+            <w:r>
+              <w:rPr>
+                <w:rFonts w:ascii="Aptos Display" w:eastAsia="Oswald Light" w:hAnsi="Aptos Display" w:cs="Oswald Light"/>
+                <w:color w:val="262626" w:themeColor="text1" w:themeTint="D9"/>
+                <w:sz w:val="24"/>
+                <w:szCs w:val="24"/>
+                <w:lang w:val="es-ES"/>
+              </w:rPr>
+              <w:t xml:space="preserve">Asignatura 3: Gestión por Competencias como Estrategia Empresarial. </w:t>
+            </w:r>
+          </w:p>
+          <w:p>
+            <w:pPr>
+              <w:pStyle w:val="Prrafodelista"/>
+              <w:numPr>
+                <w:ilvl w:val="0"/>
+                <w:numId w:val="11"/>
+              </w:numPr>
+              <w:spacing w:line="240" w:lineRule="auto"/>
+              <w:rPr>
+                <w:rFonts w:ascii="Aptos Display" w:eastAsia="Oswald Light" w:hAnsi="Aptos Display" w:cs="Oswald Light"/>
+                <w:color w:val="262626" w:themeColor="text1" w:themeTint="D9"/>
+                <w:sz w:val="24"/>
+                <w:szCs w:val="24"/>
+                <w:lang w:val="es-ES"/>
+              </w:rPr>
+            </w:pPr>
+            <w:r>
+              <w:rPr>
+                <w:rFonts w:ascii="Aptos Display" w:eastAsia="Oswald Light" w:hAnsi="Aptos Display" w:cs="Oswald Light"/>
+                <w:color w:val="262626" w:themeColor="text1" w:themeTint="D9"/>
+                <w:sz w:val="24"/>
+                <w:szCs w:val="24"/>
+                <w:lang w:val="es-ES"/>
+              </w:rPr>
+              <w:t xml:space="preserve">Asignatura 4: Procesos de Capacitación y Desarrollo Profesional de los Empleados. </w:t>
+            </w:r>
+          </w:p>
+          <w:p>
+            <w:pPr>
+              <w:pStyle w:val="Prrafodelista"/>
+              <w:numPr>
+                <w:ilvl w:val="0"/>
+                <w:numId w:val="11"/>
+              </w:numPr>
+              <w:spacing w:line="240" w:lineRule="auto"/>
+              <w:rPr>
+                <w:rFonts w:ascii="Aptos Display" w:eastAsia="Oswald Light" w:hAnsi="Aptos Display" w:cs="Oswald Light"/>
+                <w:color w:val="262626" w:themeColor="text1" w:themeTint="D9"/>
+                <w:sz w:val="24"/>
+                <w:szCs w:val="24"/>
+                <w:lang w:val="es-ES"/>
+              </w:rPr>
+            </w:pPr>
+            <w:r>
+              <w:rPr>
+                <w:rFonts w:ascii="Aptos Display" w:eastAsia="Oswald Light" w:hAnsi="Aptos Display" w:cs="Oswald Light"/>
+                <w:color w:val="262626" w:themeColor="text1" w:themeTint="D9"/>
+                <w:sz w:val="24"/>
+                <w:szCs w:val="24"/>
+                <w:lang w:val="es-ES"/>
+              </w:rPr>
+              <w:t xml:space="preserve">Asignatura 5: Sistemas de Comunicación Interna. </w:t>
+            </w:r>
+          </w:p>
+          <w:p>
+            <w:pPr>
+              <w:pStyle w:val="Prrafodelista"/>
+              <w:numPr>
+                <w:ilvl w:val="0"/>
+                <w:numId w:val="11"/>
+              </w:numPr>
+              <w:spacing w:line="240" w:lineRule="auto"/>
+              <w:rPr>
+                <w:rFonts w:ascii="Aptos Display" w:eastAsia="Oswald Light" w:hAnsi="Aptos Display" w:cs="Oswald Light"/>
+                <w:color w:val="262626" w:themeColor="text1" w:themeTint="D9"/>
+                <w:sz w:val="24"/>
+                <w:szCs w:val="24"/>
+                <w:lang w:val="es-ES"/>
+              </w:rPr>
+            </w:pPr>
+            <w:r>
+              <w:rPr>
+                <w:rFonts w:ascii="Aptos Display" w:eastAsia="Oswald Light" w:hAnsi="Aptos Display" w:cs="Oswald Light"/>
+                <w:color w:val="262626" w:themeColor="text1" w:themeTint="D9"/>
+                <w:sz w:val="24"/>
+                <w:szCs w:val="24"/>
+                <w:lang w:val="es-ES"/>
+              </w:rPr>
+              <w:t xml:space="preserve">Asignatura 6: Selección de Personal. </w:t>
+            </w:r>
+          </w:p>
+          <w:p>
+            <w:pPr>
+              <w:pStyle w:val="Prrafodelista"/>
+              <w:numPr>
+                <w:ilvl w:val="0"/>
+                <w:numId w:val="11"/>
+              </w:numPr>
+              <w:spacing w:line="240" w:lineRule="auto"/>
+              <w:rPr>
+                <w:rFonts w:ascii="Aptos Display" w:eastAsia="Oswald Light" w:hAnsi="Aptos Display" w:cs="Oswald Light"/>
+                <w:color w:val="262626" w:themeColor="text1" w:themeTint="D9"/>
+                <w:sz w:val="24"/>
+                <w:szCs w:val="24"/>
+                <w:lang w:val="es-ES"/>
+              </w:rPr>
+            </w:pPr>
+            <w:r>
+              <w:rPr>
+                <w:rFonts w:ascii="Aptos Display" w:eastAsia="Oswald Light" w:hAnsi="Aptos Display" w:cs="Oswald Light"/>
+                <w:color w:val="262626" w:themeColor="text1" w:themeTint="D9"/>
+                <w:sz w:val="24"/>
+                <w:szCs w:val="24"/>
+                <w:lang w:val="es-ES"/>
+              </w:rPr>
+              <w:t xml:space="preserve">Asignatura 7: Política Salarial. </w:t>
+            </w:r>
+          </w:p>
+          <w:p>
+            <w:pPr>
+              <w:pStyle w:val="Prrafodelista"/>
+              <w:numPr>
+                <w:ilvl w:val="0"/>
+                <w:numId w:val="11"/>
+              </w:numPr>
+              <w:spacing w:line="240" w:lineRule="auto"/>
+              <w:rPr>
+                <w:rFonts w:ascii="Aptos Display" w:eastAsia="Oswald Light" w:hAnsi="Aptos Display" w:cs="Oswald Light"/>
+                <w:color w:val="262626" w:themeColor="text1" w:themeTint="D9"/>
+                <w:sz w:val="24"/>
+                <w:szCs w:val="24"/>
+                <w:lang w:val="es-ES"/>
+              </w:rPr>
+            </w:pPr>
+            <w:r>
+              <w:rPr>
+                <w:rFonts w:ascii="Aptos Display" w:eastAsia="Oswald Light" w:hAnsi="Aptos Display" w:cs="Oswald Light"/>
+                <w:color w:val="262626" w:themeColor="text1" w:themeTint="D9"/>
+                <w:sz w:val="24"/>
+                <w:szCs w:val="24"/>
+                <w:lang w:val="es-ES"/>
+              </w:rPr>
+              <w:t>Asignatura 8: Organizaciones Saludables.</w:t>
+            </w:r>
+          </w:p>
+          <w:p>
+            <w:pPr>
+              <w:pStyle w:val="Prrafodelista"/>
+              <w:numPr>
+                <w:ilvl w:val="0"/>
+                <w:numId w:val="11"/>
+              </w:numPr>
+              <w:spacing w:line="240" w:lineRule="auto"/>
+              <w:rPr>
+                <w:rFonts w:ascii="Aptos Display" w:eastAsia="Oswald Light" w:hAnsi="Aptos Display" w:cs="Oswald Light"/>
+                <w:color w:val="262626" w:themeColor="text1" w:themeTint="D9"/>
+                <w:sz w:val="24"/>
+                <w:szCs w:val="24"/>
+                <w:lang w:val="es-ES"/>
+              </w:rPr>
+            </w:pPr>
+            <w:r>
+              <w:rPr>
+                <w:rFonts w:ascii="Aptos Display" w:eastAsia="Oswald Light" w:hAnsi="Aptos Display" w:cs="Oswald Light"/>
+                <w:color w:val="262626" w:themeColor="text1" w:themeTint="D9"/>
+                <w:sz w:val="24"/>
+                <w:szCs w:val="24"/>
+              </w:rPr>
+              <w:t xml:space="preserve">TFM: </w:t>
+            </w:r>
+            <w:proofErr w:type="spellStart"/>
+            <w:r>
+              <w:rPr>
+                <w:rFonts w:ascii="Aptos Display" w:eastAsia="Oswald Light" w:hAnsi="Aptos Display" w:cs="Oswald Light"/>
+                <w:color w:val="262626" w:themeColor="text1" w:themeTint="D9"/>
+                <w:sz w:val="24"/>
+                <w:szCs w:val="24"/>
+              </w:rPr>
+              <w:t>Dirección</w:t>
+            </w:r>
+            <w:proofErr w:type="spellEnd"/>
+            <w:r>
+              <w:rPr>
+                <w:rFonts w:ascii="Aptos Display" w:eastAsia="Oswald Light" w:hAnsi="Aptos Display" w:cs="Oswald Light"/>
+                <w:color w:val="262626" w:themeColor="text1" w:themeTint="D9"/>
+                <w:sz w:val="24"/>
+                <w:szCs w:val="24"/>
+              </w:rPr>
+              <w:t xml:space="preserve"> </w:t>
+            </w:r>
+            <w:proofErr w:type="spellStart"/>
+            <w:r>
+              <w:rPr>
+                <w:rFonts w:ascii="Aptos Display" w:eastAsia="Oswald Light" w:hAnsi="Aptos Display" w:cs="Oswald Light"/>
+                <w:color w:val="262626" w:themeColor="text1" w:themeTint="D9"/>
+                <w:sz w:val="24"/>
+                <w:szCs w:val="24"/>
+              </w:rPr>
+              <w:t>en</w:t>
+            </w:r>
+            <w:proofErr w:type="spellEnd"/>
+            <w:r>
+              <w:rPr>
+                <w:rFonts w:ascii="Aptos Display" w:eastAsia="Oswald Light" w:hAnsi="Aptos Display" w:cs="Oswald Light"/>
+                <w:color w:val="262626" w:themeColor="text1" w:themeTint="D9"/>
+                <w:sz w:val="24"/>
+                <w:szCs w:val="24"/>
+              </w:rPr>
+              <w:t xml:space="preserve"> RRHH</w:t>
+            </w:r>
+            <w:r>
+              <w:rPr>
+                <w:rFonts w:ascii="Aptos Display" w:eastAsia="Oswald Light" w:hAnsi="Aptos Display" w:cs="Oswald Light"/>
+                <w:color w:val="262626" w:themeColor="text1" w:themeTint="D9"/>
+                <w:sz w:val="24"/>
+                <w:szCs w:val="24"/>
+                <w:lang w:val="es-ES"/>
+              </w:rPr>
+              <w:t xml:space="preserve"> </w:t>
+            </w:r>
+          </w:p>
+          <w:p>
+            <w:pPr>
+              <w:pStyle w:val="Prrafodelista"/>
+              <w:spacing w:line="240" w:lineRule="auto"/>
+              <w:rPr>
+                <w:rFonts w:ascii="Aptos Display" w:eastAsia="Oswald Light" w:hAnsi="Aptos Display" w:cs="Oswald Light"/>
+                <w:color w:val="262626" w:themeColor="text1" w:themeTint="D9"/>
+                <w:sz w:val="24"/>
+                <w:szCs w:val="24"/>
+                <w:lang w:val="es-ES"/>
               </w:rPr>
             </w:pPr>
           </w:p>
@@ -2400,714 +2223,218 @@
             <w:pPr>
               <w:spacing w:line="240" w:lineRule="auto"/>
               <w:rPr>
-                <w:rFonts w:ascii="Aptos Display" w:eastAsia="Oswald" w:hAnsi="Aptos Display" w:cs="Oswald"/>
+                <w:rFonts w:ascii="Aptos Display" w:eastAsia="Oswald Light" w:hAnsi="Aptos Display" w:cs="Oswald Light"/>
                 <w:b/>
-                <w:color w:val="292929"/>
-                <w:sz w:val="32"/>
-                <w:szCs w:val="32"/>
+                <w:bCs/>
+                <w:color w:val="262626" w:themeColor="text1" w:themeTint="D9"/>
+                <w:sz w:val="24"/>
+                <w:szCs w:val="24"/>
+                <w:lang w:val="es-ES"/>
               </w:rPr>
             </w:pPr>
-            <w:proofErr w:type="spellStart"/>
             <w:r>
               <w:rPr>
-                <w:rFonts w:ascii="Aptos Display" w:eastAsia="Oswald" w:hAnsi="Aptos Display" w:cs="Oswald"/>
+                <w:rFonts w:ascii="Aptos Display" w:eastAsia="Oswald Light" w:hAnsi="Aptos Display" w:cs="Oswald Light"/>
                 <w:b/>
-                <w:color w:val="292929"/>
-                <w:sz w:val="32"/>
-                <w:szCs w:val="32"/>
-              </w:rPr>
-              <w:t>Módulo</w:t>
-            </w:r>
-            <w:proofErr w:type="spellEnd"/>
-            <w:r>
-              <w:rPr>
-                <w:rFonts w:ascii="Aptos Display" w:eastAsia="Oswald" w:hAnsi="Aptos Display" w:cs="Oswald"/>
-                <w:b/>
-                <w:color w:val="292929"/>
-                <w:sz w:val="32"/>
-                <w:szCs w:val="32"/>
-              </w:rPr>
-              <w:t xml:space="preserve"> 4: Redes </w:t>
-            </w:r>
-            <w:proofErr w:type="spellStart"/>
-            <w:r>
-              <w:rPr>
-                <w:rFonts w:ascii="Aptos Display" w:eastAsia="Oswald" w:hAnsi="Aptos Display" w:cs="Oswald"/>
-                <w:b/>
-                <w:color w:val="292929"/>
-                <w:sz w:val="32"/>
-                <w:szCs w:val="32"/>
-              </w:rPr>
-              <w:t>Eléctricas</w:t>
-            </w:r>
-            <w:proofErr w:type="spellEnd"/>
-            <w:r>
-              <w:rPr>
-                <w:rFonts w:ascii="Aptos Display" w:eastAsia="Oswald" w:hAnsi="Aptos Display" w:cs="Oswald"/>
-                <w:b/>
-                <w:color w:val="292929"/>
-                <w:sz w:val="32"/>
-                <w:szCs w:val="32"/>
-              </w:rPr>
-              <w:t xml:space="preserve"> y </w:t>
-            </w:r>
-            <w:proofErr w:type="spellStart"/>
-            <w:r>
-              <w:rPr>
-                <w:rFonts w:ascii="Aptos Display" w:eastAsia="Oswald" w:hAnsi="Aptos Display" w:cs="Oswald"/>
-                <w:b/>
-                <w:color w:val="292929"/>
-                <w:sz w:val="32"/>
-                <w:szCs w:val="32"/>
-              </w:rPr>
-              <w:t>Movilidad</w:t>
-            </w:r>
-            <w:proofErr w:type="spellEnd"/>
-            <w:r>
-              <w:rPr>
-                <w:rFonts w:ascii="Aptos Display" w:eastAsia="Oswald" w:hAnsi="Aptos Display" w:cs="Oswald"/>
-                <w:b/>
-                <w:color w:val="292929"/>
-                <w:sz w:val="32"/>
-                <w:szCs w:val="32"/>
-              </w:rPr>
-              <w:t xml:space="preserve"> </w:t>
-            </w:r>
-            <w:proofErr w:type="spellStart"/>
-            <w:r>
-              <w:rPr>
-                <w:rFonts w:ascii="Aptos Display" w:eastAsia="Oswald" w:hAnsi="Aptos Display" w:cs="Oswald"/>
-                <w:b/>
-                <w:color w:val="292929"/>
-                <w:sz w:val="32"/>
-                <w:szCs w:val="32"/>
-              </w:rPr>
-              <w:t>Sostenible</w:t>
-            </w:r>
-            <w:proofErr w:type="spellEnd"/>
-          </w:p>
-          <w:p>
-            <w:pPr>
-              <w:numPr>
-                <w:ilvl w:val="0"/>
-                <w:numId w:val="6"/>
-              </w:numPr>
-              <w:spacing w:line="240" w:lineRule="auto"/>
-              <w:rPr>
-                <w:rFonts w:ascii="Aptos Display" w:eastAsia="Oswald Light" w:hAnsi="Aptos Display" w:cs="Oswald Light"/>
-                <w:color w:val="292929"/>
-                <w:sz w:val="32"/>
-                <w:szCs w:val="32"/>
-              </w:rPr>
-            </w:pPr>
-            <w:proofErr w:type="spellStart"/>
-            <w:r>
-              <w:rPr>
-                <w:rFonts w:ascii="Aptos Display" w:eastAsia="Oswald Light" w:hAnsi="Aptos Display" w:cs="Oswald Light"/>
-                <w:color w:val="292929"/>
-                <w:sz w:val="32"/>
-                <w:szCs w:val="32"/>
-              </w:rPr>
-              <w:t>Integración</w:t>
-            </w:r>
-            <w:proofErr w:type="spellEnd"/>
-            <w:r>
-              <w:rPr>
-                <w:rFonts w:ascii="Aptos Display" w:eastAsia="Oswald Light" w:hAnsi="Aptos Display" w:cs="Oswald Light"/>
-                <w:color w:val="292929"/>
-                <w:sz w:val="32"/>
-                <w:szCs w:val="32"/>
-              </w:rPr>
-              <w:t xml:space="preserve"> de Energía </w:t>
-            </w:r>
-            <w:proofErr w:type="spellStart"/>
-            <w:r>
-              <w:rPr>
-                <w:rFonts w:ascii="Aptos Display" w:eastAsia="Oswald Light" w:hAnsi="Aptos Display" w:cs="Oswald Light"/>
-                <w:color w:val="292929"/>
-                <w:sz w:val="32"/>
-                <w:szCs w:val="32"/>
-              </w:rPr>
-              <w:t>Renovable</w:t>
-            </w:r>
-            <w:proofErr w:type="spellEnd"/>
-            <w:r>
-              <w:rPr>
-                <w:rFonts w:ascii="Aptos Display" w:eastAsia="Oswald Light" w:hAnsi="Aptos Display" w:cs="Oswald Light"/>
-                <w:color w:val="292929"/>
-                <w:sz w:val="32"/>
-                <w:szCs w:val="32"/>
-              </w:rPr>
-              <w:t xml:space="preserve"> </w:t>
-            </w:r>
-            <w:proofErr w:type="spellStart"/>
-            <w:r>
-              <w:rPr>
-                <w:rFonts w:ascii="Aptos Display" w:eastAsia="Oswald Light" w:hAnsi="Aptos Display" w:cs="Oswald Light"/>
-                <w:color w:val="292929"/>
-                <w:sz w:val="32"/>
-                <w:szCs w:val="32"/>
-              </w:rPr>
-              <w:t>en</w:t>
-            </w:r>
-            <w:proofErr w:type="spellEnd"/>
-            <w:r>
-              <w:rPr>
-                <w:rFonts w:ascii="Aptos Display" w:eastAsia="Oswald Light" w:hAnsi="Aptos Display" w:cs="Oswald Light"/>
-                <w:color w:val="292929"/>
-                <w:sz w:val="32"/>
-                <w:szCs w:val="32"/>
-              </w:rPr>
-              <w:t xml:space="preserve"> Redes </w:t>
-            </w:r>
-            <w:proofErr w:type="spellStart"/>
-            <w:r>
-              <w:rPr>
-                <w:rFonts w:ascii="Aptos Display" w:eastAsia="Oswald Light" w:hAnsi="Aptos Display" w:cs="Oswald Light"/>
-                <w:color w:val="292929"/>
-                <w:sz w:val="32"/>
-                <w:szCs w:val="32"/>
-              </w:rPr>
-              <w:t>Eléctricas</w:t>
-            </w:r>
-            <w:proofErr w:type="spellEnd"/>
-          </w:p>
-          <w:p>
-            <w:pPr>
-              <w:numPr>
-                <w:ilvl w:val="0"/>
-                <w:numId w:val="6"/>
-              </w:numPr>
-              <w:spacing w:line="240" w:lineRule="auto"/>
-              <w:rPr>
-                <w:rFonts w:ascii="Aptos Display" w:eastAsia="Oswald Light" w:hAnsi="Aptos Display" w:cs="Oswald Light"/>
-                <w:color w:val="292929"/>
-                <w:sz w:val="32"/>
-                <w:szCs w:val="32"/>
-              </w:rPr>
-            </w:pPr>
-            <w:proofErr w:type="spellStart"/>
-            <w:r>
-              <w:rPr>
-                <w:rFonts w:ascii="Aptos Display" w:eastAsia="Oswald Light" w:hAnsi="Aptos Display" w:cs="Oswald Light"/>
-                <w:color w:val="292929"/>
-                <w:sz w:val="32"/>
-                <w:szCs w:val="32"/>
-              </w:rPr>
-              <w:t>Almacenamiento</w:t>
-            </w:r>
-            <w:proofErr w:type="spellEnd"/>
-            <w:r>
-              <w:rPr>
-                <w:rFonts w:ascii="Aptos Display" w:eastAsia="Oswald Light" w:hAnsi="Aptos Display" w:cs="Oswald Light"/>
-                <w:color w:val="292929"/>
-                <w:sz w:val="32"/>
-                <w:szCs w:val="32"/>
-              </w:rPr>
-              <w:t xml:space="preserve"> de Energía</w:t>
-            </w:r>
-          </w:p>
-          <w:p>
-            <w:pPr>
-              <w:numPr>
-                <w:ilvl w:val="0"/>
-                <w:numId w:val="6"/>
-              </w:numPr>
-              <w:spacing w:line="240" w:lineRule="auto"/>
-              <w:rPr>
-                <w:rFonts w:ascii="Aptos Display" w:eastAsia="Oswald Light" w:hAnsi="Aptos Display" w:cs="Oswald Light"/>
-                <w:color w:val="292929"/>
-                <w:sz w:val="32"/>
-                <w:szCs w:val="32"/>
-              </w:rPr>
-            </w:pPr>
-            <w:proofErr w:type="spellStart"/>
-            <w:r>
-              <w:rPr>
-                <w:rFonts w:ascii="Aptos Display" w:eastAsia="Oswald Light" w:hAnsi="Aptos Display" w:cs="Oswald Light"/>
-                <w:color w:val="292929"/>
-                <w:sz w:val="32"/>
-                <w:szCs w:val="32"/>
-              </w:rPr>
-              <w:t>Movilidad</w:t>
-            </w:r>
-            <w:proofErr w:type="spellEnd"/>
-            <w:r>
-              <w:rPr>
-                <w:rFonts w:ascii="Aptos Display" w:eastAsia="Oswald Light" w:hAnsi="Aptos Display" w:cs="Oswald Light"/>
-                <w:color w:val="292929"/>
-                <w:sz w:val="32"/>
-                <w:szCs w:val="32"/>
-              </w:rPr>
-              <w:t xml:space="preserve"> </w:t>
-            </w:r>
-            <w:proofErr w:type="spellStart"/>
-            <w:r>
-              <w:rPr>
-                <w:rFonts w:ascii="Aptos Display" w:eastAsia="Oswald Light" w:hAnsi="Aptos Display" w:cs="Oswald Light"/>
-                <w:color w:val="292929"/>
-                <w:sz w:val="32"/>
-                <w:szCs w:val="32"/>
-              </w:rPr>
-              <w:t>Sostenible</w:t>
-            </w:r>
-            <w:proofErr w:type="spellEnd"/>
-            <w:r>
-              <w:rPr>
-                <w:rFonts w:ascii="Aptos Display" w:eastAsia="Oswald Light" w:hAnsi="Aptos Display" w:cs="Oswald Light"/>
-                <w:color w:val="292929"/>
-                <w:sz w:val="32"/>
-                <w:szCs w:val="32"/>
-              </w:rPr>
-              <w:t xml:space="preserve"> y </w:t>
-            </w:r>
-            <w:proofErr w:type="spellStart"/>
-            <w:r>
-              <w:rPr>
-                <w:rFonts w:ascii="Aptos Display" w:eastAsia="Oswald Light" w:hAnsi="Aptos Display" w:cs="Oswald Light"/>
-                <w:color w:val="292929"/>
-                <w:sz w:val="32"/>
-                <w:szCs w:val="32"/>
-              </w:rPr>
-              <w:t>Electromovilidad</w:t>
-            </w:r>
-            <w:proofErr w:type="spellEnd"/>
-            <w:r>
-              <w:rPr>
-                <w:rFonts w:ascii="Aptos Display" w:eastAsia="Oswald Light" w:hAnsi="Aptos Display" w:cs="Oswald Light"/>
-                <w:color w:val="292929"/>
-                <w:sz w:val="32"/>
-                <w:szCs w:val="32"/>
-              </w:rPr>
-              <w:t>.</w:t>
+                <w:bCs/>
+                <w:color w:val="262626" w:themeColor="text1" w:themeTint="D9"/>
+                <w:sz w:val="24"/>
+                <w:szCs w:val="24"/>
+                <w:lang w:val="es-ES"/>
+              </w:rPr>
+              <w:t>Asignatura Transversal</w:t>
             </w:r>
           </w:p>
           <w:p>
             <w:pPr>
               <w:spacing w:line="240" w:lineRule="auto"/>
               <w:rPr>
-                <w:rFonts w:ascii="Aptos Display" w:eastAsia="Oswald" w:hAnsi="Aptos Display" w:cs="Oswald"/>
+                <w:rFonts w:ascii="Aptos Display" w:eastAsia="Oswald Light" w:hAnsi="Aptos Display" w:cs="Oswald Light"/>
                 <w:b/>
-                <w:color w:val="292929"/>
-                <w:sz w:val="32"/>
-                <w:szCs w:val="32"/>
+                <w:bCs/>
+                <w:color w:val="262626" w:themeColor="text1" w:themeTint="D9"/>
+                <w:sz w:val="24"/>
+                <w:szCs w:val="24"/>
+                <w:lang w:val="es-ES"/>
               </w:rPr>
             </w:pPr>
           </w:p>
           <w:p>
             <w:pPr>
+              <w:pStyle w:val="Prrafodelista"/>
+              <w:numPr>
+                <w:ilvl w:val="0"/>
+                <w:numId w:val="8"/>
+              </w:numPr>
               <w:spacing w:line="240" w:lineRule="auto"/>
               <w:rPr>
-                <w:rFonts w:ascii="Aptos Display" w:eastAsia="Oswald" w:hAnsi="Aptos Display" w:cs="Oswald"/>
-                <w:b/>
-                <w:color w:val="292929"/>
-                <w:sz w:val="32"/>
-                <w:szCs w:val="32"/>
+                <w:rFonts w:ascii="Aptos Display" w:eastAsia="Oswald Light" w:hAnsi="Aptos Display" w:cs="Oswald Light"/>
+                <w:color w:val="262626" w:themeColor="text1" w:themeTint="D9"/>
+                <w:sz w:val="24"/>
+                <w:szCs w:val="24"/>
+                <w:lang w:val="es-ES"/>
               </w:rPr>
             </w:pPr>
             <w:r>
               <w:rPr>
-                <w:rFonts w:ascii="Aptos Display" w:eastAsia="Oswald" w:hAnsi="Aptos Display" w:cs="Oswald"/>
-                <w:b/>
-                <w:color w:val="292929"/>
-                <w:sz w:val="32"/>
-                <w:szCs w:val="32"/>
-              </w:rPr>
-              <w:t xml:space="preserve">Skills </w:t>
+                <w:rFonts w:ascii="Aptos Display" w:eastAsia="Oswald Light" w:hAnsi="Aptos Display" w:cs="Oswald Light"/>
+                <w:color w:val="262626" w:themeColor="text1" w:themeTint="D9"/>
+                <w:sz w:val="24"/>
+                <w:szCs w:val="24"/>
+                <w:lang w:val="es-ES"/>
+              </w:rPr>
+              <w:t>M</w:t>
             </w:r>
-            <w:proofErr w:type="spellStart"/>
             <w:r>
               <w:rPr>
-                <w:rFonts w:ascii="Aptos Display" w:eastAsia="Oswald" w:hAnsi="Aptos Display" w:cs="Oswald"/>
-                <w:b/>
-                <w:color w:val="292929"/>
-                <w:sz w:val="32"/>
-                <w:szCs w:val="32"/>
-              </w:rPr>
-              <w:t>transversales</w:t>
-            </w:r>
-            <w:proofErr w:type="spellEnd"/>
-          </w:p>
-          <w:p>
-            <w:pPr>
-              <w:numPr>
-                <w:ilvl w:val="0"/>
-                <w:numId w:val="6"/>
-              </w:numPr>
-              <w:spacing w:line="240" w:lineRule="auto"/>
-              <w:rPr>
-                <w:rFonts w:ascii="Aptos Display" w:eastAsia="Oswald Light" w:hAnsi="Aptos Display" w:cs="Oswald Light"/>
-                <w:color w:val="292929"/>
-                <w:sz w:val="32"/>
-                <w:szCs w:val="32"/>
-              </w:rPr>
-            </w:pPr>
-            <w:r>
-              <w:rPr>
-                <w:rFonts w:ascii="Aptos Display" w:eastAsia="Oswald Light" w:hAnsi="Aptos Display" w:cs="Oswald Light"/>
-                <w:color w:val="292929"/>
-                <w:sz w:val="32"/>
-                <w:szCs w:val="32"/>
-              </w:rPr>
-              <w:t>Inglés (</w:t>
-            </w:r>
-            <w:proofErr w:type="spellStart"/>
-            <w:r>
-              <w:rPr>
-                <w:rFonts w:ascii="Aptos Display" w:eastAsia="Oswald Light" w:hAnsi="Aptos Display" w:cs="Oswald Light"/>
-                <w:color w:val="292929"/>
-                <w:sz w:val="32"/>
-                <w:szCs w:val="32"/>
-              </w:rPr>
-              <w:t>preparación</w:t>
-            </w:r>
-            <w:proofErr w:type="spellEnd"/>
-            <w:r>
-              <w:rPr>
-                <w:rFonts w:ascii="Aptos Display" w:eastAsia="Oswald Light" w:hAnsi="Aptos Display" w:cs="Oswald Light"/>
-                <w:color w:val="292929"/>
-                <w:sz w:val="32"/>
-                <w:szCs w:val="32"/>
-              </w:rPr>
-              <w:t xml:space="preserve"> para TOEIC B2)</w:t>
+                <w:rFonts w:ascii="Aptos Display" w:eastAsia="Oswald Light" w:hAnsi="Aptos Display" w:cs="Oswald Light"/>
+                <w:color w:val="262626" w:themeColor="text1" w:themeTint="D9"/>
+                <w:sz w:val="24"/>
+                <w:szCs w:val="24"/>
+                <w:lang w:val="es-ES"/>
+              </w:rPr>
+              <w:t>arca Personal y Empleabilidad</w:t>
             </w:r>
           </w:p>
           <w:p>
             <w:pPr>
+              <w:pStyle w:val="Prrafodelista"/>
               <w:numPr>
                 <w:ilvl w:val="0"/>
-                <w:numId w:val="6"/>
+                <w:numId w:val="8"/>
               </w:numPr>
               <w:spacing w:line="240" w:lineRule="auto"/>
               <w:rPr>
                 <w:rFonts w:ascii="Aptos Display" w:eastAsia="Oswald Light" w:hAnsi="Aptos Display" w:cs="Oswald Light"/>
-                <w:color w:val="292929"/>
-                <w:sz w:val="32"/>
-                <w:szCs w:val="32"/>
-              </w:rPr>
-            </w:pPr>
-            <w:proofErr w:type="spellStart"/>
-            <w:r>
-              <w:rPr>
-                <w:rFonts w:ascii="Aptos Display" w:eastAsia="Oswald Light" w:hAnsi="Aptos Display" w:cs="Oswald Light"/>
-                <w:color w:val="292929"/>
-                <w:sz w:val="32"/>
-                <w:szCs w:val="32"/>
-              </w:rPr>
-              <w:t>Habilidades</w:t>
-            </w:r>
-            <w:proofErr w:type="spellEnd"/>
-            <w:r>
-              <w:rPr>
-                <w:rFonts w:ascii="Aptos Display" w:eastAsia="Oswald Light" w:hAnsi="Aptos Display" w:cs="Oswald Light"/>
-                <w:color w:val="292929"/>
-                <w:sz w:val="32"/>
-                <w:szCs w:val="32"/>
-              </w:rPr>
-              <w:t xml:space="preserve"> </w:t>
-            </w:r>
-            <w:proofErr w:type="spellStart"/>
-            <w:r>
-              <w:rPr>
-                <w:rFonts w:ascii="Aptos Display" w:eastAsia="Oswald Light" w:hAnsi="Aptos Display" w:cs="Oswald Light"/>
-                <w:color w:val="292929"/>
-                <w:sz w:val="32"/>
-                <w:szCs w:val="32"/>
-              </w:rPr>
-              <w:t>Directivas</w:t>
-            </w:r>
-            <w:proofErr w:type="spellEnd"/>
-          </w:p>
-          <w:p>
-            <w:pPr>
-              <w:numPr>
-                <w:ilvl w:val="0"/>
-                <w:numId w:val="6"/>
-              </w:numPr>
-              <w:spacing w:line="240" w:lineRule="auto"/>
-              <w:rPr>
-                <w:rFonts w:ascii="Aptos Display" w:eastAsia="Oswald Light" w:hAnsi="Aptos Display" w:cs="Oswald Light"/>
-                <w:color w:val="292929"/>
-                <w:sz w:val="32"/>
-                <w:szCs w:val="32"/>
+                <w:color w:val="262626" w:themeColor="text1" w:themeTint="D9"/>
+                <w:sz w:val="24"/>
+                <w:szCs w:val="24"/>
+                <w:lang w:val="es-ES"/>
               </w:rPr>
             </w:pPr>
             <w:r>
               <w:rPr>
                 <w:rFonts w:ascii="Aptos Display" w:eastAsia="Oswald Light" w:hAnsi="Aptos Display" w:cs="Oswald Light"/>
-                <w:color w:val="292929"/>
-                <w:sz w:val="32"/>
-                <w:szCs w:val="32"/>
-              </w:rPr>
-              <w:t xml:space="preserve">Marca Personal y </w:t>
-            </w:r>
-            <w:proofErr w:type="spellStart"/>
-            <w:r>
-              <w:rPr>
-                <w:rFonts w:ascii="Aptos Display" w:eastAsia="Oswald Light" w:hAnsi="Aptos Display" w:cs="Oswald Light"/>
-                <w:color w:val="292929"/>
-                <w:sz w:val="32"/>
-                <w:szCs w:val="32"/>
-              </w:rPr>
-              <w:t>Empleabilidad</w:t>
-            </w:r>
-            <w:proofErr w:type="spellEnd"/>
-            <w:r>
-              <w:rPr>
-                <w:rFonts w:ascii="Aptos Display" w:eastAsia="Oswald Light" w:hAnsi="Aptos Display" w:cs="Oswald Light"/>
-                <w:color w:val="292929"/>
-                <w:sz w:val="32"/>
-                <w:szCs w:val="32"/>
-              </w:rPr>
-              <w:t xml:space="preserve"> </w:t>
+                <w:color w:val="262626" w:themeColor="text1" w:themeTint="D9"/>
+                <w:sz w:val="24"/>
+                <w:szCs w:val="24"/>
+                <w:lang w:val="es-ES"/>
+              </w:rPr>
+              <w:t>Inglés</w:t>
             </w:r>
           </w:p>
           <w:p>
             <w:pPr>
+              <w:pStyle w:val="Prrafodelista"/>
+              <w:numPr>
+                <w:ilvl w:val="0"/>
+                <w:numId w:val="8"/>
+              </w:numPr>
               <w:spacing w:line="240" w:lineRule="auto"/>
               <w:rPr>
-                <w:rFonts w:ascii="Aptos Display" w:eastAsia="Oswald" w:hAnsi="Aptos Display" w:cs="Oswald"/>
-                <w:b/>
-                <w:color w:val="292929"/>
-                <w:sz w:val="32"/>
-                <w:szCs w:val="32"/>
+                <w:rFonts w:ascii="Aptos Display" w:eastAsia="Oswald Light" w:hAnsi="Aptos Display" w:cs="Oswald Light"/>
+                <w:color w:val="262626" w:themeColor="text1" w:themeTint="D9"/>
+                <w:sz w:val="24"/>
+                <w:szCs w:val="24"/>
+                <w:lang w:val="es-ES"/>
               </w:rPr>
             </w:pPr>
-          </w:p>
-          <w:p>
-            <w:pPr>
-              <w:spacing w:line="240" w:lineRule="auto"/>
-              <w:rPr>
-                <w:rFonts w:ascii="Aptos Display" w:eastAsia="Oswald Light" w:hAnsi="Aptos Display" w:cs="Oswald Light"/>
-                <w:color w:val="292929"/>
-                <w:sz w:val="32"/>
-                <w:szCs w:val="32"/>
-              </w:rPr>
-            </w:pPr>
+            <w:r>
+              <w:rPr>
+                <w:rFonts w:ascii="Aptos Display" w:eastAsia="Oswald Light" w:hAnsi="Aptos Display" w:cs="Oswald Light"/>
+                <w:color w:val="262626" w:themeColor="text1" w:themeTint="D9"/>
+                <w:sz w:val="24"/>
+                <w:szCs w:val="24"/>
+                <w:lang w:val="es-ES"/>
+              </w:rPr>
+              <w:t>Habilidades directivas</w:t>
+            </w:r>
           </w:p>
         </w:tc>
       </w:tr>
     </w:tbl>
-    <w:bookmarkEnd w:id="0"/>
     <w:p>
       <w:pPr>
         <w:spacing w:line="240" w:lineRule="auto"/>
         <w:rPr>
-          <w:rFonts w:ascii="Aptos Display" w:eastAsia="Oswald" w:hAnsi="Aptos Display" w:cs="Oswald"/>
+          <w:rFonts w:ascii="Scope One" w:eastAsia="Scope One" w:hAnsi="Scope One" w:cs="Scope One"/>
           <w:b/>
-          <w:color w:val="292929"/>
-          <w:sz w:val="28"/>
-          <w:szCs w:val="28"/>
-        </w:rPr>
-      </w:pPr>
-      <w:r>
-        <w:rPr>
-          <w:rFonts w:ascii="Aptos Display" w:eastAsia="Oswald" w:hAnsi="Aptos Display" w:cs="Oswald"/>
+          <w:bCs/>
+          <w:sz w:val="28"/>
+          <w:szCs w:val="28"/>
+          <w:lang w:val="es-ES"/>
+        </w:rPr>
+      </w:pPr>
+      <w:r>
+        <w:rPr>
+          <w:rFonts w:ascii="Scope One" w:eastAsia="Scope One" w:hAnsi="Scope One" w:cs="Scope One"/>
           <w:b/>
-          <w:color w:val="292929"/>
-          <w:sz w:val="28"/>
-          <w:szCs w:val="28"/>
-        </w:rPr>
-        <w:t xml:space="preserve">            </w:t>
+          <w:bCs/>
+          <w:sz w:val="28"/>
+          <w:szCs w:val="28"/>
+          <w:lang w:val="es-ES"/>
+        </w:rPr>
+        <w:t xml:space="preserve">                </w:t>
       </w:r>
     </w:p>
     <w:p>
       <w:pPr>
         <w:spacing w:line="240" w:lineRule="auto"/>
         <w:rPr>
-          <w:rFonts w:ascii="Aptos Display" w:eastAsia="Oswald" w:hAnsi="Aptos Display" w:cs="Oswald"/>
+          <w:rFonts w:ascii="Scope One" w:eastAsia="Scope One" w:hAnsi="Scope One" w:cs="Scope One"/>
           <w:b/>
-          <w:color w:val="292929"/>
-          <w:sz w:val="28"/>
-          <w:szCs w:val="28"/>
-        </w:rPr>
-      </w:pPr>
-      <w:r>
-        <w:rPr>
-          <w:rFonts w:ascii="Aptos Display" w:eastAsia="Oswald" w:hAnsi="Aptos Display" w:cs="Oswald"/>
+          <w:bCs/>
+          <w:sz w:val="28"/>
+          <w:szCs w:val="28"/>
+          <w:lang w:val="es-ES"/>
+        </w:rPr>
+      </w:pPr>
+      <w:r>
+        <w:rPr>
+          <w:rFonts w:ascii="Scope One" w:eastAsia="Scope One" w:hAnsi="Scope One" w:cs="Scope One"/>
           <w:b/>
-          <w:color w:val="292929"/>
-          <w:sz w:val="28"/>
-          <w:szCs w:val="28"/>
-        </w:rPr>
-        <w:t xml:space="preserve">                        </w:t>
-      </w:r>
-      <w:r>
-        <w:rPr>
-          <w:rFonts w:ascii="Aptos Display" w:eastAsia="Oswald" w:hAnsi="Aptos Display" w:cs="Oswald"/>
+          <w:bCs/>
+          <w:sz w:val="28"/>
+          <w:szCs w:val="28"/>
+          <w:lang w:val="es-ES"/>
+        </w:rPr>
+        <w:t xml:space="preserve">               </w:t>
+      </w:r>
+    </w:p>
+    <w:p>
+      <w:pPr>
+        <w:spacing w:line="240" w:lineRule="auto"/>
+        <w:rPr>
+          <w:rFonts w:ascii="Aptos Display" w:eastAsia="Scope One" w:hAnsi="Aptos Display" w:cs="Scope One"/>
+          <w:sz w:val="28"/>
+          <w:szCs w:val="28"/>
+          <w:lang w:val="es-ES"/>
+        </w:rPr>
+      </w:pPr>
+      <w:r>
+        <w:rPr>
+          <w:rFonts w:ascii="Scope One" w:eastAsia="Scope One" w:hAnsi="Scope One" w:cs="Scope One"/>
           <w:b/>
-          <w:color w:val="292929"/>
-          <w:sz w:val="28"/>
-          <w:szCs w:val="28"/>
-        </w:rPr>
-        <w:t xml:space="preserve">Proyecto Fin de </w:t>
-      </w:r>
-      <w:proofErr w:type="spellStart"/>
-      <w:r>
-        <w:rPr>
-          <w:rFonts w:ascii="Aptos Display" w:eastAsia="Oswald" w:hAnsi="Aptos Display" w:cs="Oswald"/>
+          <w:bCs/>
+          <w:sz w:val="28"/>
+          <w:szCs w:val="28"/>
+          <w:lang w:val="es-ES"/>
+        </w:rPr>
+        <w:t xml:space="preserve">                 </w:t>
+      </w:r>
+    </w:p>
+    <w:p>
+      <w:pPr>
+        <w:spacing w:line="240" w:lineRule="auto"/>
+        <w:rPr>
+          <w:rFonts w:ascii="Oswald" w:eastAsia="Oswald" w:hAnsi="Oswald" w:cs="Oswald"/>
           <w:b/>
-          <w:color w:val="292929"/>
-          <w:sz w:val="28"/>
-          <w:szCs w:val="28"/>
-        </w:rPr>
-        <w:t>Máster</w:t>
-      </w:r>
-      <w:proofErr w:type="spellEnd"/>
-      <w:r>
-        <w:rPr>
-          <w:rFonts w:ascii="Aptos Display" w:eastAsia="Oswald" w:hAnsi="Aptos Display" w:cs="Oswald"/>
-          <w:b/>
-          <w:color w:val="292929"/>
-          <w:sz w:val="28"/>
-          <w:szCs w:val="28"/>
-        </w:rPr>
-        <w:t xml:space="preserve"> </w:t>
-      </w:r>
-      <w:proofErr w:type="spellStart"/>
-      <w:r>
-        <w:rPr>
-          <w:rFonts w:ascii="Aptos Display" w:eastAsia="Oswald" w:hAnsi="Aptos Display" w:cs="Oswald"/>
-          <w:b/>
-          <w:color w:val="292929"/>
-          <w:sz w:val="28"/>
-          <w:szCs w:val="28"/>
-        </w:rPr>
-        <w:t>Profesional</w:t>
-      </w:r>
-      <w:proofErr w:type="spellEnd"/>
-      <w:r>
-        <w:rPr>
-          <w:rFonts w:ascii="Aptos Display" w:eastAsia="Oswald" w:hAnsi="Aptos Display" w:cs="Oswald"/>
-          <w:b/>
-          <w:color w:val="292929"/>
-          <w:sz w:val="28"/>
-          <w:szCs w:val="28"/>
-        </w:rPr>
-        <w:t xml:space="preserve"> </w:t>
-      </w:r>
-      <w:proofErr w:type="spellStart"/>
-      <w:r>
-        <w:rPr>
-          <w:rFonts w:ascii="Aptos Display" w:eastAsia="Oswald" w:hAnsi="Aptos Display" w:cs="Oswald"/>
-          <w:b/>
-          <w:color w:val="292929"/>
-          <w:sz w:val="28"/>
-          <w:szCs w:val="28"/>
-        </w:rPr>
-        <w:t>en</w:t>
-      </w:r>
-      <w:proofErr w:type="spellEnd"/>
-      <w:r>
-        <w:rPr>
-          <w:rFonts w:ascii="Aptos Display" w:eastAsia="Oswald" w:hAnsi="Aptos Display" w:cs="Oswald"/>
-          <w:b/>
-          <w:color w:val="292929"/>
-          <w:sz w:val="28"/>
-          <w:szCs w:val="28"/>
-        </w:rPr>
-        <w:t xml:space="preserve"> </w:t>
-      </w:r>
-      <w:proofErr w:type="spellStart"/>
-      <w:r>
-        <w:rPr>
-          <w:rFonts w:ascii="Aptos Display" w:eastAsia="Oswald" w:hAnsi="Aptos Display" w:cs="Oswald"/>
-          <w:b/>
-          <w:color w:val="292929"/>
-          <w:sz w:val="28"/>
-          <w:szCs w:val="28"/>
-        </w:rPr>
-        <w:t>Energías</w:t>
-      </w:r>
-      <w:proofErr w:type="spellEnd"/>
-      <w:r>
-        <w:rPr>
-          <w:rFonts w:ascii="Aptos Display" w:eastAsia="Oswald" w:hAnsi="Aptos Display" w:cs="Oswald"/>
-          <w:b/>
-          <w:color w:val="292929"/>
-          <w:sz w:val="28"/>
-          <w:szCs w:val="28"/>
-        </w:rPr>
-        <w:t xml:space="preserve"> </w:t>
-      </w:r>
-      <w:proofErr w:type="spellStart"/>
-      <w:r>
-        <w:rPr>
-          <w:rFonts w:ascii="Aptos Display" w:eastAsia="Oswald" w:hAnsi="Aptos Display" w:cs="Oswald"/>
-          <w:b/>
-          <w:color w:val="292929"/>
-          <w:sz w:val="28"/>
-          <w:szCs w:val="28"/>
-        </w:rPr>
-        <w:t>Renovables</w:t>
-      </w:r>
-      <w:proofErr w:type="spellEnd"/>
-      <w:r>
-        <w:rPr>
-          <w:rFonts w:ascii="Aptos Display" w:eastAsia="Oswald" w:hAnsi="Aptos Display" w:cs="Oswald"/>
-          <w:b/>
-          <w:color w:val="292929"/>
-          <w:sz w:val="28"/>
-          <w:szCs w:val="28"/>
-        </w:rPr>
-        <w:t xml:space="preserve">, Redes </w:t>
-      </w:r>
-      <w:proofErr w:type="spellStart"/>
-      <w:r>
-        <w:rPr>
-          <w:rFonts w:ascii="Aptos Display" w:eastAsia="Oswald" w:hAnsi="Aptos Display" w:cs="Oswald"/>
-          <w:b/>
-          <w:color w:val="292929"/>
-          <w:sz w:val="28"/>
-          <w:szCs w:val="28"/>
-        </w:rPr>
-        <w:t>Inteligentes</w:t>
-      </w:r>
-      <w:proofErr w:type="spellEnd"/>
-      <w:r>
-        <w:rPr>
-          <w:rFonts w:ascii="Aptos Display" w:eastAsia="Oswald" w:hAnsi="Aptos Display" w:cs="Oswald"/>
-          <w:b/>
-          <w:color w:val="292929"/>
-          <w:sz w:val="28"/>
-          <w:szCs w:val="28"/>
-        </w:rPr>
-        <w:t xml:space="preserve"> y </w:t>
-      </w:r>
-      <w:proofErr w:type="spellStart"/>
-      <w:r>
-        <w:rPr>
-          <w:rFonts w:ascii="Aptos Display" w:eastAsia="Oswald" w:hAnsi="Aptos Display" w:cs="Oswald"/>
-          <w:b/>
-          <w:color w:val="292929"/>
-          <w:sz w:val="28"/>
-          <w:szCs w:val="28"/>
-        </w:rPr>
-        <w:t>Movilidad</w:t>
-      </w:r>
-      <w:proofErr w:type="spellEnd"/>
-      <w:r>
-        <w:rPr>
-          <w:rFonts w:ascii="Aptos Display" w:eastAsia="Oswald" w:hAnsi="Aptos Display" w:cs="Oswald"/>
-          <w:b/>
-          <w:color w:val="292929"/>
-          <w:sz w:val="28"/>
-          <w:szCs w:val="28"/>
-        </w:rPr>
-        <w:t xml:space="preserve"> </w:t>
-      </w:r>
-      <w:proofErr w:type="spellStart"/>
-      <w:r>
-        <w:rPr>
-          <w:rFonts w:ascii="Aptos Display" w:eastAsia="Oswald" w:hAnsi="Aptos Display" w:cs="Oswald"/>
-          <w:b/>
-          <w:color w:val="292929"/>
-          <w:sz w:val="28"/>
-          <w:szCs w:val="28"/>
-        </w:rPr>
-        <w:t>Eléctrica</w:t>
-      </w:r>
-      <w:proofErr w:type="spellEnd"/>
+          <w:bCs/>
+          <w:color w:val="292929"/>
+          <w:sz w:val="28"/>
+          <w:szCs w:val="28"/>
+        </w:rPr>
+      </w:pPr>
     </w:p>
     <w:sectPr>
       <w:pgSz w:w="16838" w:h="11906" w:orient="landscape"/>
@@ -3122,6 +2449,119 @@
 <file path=word/numbering.xml><?xml version="1.0" encoding="utf-8"?>
 <w:numbering xmlns:wpc="http://schemas.microsoft.com/office/word/2010/wordprocessingCanvas" xmlns:cx="http://schemas.microsoft.com/office/drawing/2014/chartex" xmlns:cx1="http://schemas.microsoft.com/office/drawing/2015/9/8/chartex" xmlns:cx2="http://schemas.microsoft.com/office/drawing/2015/10/21/chartex" xmlns:cx3="http://schemas.microsoft.com/office/drawing/2016/5/9/chartex" xmlns:cx4="http://schemas.microsoft.com/office/drawing/2016/5/10/chartex" xmlns:cx5="http://schemas.microsoft.com/office/drawing/2016/5/11/chartex" xmlns:cx6="http://schemas.microsoft.com/office/drawing/2016/5/12/chartex" xmlns:cx7="http://schemas.microsoft.com/office/drawing/2016/5/13/chartex" xmlns:cx8="http://schemas.microsoft.com/office/drawing/2016/5/14/chartex" xmlns:mc="http://schemas.openxmlformats.org/markup-compatibility/2006" xmlns:aink="http://schemas.microsoft.com/office/drawing/2016/ink" xmlns:am3d="http://schemas.microsoft.com/office/drawing/2017/model3d" xmlns:o="urn:schemas-microsoft-com:office:office" xmlns:oel="http://schemas.microsoft.com/office/2019/extlst" xmlns:r="http://schemas.openxmlformats.org/officeDocument/2006/relationships" xmlns:m="http://schemas.openxmlformats.org/officeDocument/2006/math" xmlns:v="urn:schemas-microsoft-com:vml" xmlns:wp14="http://schemas.microsoft.com/office/word/2010/wordprocessingDrawing" xmlns:wp="http://schemas.openxmlformats.org/drawingml/2006/wordprocessingDrawing" xmlns:w10="urn:schemas-microsoft-com:office:word" xmlns:w="http://schemas.openxmlformats.org/wordprocessingml/2006/main" xmlns:w14="http://schemas.microsoft.com/office/word/2010/wordml" xmlns:w15="http://schemas.microsoft.com/office/word/2012/wordml" xmlns:w16cex="http://schemas.microsoft.com/office/word/2018/wordml/cex" xmlns:w16cid="http://schemas.microsoft.com/office/word/2016/wordml/cid" xmlns:w16="http://schemas.microsoft.com/office/word/2018/wordml" xmlns:w16du="http://schemas.microsoft.com/office/word/2023/wordml/word16du" xmlns:w16sdtdh="http://schemas.microsoft.com/office/word/2020/wordml/sdtdatahash" xmlns:w16sdtfl="http://schemas.microsoft.com/office/word/2024/wordml/sdtformatlock" xmlns:w16se="http://schemas.microsoft.com/office/word/2015/wordml/symex" xmlns:wpg="http://schemas.microsoft.com/office/word/2010/wordprocessingGroup" xmlns:wpi="http://schemas.microsoft.com/office/word/2010/wordprocessingInk" xmlns:wne="http://schemas.microsoft.com/office/word/2006/wordml" xmlns:wps="http://schemas.microsoft.com/office/word/2010/wordprocessingShape" mc:Ignorable="w14 w15 w16se w16cid w16 w16cex w16sdtdh w16sdtfl w16du wp14">
   <w:abstractNum w:abstractNumId="0" w15:restartNumberingAfterBreak="0">
+    <w:nsid w:val="01170074"/>
+    <w:multiLevelType w:val="hybridMultilevel"/>
+    <w:tmpl w:val="280A72EA"/>
+    <w:lvl w:ilvl="0" w:tplc="0C0A0001">
+      <w:start w:val="1"/>
+      <w:numFmt w:val="bullet"/>
+      <w:lvlText w:val=""/>
+      <w:lvlJc w:val="left"/>
+      <w:pPr>
+        <w:ind w:left="1440" w:hanging="360"/>
+      </w:pPr>
+      <w:rPr>
+        <w:rFonts w:ascii="Symbol" w:hAnsi="Symbol" w:hint="default"/>
+      </w:rPr>
+    </w:lvl>
+    <w:lvl w:ilvl="1" w:tplc="0C0A0003" w:tentative="1">
+      <w:start w:val="1"/>
+      <w:numFmt w:val="bullet"/>
+      <w:lvlText w:val="o"/>
+      <w:lvlJc w:val="left"/>
+      <w:pPr>
+        <w:ind w:left="2160" w:hanging="360"/>
+      </w:pPr>
+      <w:rPr>
+        <w:rFonts w:ascii="Courier New" w:hAnsi="Courier New" w:cs="Courier New" w:hint="default"/>
+      </w:rPr>
+    </w:lvl>
+    <w:lvl w:ilvl="2" w:tplc="0C0A0005" w:tentative="1">
+      <w:start w:val="1"/>
+      <w:numFmt w:val="bullet"/>
+      <w:lvlText w:val=""/>
+      <w:lvlJc w:val="left"/>
+      <w:pPr>
+        <w:ind w:left="2880" w:hanging="360"/>
+      </w:pPr>
+      <w:rPr>
+        <w:rFonts w:ascii="Wingdings" w:hAnsi="Wingdings" w:hint="default"/>
+      </w:rPr>
+    </w:lvl>
+    <w:lvl w:ilvl="3" w:tplc="0C0A0001" w:tentative="1">
+      <w:start w:val="1"/>
+      <w:numFmt w:val="bullet"/>
+      <w:lvlText w:val=""/>
+      <w:lvlJc w:val="left"/>
+      <w:pPr>
+        <w:ind w:left="3600" w:hanging="360"/>
+      </w:pPr>
+      <w:rPr>
+        <w:rFonts w:ascii="Symbol" w:hAnsi="Symbol" w:hint="default"/>
+      </w:rPr>
+    </w:lvl>
+    <w:lvl w:ilvl="4" w:tplc="0C0A0003" w:tentative="1">
+      <w:start w:val="1"/>
+      <w:numFmt w:val="bullet"/>
+      <w:lvlText w:val="o"/>
+      <w:lvlJc w:val="left"/>
+      <w:pPr>
+        <w:ind w:left="4320" w:hanging="360"/>
+      </w:pPr>
+      <w:rPr>
+        <w:rFonts w:ascii="Courier New" w:hAnsi="Courier New" w:cs="Courier New" w:hint="default"/>
+      </w:rPr>
+    </w:lvl>
+    <w:lvl w:ilvl="5" w:tplc="0C0A0005" w:tentative="1">
+      <w:start w:val="1"/>
+      <w:numFmt w:val="bullet"/>
+      <w:lvlText w:val=""/>
+      <w:lvlJc w:val="left"/>
+      <w:pPr>
+        <w:ind w:left="5040" w:hanging="360"/>
+      </w:pPr>
+      <w:rPr>
+        <w:rFonts w:ascii="Wingdings" w:hAnsi="Wingdings" w:hint="default"/>
+      </w:rPr>
+    </w:lvl>
+    <w:lvl w:ilvl="6" w:tplc="0C0A0001" w:tentative="1">
+      <w:start w:val="1"/>
+      <w:numFmt w:val="bullet"/>
+      <w:lvlText w:val=""/>
+      <w:lvlJc w:val="left"/>
+      <w:pPr>
+        <w:ind w:left="5760" w:hanging="360"/>
+      </w:pPr>
+      <w:rPr>
+        <w:rFonts w:ascii="Symbol" w:hAnsi="Symbol" w:hint="default"/>
+      </w:rPr>
+    </w:lvl>
+    <w:lvl w:ilvl="7" w:tplc="0C0A0003" w:tentative="1">
+      <w:start w:val="1"/>
+      <w:numFmt w:val="bullet"/>
+      <w:lvlText w:val="o"/>
+      <w:lvlJc w:val="left"/>
+      <w:pPr>
+        <w:ind w:left="6480" w:hanging="360"/>
+      </w:pPr>
+      <w:rPr>
+        <w:rFonts w:ascii="Courier New" w:hAnsi="Courier New" w:cs="Courier New" w:hint="default"/>
+      </w:rPr>
+    </w:lvl>
+    <w:lvl w:ilvl="8" w:tplc="0C0A0005" w:tentative="1">
+      <w:start w:val="1"/>
+      <w:numFmt w:val="bullet"/>
+      <w:lvlText w:val=""/>
+      <w:lvlJc w:val="left"/>
+      <w:pPr>
+        <w:ind w:left="7200" w:hanging="360"/>
+      </w:pPr>
+      <w:rPr>
+        <w:rFonts w:ascii="Wingdings" w:hAnsi="Wingdings" w:hint="default"/>
+      </w:rPr>
+    </w:lvl>
+  </w:abstractNum>
+  <w:abstractNum w:abstractNumId="1" w15:restartNumberingAfterBreak="0">
     <w:nsid w:val="0D6B7690"/>
     <w:multiLevelType w:val="multilevel"/>
     <w:tmpl w:val="90489612"/>
@@ -3234,7 +2674,346 @@
       </w:rPr>
     </w:lvl>
   </w:abstractNum>
-  <w:abstractNum w:abstractNumId="1" w15:restartNumberingAfterBreak="0">
+  <w:abstractNum w:abstractNumId="2" w15:restartNumberingAfterBreak="0">
+    <w:nsid w:val="21310F7F"/>
+    <w:multiLevelType w:val="hybridMultilevel"/>
+    <w:tmpl w:val="60D07328"/>
+    <w:lvl w:ilvl="0" w:tplc="0C0A0001">
+      <w:start w:val="1"/>
+      <w:numFmt w:val="bullet"/>
+      <w:lvlText w:val=""/>
+      <w:lvlJc w:val="left"/>
+      <w:pPr>
+        <w:ind w:left="720" w:hanging="360"/>
+      </w:pPr>
+      <w:rPr>
+        <w:rFonts w:ascii="Symbol" w:hAnsi="Symbol" w:hint="default"/>
+      </w:rPr>
+    </w:lvl>
+    <w:lvl w:ilvl="1" w:tplc="0C0A0003" w:tentative="1">
+      <w:start w:val="1"/>
+      <w:numFmt w:val="bullet"/>
+      <w:lvlText w:val="o"/>
+      <w:lvlJc w:val="left"/>
+      <w:pPr>
+        <w:ind w:left="1440" w:hanging="360"/>
+      </w:pPr>
+      <w:rPr>
+        <w:rFonts w:ascii="Courier New" w:hAnsi="Courier New" w:cs="Courier New" w:hint="default"/>
+      </w:rPr>
+    </w:lvl>
+    <w:lvl w:ilvl="2" w:tplc="0C0A0005" w:tentative="1">
+      <w:start w:val="1"/>
+      <w:numFmt w:val="bullet"/>
+      <w:lvlText w:val=""/>
+      <w:lvlJc w:val="left"/>
+      <w:pPr>
+        <w:ind w:left="2160" w:hanging="360"/>
+      </w:pPr>
+      <w:rPr>
+        <w:rFonts w:ascii="Wingdings" w:hAnsi="Wingdings" w:hint="default"/>
+      </w:rPr>
+    </w:lvl>
+    <w:lvl w:ilvl="3" w:tplc="0C0A0001" w:tentative="1">
+      <w:start w:val="1"/>
+      <w:numFmt w:val="bullet"/>
+      <w:lvlText w:val=""/>
+      <w:lvlJc w:val="left"/>
+      <w:pPr>
+        <w:ind w:left="2880" w:hanging="360"/>
+      </w:pPr>
+      <w:rPr>
+        <w:rFonts w:ascii="Symbol" w:hAnsi="Symbol" w:hint="default"/>
+      </w:rPr>
+    </w:lvl>
+    <w:lvl w:ilvl="4" w:tplc="0C0A0003" w:tentative="1">
+      <w:start w:val="1"/>
+      <w:numFmt w:val="bullet"/>
+      <w:lvlText w:val="o"/>
+      <w:lvlJc w:val="left"/>
+      <w:pPr>
+        <w:ind w:left="3600" w:hanging="360"/>
+      </w:pPr>
+      <w:rPr>
+        <w:rFonts w:ascii="Courier New" w:hAnsi="Courier New" w:cs="Courier New" w:hint="default"/>
+      </w:rPr>
+    </w:lvl>
+    <w:lvl w:ilvl="5" w:tplc="0C0A0005" w:tentative="1">
+      <w:start w:val="1"/>
+      <w:numFmt w:val="bullet"/>
+      <w:lvlText w:val=""/>
+      <w:lvlJc w:val="left"/>
+      <w:pPr>
+        <w:ind w:left="4320" w:hanging="360"/>
+      </w:pPr>
+      <w:rPr>
+        <w:rFonts w:ascii="Wingdings" w:hAnsi="Wingdings" w:hint="default"/>
+      </w:rPr>
+    </w:lvl>
+    <w:lvl w:ilvl="6" w:tplc="0C0A0001" w:tentative="1">
+      <w:start w:val="1"/>
+      <w:numFmt w:val="bullet"/>
+      <w:lvlText w:val=""/>
+      <w:lvlJc w:val="left"/>
+      <w:pPr>
+        <w:ind w:left="5040" w:hanging="360"/>
+      </w:pPr>
+      <w:rPr>
+        <w:rFonts w:ascii="Symbol" w:hAnsi="Symbol" w:hint="default"/>
+      </w:rPr>
+    </w:lvl>
+    <w:lvl w:ilvl="7" w:tplc="0C0A0003" w:tentative="1">
+      <w:start w:val="1"/>
+      <w:numFmt w:val="bullet"/>
+      <w:lvlText w:val="o"/>
+      <w:lvlJc w:val="left"/>
+      <w:pPr>
+        <w:ind w:left="5760" w:hanging="360"/>
+      </w:pPr>
+      <w:rPr>
+        <w:rFonts w:ascii="Courier New" w:hAnsi="Courier New" w:cs="Courier New" w:hint="default"/>
+      </w:rPr>
+    </w:lvl>
+    <w:lvl w:ilvl="8" w:tplc="0C0A0005" w:tentative="1">
+      <w:start w:val="1"/>
+      <w:numFmt w:val="bullet"/>
+      <w:lvlText w:val=""/>
+      <w:lvlJc w:val="left"/>
+      <w:pPr>
+        <w:ind w:left="6480" w:hanging="360"/>
+      </w:pPr>
+      <w:rPr>
+        <w:rFonts w:ascii="Wingdings" w:hAnsi="Wingdings" w:hint="default"/>
+      </w:rPr>
+    </w:lvl>
+  </w:abstractNum>
+  <w:abstractNum w:abstractNumId="3" w15:restartNumberingAfterBreak="0">
+    <w:nsid w:val="22734494"/>
+    <w:multiLevelType w:val="hybridMultilevel"/>
+    <w:tmpl w:val="463CDBFE"/>
+    <w:lvl w:ilvl="0" w:tplc="0C0A0001">
+      <w:start w:val="1"/>
+      <w:numFmt w:val="bullet"/>
+      <w:lvlText w:val=""/>
+      <w:lvlJc w:val="left"/>
+      <w:pPr>
+        <w:ind w:left="720" w:hanging="360"/>
+      </w:pPr>
+      <w:rPr>
+        <w:rFonts w:ascii="Symbol" w:hAnsi="Symbol" w:hint="default"/>
+      </w:rPr>
+    </w:lvl>
+    <w:lvl w:ilvl="1" w:tplc="0C0A0003" w:tentative="1">
+      <w:start w:val="1"/>
+      <w:numFmt w:val="bullet"/>
+      <w:lvlText w:val="o"/>
+      <w:lvlJc w:val="left"/>
+      <w:pPr>
+        <w:ind w:left="1440" w:hanging="360"/>
+      </w:pPr>
+      <w:rPr>
+        <w:rFonts w:ascii="Courier New" w:hAnsi="Courier New" w:cs="Courier New" w:hint="default"/>
+      </w:rPr>
+    </w:lvl>
+    <w:lvl w:ilvl="2" w:tplc="0C0A0005" w:tentative="1">
+      <w:start w:val="1"/>
+      <w:numFmt w:val="bullet"/>
+      <w:lvlText w:val=""/>
+      <w:lvlJc w:val="left"/>
+      <w:pPr>
+        <w:ind w:left="2160" w:hanging="360"/>
+      </w:pPr>
+      <w:rPr>
+        <w:rFonts w:ascii="Wingdings" w:hAnsi="Wingdings" w:hint="default"/>
+      </w:rPr>
+    </w:lvl>
+    <w:lvl w:ilvl="3" w:tplc="0C0A0001" w:tentative="1">
+      <w:start w:val="1"/>
+      <w:numFmt w:val="bullet"/>
+      <w:lvlText w:val=""/>
+      <w:lvlJc w:val="left"/>
+      <w:pPr>
+        <w:ind w:left="2880" w:hanging="360"/>
+      </w:pPr>
+      <w:rPr>
+        <w:rFonts w:ascii="Symbol" w:hAnsi="Symbol" w:hint="default"/>
+      </w:rPr>
+    </w:lvl>
+    <w:lvl w:ilvl="4" w:tplc="0C0A0003" w:tentative="1">
+      <w:start w:val="1"/>
+      <w:numFmt w:val="bullet"/>
+      <w:lvlText w:val="o"/>
+      <w:lvlJc w:val="left"/>
+      <w:pPr>
+        <w:ind w:left="3600" w:hanging="360"/>
+      </w:pPr>
+      <w:rPr>
+        <w:rFonts w:ascii="Courier New" w:hAnsi="Courier New" w:cs="Courier New" w:hint="default"/>
+      </w:rPr>
+    </w:lvl>
+    <w:lvl w:ilvl="5" w:tplc="0C0A0005" w:tentative="1">
+      <w:start w:val="1"/>
+      <w:numFmt w:val="bullet"/>
+      <w:lvlText w:val=""/>
+      <w:lvlJc w:val="left"/>
+      <w:pPr>
+        <w:ind w:left="4320" w:hanging="360"/>
+      </w:pPr>
+      <w:rPr>
+        <w:rFonts w:ascii="Wingdings" w:hAnsi="Wingdings" w:hint="default"/>
+      </w:rPr>
+    </w:lvl>
+    <w:lvl w:ilvl="6" w:tplc="0C0A0001" w:tentative="1">
+      <w:start w:val="1"/>
+      <w:numFmt w:val="bullet"/>
+      <w:lvlText w:val=""/>
+      <w:lvlJc w:val="left"/>
+      <w:pPr>
+        <w:ind w:left="5040" w:hanging="360"/>
+      </w:pPr>
+      <w:rPr>
+        <w:rFonts w:ascii="Symbol" w:hAnsi="Symbol" w:hint="default"/>
+      </w:rPr>
+    </w:lvl>
+    <w:lvl w:ilvl="7" w:tplc="0C0A0003" w:tentative="1">
+      <w:start w:val="1"/>
+      <w:numFmt w:val="bullet"/>
+      <w:lvlText w:val="o"/>
+      <w:lvlJc w:val="left"/>
+      <w:pPr>
+        <w:ind w:left="5760" w:hanging="360"/>
+      </w:pPr>
+      <w:rPr>
+        <w:rFonts w:ascii="Courier New" w:hAnsi="Courier New" w:cs="Courier New" w:hint="default"/>
+      </w:rPr>
+    </w:lvl>
+    <w:lvl w:ilvl="8" w:tplc="0C0A0005" w:tentative="1">
+      <w:start w:val="1"/>
+      <w:numFmt w:val="bullet"/>
+      <w:lvlText w:val=""/>
+      <w:lvlJc w:val="left"/>
+      <w:pPr>
+        <w:ind w:left="6480" w:hanging="360"/>
+      </w:pPr>
+      <w:rPr>
+        <w:rFonts w:ascii="Wingdings" w:hAnsi="Wingdings" w:hint="default"/>
+      </w:rPr>
+    </w:lvl>
+  </w:abstractNum>
+  <w:abstractNum w:abstractNumId="4" w15:restartNumberingAfterBreak="0">
+    <w:nsid w:val="26D87804"/>
+    <w:multiLevelType w:val="hybridMultilevel"/>
+    <w:tmpl w:val="00A653BE"/>
+    <w:lvl w:ilvl="0" w:tplc="0C0A0001">
+      <w:start w:val="1"/>
+      <w:numFmt w:val="bullet"/>
+      <w:lvlText w:val=""/>
+      <w:lvlJc w:val="left"/>
+      <w:pPr>
+        <w:ind w:left="720" w:hanging="360"/>
+      </w:pPr>
+      <w:rPr>
+        <w:rFonts w:ascii="Symbol" w:hAnsi="Symbol" w:hint="default"/>
+      </w:rPr>
+    </w:lvl>
+    <w:lvl w:ilvl="1" w:tplc="0C0A0003" w:tentative="1">
+      <w:start w:val="1"/>
+      <w:numFmt w:val="bullet"/>
+      <w:lvlText w:val="o"/>
+      <w:lvlJc w:val="left"/>
+      <w:pPr>
+        <w:ind w:left="1440" w:hanging="360"/>
+      </w:pPr>
+      <w:rPr>
+        <w:rFonts w:ascii="Courier New" w:hAnsi="Courier New" w:cs="Courier New" w:hint="default"/>
+      </w:rPr>
+    </w:lvl>
+    <w:lvl w:ilvl="2" w:tplc="0C0A0005" w:tentative="1">
+      <w:start w:val="1"/>
+      <w:numFmt w:val="bullet"/>
+      <w:lvlText w:val=""/>
+      <w:lvlJc w:val="left"/>
+      <w:pPr>
+        <w:ind w:left="2160" w:hanging="360"/>
+      </w:pPr>
+      <w:rPr>
+        <w:rFonts w:ascii="Wingdings" w:hAnsi="Wingdings" w:hint="default"/>
+      </w:rPr>
+    </w:lvl>
+    <w:lvl w:ilvl="3" w:tplc="0C0A0001" w:tentative="1">
+      <w:start w:val="1"/>
+      <w:numFmt w:val="bullet"/>
+      <w:lvlText w:val=""/>
+      <w:lvlJc w:val="left"/>
+      <w:pPr>
+        <w:ind w:left="2880" w:hanging="360"/>
+      </w:pPr>
+      <w:rPr>
+        <w:rFonts w:ascii="Symbol" w:hAnsi="Symbol" w:hint="default"/>
+      </w:rPr>
+    </w:lvl>
+    <w:lvl w:ilvl="4" w:tplc="0C0A0003" w:tentative="1">
+      <w:start w:val="1"/>
+      <w:numFmt w:val="bullet"/>
+      <w:lvlText w:val="o"/>
+      <w:lvlJc w:val="left"/>
+      <w:pPr>
+        <w:ind w:left="3600" w:hanging="360"/>
+      </w:pPr>
+      <w:rPr>
+        <w:rFonts w:ascii="Courier New" w:hAnsi="Courier New" w:cs="Courier New" w:hint="default"/>
+      </w:rPr>
+    </w:lvl>
+    <w:lvl w:ilvl="5" w:tplc="0C0A0005" w:tentative="1">
+      <w:start w:val="1"/>
+      <w:numFmt w:val="bullet"/>
+      <w:lvlText w:val=""/>
+      <w:lvlJc w:val="left"/>
+      <w:pPr>
+        <w:ind w:left="4320" w:hanging="360"/>
+      </w:pPr>
+      <w:rPr>
+        <w:rFonts w:ascii="Wingdings" w:hAnsi="Wingdings" w:hint="default"/>
+      </w:rPr>
+    </w:lvl>
+    <w:lvl w:ilvl="6" w:tplc="0C0A0001" w:tentative="1">
+      <w:start w:val="1"/>
+      <w:numFmt w:val="bullet"/>
+      <w:lvlText w:val=""/>
+      <w:lvlJc w:val="left"/>
+      <w:pPr>
+        <w:ind w:left="5040" w:hanging="360"/>
+      </w:pPr>
+      <w:rPr>
+        <w:rFonts w:ascii="Symbol" w:hAnsi="Symbol" w:hint="default"/>
+      </w:rPr>
+    </w:lvl>
+    <w:lvl w:ilvl="7" w:tplc="0C0A0003" w:tentative="1">
+      <w:start w:val="1"/>
+      <w:numFmt w:val="bullet"/>
+      <w:lvlText w:val="o"/>
+      <w:lvlJc w:val="left"/>
+      <w:pPr>
+        <w:ind w:left="5760" w:hanging="360"/>
+      </w:pPr>
+      <w:rPr>
+        <w:rFonts w:ascii="Courier New" w:hAnsi="Courier New" w:cs="Courier New" w:hint="default"/>
+      </w:rPr>
+    </w:lvl>
+    <w:lvl w:ilvl="8" w:tplc="0C0A0005" w:tentative="1">
+      <w:start w:val="1"/>
+      <w:numFmt w:val="bullet"/>
+      <w:lvlText w:val=""/>
+      <w:lvlJc w:val="left"/>
+      <w:pPr>
+        <w:ind w:left="6480" w:hanging="360"/>
+      </w:pPr>
+      <w:rPr>
+        <w:rFonts w:ascii="Wingdings" w:hAnsi="Wingdings" w:hint="default"/>
+      </w:rPr>
+    </w:lvl>
+  </w:abstractNum>
+  <w:abstractNum w:abstractNumId="5" w15:restartNumberingAfterBreak="0">
     <w:nsid w:val="2DC22877"/>
     <w:multiLevelType w:val="multilevel"/>
     <w:tmpl w:val="3698EEF2"/>
@@ -3347,7 +3126,7 @@
       </w:rPr>
     </w:lvl>
   </w:abstractNum>
-  <w:abstractNum w:abstractNumId="2" w15:restartNumberingAfterBreak="0">
+  <w:abstractNum w:abstractNumId="6" w15:restartNumberingAfterBreak="0">
     <w:nsid w:val="2DEF6D5F"/>
     <w:multiLevelType w:val="multilevel"/>
     <w:tmpl w:val="5D308AF2"/>
@@ -3460,7 +3239,7 @@
       </w:rPr>
     </w:lvl>
   </w:abstractNum>
-  <w:abstractNum w:abstractNumId="3" w15:restartNumberingAfterBreak="0">
+  <w:abstractNum w:abstractNumId="7" w15:restartNumberingAfterBreak="0">
     <w:nsid w:val="30A016DA"/>
     <w:multiLevelType w:val="multilevel"/>
     <w:tmpl w:val="D1380BA0"/>
@@ -3573,10 +3352,10 @@
       </w:rPr>
     </w:lvl>
   </w:abstractNum>
-  <w:abstractNum w:abstractNumId="4" w15:restartNumberingAfterBreak="0">
-    <w:nsid w:val="52E44818"/>
+  <w:abstractNum w:abstractNumId="8" w15:restartNumberingAfterBreak="0">
+    <w:nsid w:val="38624578"/>
     <w:multiLevelType w:val="hybridMultilevel"/>
-    <w:tmpl w:val="2D800376"/>
+    <w:tmpl w:val="A732A938"/>
     <w:lvl w:ilvl="0" w:tplc="0C0A0001">
       <w:start w:val="1"/>
       <w:numFmt w:val="bullet"/>
@@ -3686,7 +3465,7 @@
       </w:rPr>
     </w:lvl>
   </w:abstractNum>
-  <w:abstractNum w:abstractNumId="5" w15:restartNumberingAfterBreak="0">
+  <w:abstractNum w:abstractNumId="9" w15:restartNumberingAfterBreak="0">
     <w:nsid w:val="59EE5116"/>
     <w:multiLevelType w:val="multilevel"/>
     <w:tmpl w:val="E82C82AE"/>
@@ -3799,23 +3578,151 @@
       </w:rPr>
     </w:lvl>
   </w:abstractNum>
+  <w:abstractNum w:abstractNumId="10" w15:restartNumberingAfterBreak="0">
+    <w:nsid w:val="6DC43880"/>
+    <w:multiLevelType w:val="hybridMultilevel"/>
+    <w:tmpl w:val="A9824B94"/>
+    <w:lvl w:ilvl="0" w:tplc="0C0A0001">
+      <w:start w:val="1"/>
+      <w:numFmt w:val="bullet"/>
+      <w:lvlText w:val=""/>
+      <w:lvlJc w:val="left"/>
+      <w:pPr>
+        <w:ind w:left="720" w:hanging="360"/>
+      </w:pPr>
+      <w:rPr>
+        <w:rFonts w:ascii="Symbol" w:hAnsi="Symbol" w:hint="default"/>
+      </w:rPr>
+    </w:lvl>
+    <w:lvl w:ilvl="1" w:tplc="0C0A0003" w:tentative="1">
+      <w:start w:val="1"/>
+      <w:numFmt w:val="bullet"/>
+      <w:lvlText w:val="o"/>
+      <w:lvlJc w:val="left"/>
+      <w:pPr>
+        <w:ind w:left="1440" w:hanging="360"/>
+      </w:pPr>
+      <w:rPr>
+        <w:rFonts w:ascii="Courier New" w:hAnsi="Courier New" w:cs="Courier New" w:hint="default"/>
+      </w:rPr>
+    </w:lvl>
+    <w:lvl w:ilvl="2" w:tplc="0C0A0005" w:tentative="1">
+      <w:start w:val="1"/>
+      <w:numFmt w:val="bullet"/>
+      <w:lvlText w:val=""/>
+      <w:lvlJc w:val="left"/>
+      <w:pPr>
+        <w:ind w:left="2160" w:hanging="360"/>
+      </w:pPr>
+      <w:rPr>
+        <w:rFonts w:ascii="Wingdings" w:hAnsi="Wingdings" w:hint="default"/>
+      </w:rPr>
+    </w:lvl>
+    <w:lvl w:ilvl="3" w:tplc="0C0A0001" w:tentative="1">
+      <w:start w:val="1"/>
+      <w:numFmt w:val="bullet"/>
+      <w:lvlText w:val=""/>
+      <w:lvlJc w:val="left"/>
+      <w:pPr>
+        <w:ind w:left="2880" w:hanging="360"/>
+      </w:pPr>
+      <w:rPr>
+        <w:rFonts w:ascii="Symbol" w:hAnsi="Symbol" w:hint="default"/>
+      </w:rPr>
+    </w:lvl>
+    <w:lvl w:ilvl="4" w:tplc="0C0A0003" w:tentative="1">
+      <w:start w:val="1"/>
+      <w:numFmt w:val="bullet"/>
+      <w:lvlText w:val="o"/>
+      <w:lvlJc w:val="left"/>
+      <w:pPr>
+        <w:ind w:left="3600" w:hanging="360"/>
+      </w:pPr>
+      <w:rPr>
+        <w:rFonts w:ascii="Courier New" w:hAnsi="Courier New" w:cs="Courier New" w:hint="default"/>
+      </w:rPr>
+    </w:lvl>
+    <w:lvl w:ilvl="5" w:tplc="0C0A0005" w:tentative="1">
+      <w:start w:val="1"/>
+      <w:numFmt w:val="bullet"/>
+      <w:lvlText w:val=""/>
+      <w:lvlJc w:val="left"/>
+      <w:pPr>
+        <w:ind w:left="4320" w:hanging="360"/>
+      </w:pPr>
+      <w:rPr>
+        <w:rFonts w:ascii="Wingdings" w:hAnsi="Wingdings" w:hint="default"/>
+      </w:rPr>
+    </w:lvl>
+    <w:lvl w:ilvl="6" w:tplc="0C0A0001" w:tentative="1">
+      <w:start w:val="1"/>
+      <w:numFmt w:val="bullet"/>
+      <w:lvlText w:val=""/>
+      <w:lvlJc w:val="left"/>
+      <w:pPr>
+        <w:ind w:left="5040" w:hanging="360"/>
+      </w:pPr>
+      <w:rPr>
+        <w:rFonts w:ascii="Symbol" w:hAnsi="Symbol" w:hint="default"/>
+      </w:rPr>
+    </w:lvl>
+    <w:lvl w:ilvl="7" w:tplc="0C0A0003" w:tentative="1">
+      <w:start w:val="1"/>
+      <w:numFmt w:val="bullet"/>
+      <w:lvlText w:val="o"/>
+      <w:lvlJc w:val="left"/>
+      <w:pPr>
+        <w:ind w:left="5760" w:hanging="360"/>
+      </w:pPr>
+      <w:rPr>
+        <w:rFonts w:ascii="Courier New" w:hAnsi="Courier New" w:cs="Courier New" w:hint="default"/>
+      </w:rPr>
+    </w:lvl>
+    <w:lvl w:ilvl="8" w:tplc="0C0A0005" w:tentative="1">
+      <w:start w:val="1"/>
+      <w:numFmt w:val="bullet"/>
+      <w:lvlText w:val=""/>
+      <w:lvlJc w:val="left"/>
+      <w:pPr>
+        <w:ind w:left="6480" w:hanging="360"/>
+      </w:pPr>
+      <w:rPr>
+        <w:rFonts w:ascii="Wingdings" w:hAnsi="Wingdings" w:hint="default"/>
+      </w:rPr>
+    </w:lvl>
+  </w:abstractNum>
   <w:num w:numId="1" w16cid:durableId="1958755346">
+    <w:abstractNumId w:val="5"/>
+  </w:num>
+  <w:num w:numId="2" w16cid:durableId="1297175982">
+    <w:abstractNumId w:val="6"/>
+  </w:num>
+  <w:num w:numId="3" w16cid:durableId="1444878710">
     <w:abstractNumId w:val="1"/>
   </w:num>
-  <w:num w:numId="2" w16cid:durableId="1297175982">
+  <w:num w:numId="4" w16cid:durableId="771439037">
+    <w:abstractNumId w:val="7"/>
+  </w:num>
+  <w:num w:numId="5" w16cid:durableId="947129390">
+    <w:abstractNumId w:val="9"/>
+  </w:num>
+  <w:num w:numId="6" w16cid:durableId="1991519389">
+    <w:abstractNumId w:val="8"/>
+  </w:num>
+  <w:num w:numId="7" w16cid:durableId="854421635">
+    <w:abstractNumId w:val="4"/>
+  </w:num>
+  <w:num w:numId="8" w16cid:durableId="1382708782">
     <w:abstractNumId w:val="2"/>
   </w:num>
-  <w:num w:numId="3" w16cid:durableId="1444878710">
+  <w:num w:numId="9" w16cid:durableId="1313680026">
+    <w:abstractNumId w:val="3"/>
+  </w:num>
+  <w:num w:numId="10" w16cid:durableId="31272655">
     <w:abstractNumId w:val="0"/>
   </w:num>
-  <w:num w:numId="4" w16cid:durableId="771439037">
-    <w:abstractNumId w:val="3"/>
-  </w:num>
-  <w:num w:numId="5" w16cid:durableId="947129390">
-    <w:abstractNumId w:val="5"/>
-  </w:num>
-  <w:num w:numId="6" w16cid:durableId="305476272">
-    <w:abstractNumId w:val="4"/>
+  <w:num w:numId="11" w16cid:durableId="1564413184">
+    <w:abstractNumId w:val="10"/>
   </w:num>
 </w:numbering>
 </file>
@@ -4440,11 +4347,34 @@
     <w:basedOn w:val="Normal"/>
     <w:uiPriority w:val="34"/>
     <w:qFormat/>
-    <w:rsid w:val="001C1E53"/>
+    <w:rsid w:val="005F7401"/>
     <w:pPr>
       <w:ind w:left="720"/>
       <w:contextualSpacing/>
     </w:pPr>
+  </w:style>
+  <w:style w:type="character" w:styleId="Hipervnculo">
+    <w:name w:val="Hyperlink"/>
+    <w:basedOn w:val="Fuentedeprrafopredeter"/>
+    <w:uiPriority w:val="99"/>
+    <w:unhideWhenUsed/>
+    <w:rsid w:val="005F7401"/>
+    <w:rPr>
+      <w:color w:val="0000FF" w:themeColor="hyperlink"/>
+      <w:u w:val="single"/>
+    </w:rPr>
+  </w:style>
+  <w:style w:type="character" w:styleId="Mencinsinresolver">
+    <w:name w:val="Unresolved Mention"/>
+    <w:basedOn w:val="Fuentedeprrafopredeter"/>
+    <w:uiPriority w:val="99"/>
+    <w:semiHidden/>
+    <w:unhideWhenUsed/>
+    <w:rsid w:val="005F7401"/>
+    <w:rPr>
+      <w:color w:val="605E5C"/>
+      <w:shd w:val="clear" w:color="auto" w:fill="E1DFDD"/>
+    </w:rPr>
   </w:style>
 </w:styles>
 </file>

</xml_diff>